<commit_message>
Email-SMS Component GAP Analysis
GAP Analysis for the Notification component
</commit_message>
<xml_diff>
--- a/SMS-Email Component.docx
+++ b/SMS-Email Component.docx
@@ -1,12 +1,12 @@
 
 <file path=word/document.xml><?xml version="1.0" encoding="utf-8"?>
-<w:document xmlns:wpc="http://schemas.microsoft.com/office/word/2010/wordprocessingCanvas" xmlns:mc="http://schemas.openxmlformats.org/markup-compatibility/2006" xmlns:o="urn:schemas-microsoft-com:office:office" xmlns:r="http://schemas.openxmlformats.org/officeDocument/2006/relationships" xmlns:m="http://schemas.openxmlformats.org/officeDocument/2006/math" xmlns:v="urn:schemas-microsoft-com:vml" xmlns:wp14="http://schemas.microsoft.com/office/word/2010/wordprocessingDrawing" xmlns:wp="http://schemas.openxmlformats.org/drawingml/2006/wordprocessingDrawing" xmlns:w10="urn:schemas-microsoft-com:office:word" xmlns:w="http://schemas.openxmlformats.org/wordprocessingml/2006/main" xmlns:w14="http://schemas.microsoft.com/office/word/2010/wordml" xmlns:w15="http://schemas.microsoft.com/office/word/2012/wordml" xmlns:wpg="http://schemas.microsoft.com/office/word/2010/wordprocessingGroup" xmlns:wpi="http://schemas.microsoft.com/office/word/2010/wordprocessingInk" xmlns:wne="http://schemas.microsoft.com/office/word/2006/wordml" xmlns:wps="http://schemas.microsoft.com/office/word/2010/wordprocessingShape" mc:Ignorable="w14 w15 wp14">
+<w:document xmlns:wpc="http://schemas.microsoft.com/office/word/2010/wordprocessingCanvas" xmlns:mc="http://schemas.openxmlformats.org/markup-compatibility/2006" xmlns:o="urn:schemas-microsoft-com:office:office" xmlns:r="http://schemas.openxmlformats.org/officeDocument/2006/relationships" xmlns:m="http://schemas.openxmlformats.org/officeDocument/2006/math" xmlns:v="urn:schemas-microsoft-com:vml" xmlns:wp14="http://schemas.microsoft.com/office/word/2010/wordprocessingDrawing" xmlns:wp="http://schemas.openxmlformats.org/drawingml/2006/wordprocessingDrawing" xmlns:w10="urn:schemas-microsoft-com:office:word" xmlns:w="http://schemas.openxmlformats.org/wordprocessingml/2006/main" xmlns:w14="http://schemas.microsoft.com/office/word/2010/wordml" xmlns:wpg="http://schemas.microsoft.com/office/word/2010/wordprocessingGroup" xmlns:wpi="http://schemas.microsoft.com/office/word/2010/wordprocessingInk" xmlns:wne="http://schemas.microsoft.com/office/word/2006/wordml" xmlns:wps="http://schemas.microsoft.com/office/word/2010/wordprocessingShape" mc:Ignorable="w14 wp14">
   <w:body>
     <w:p>
       <w:r>
         <w:rPr>
           <w:noProof/>
-          <w:lang w:val="en-ZW" w:eastAsia="en-ZW"/>
+          <w:lang w:val="en-US"/>
         </w:rPr>
         <mc:AlternateContent>
           <mc:Choice Requires="wps">
@@ -84,7 +84,7 @@
                                   <w:r>
                                     <w:rPr>
                                       <w:noProof/>
-                                      <w:lang w:val="en-ZW" w:eastAsia="en-ZW"/>
+                                      <w:lang w:val="en-US"/>
                                     </w:rPr>
                                     <w:drawing>
                                       <wp:inline distT="0" distB="0" distL="0" distR="0" wp14:anchorId="5818D4EB" wp14:editId="4BAD0E80">
@@ -102,7 +102,7 @@
                                                 <pic:cNvPicPr/>
                                               </pic:nvPicPr>
                                               <pic:blipFill>
-                                                <a:blip r:embed="rId8">
+                                                <a:blip r:embed="rId9">
                                                   <a:extLst>
                                                     <a:ext uri="{28A0092B-C50C-407E-A947-70E740481C1C}">
                                                       <a14:useLocalDpi xmlns:a14="http://schemas.microsoft.com/office/drawing/2010/main" val="0"/>
@@ -138,7 +138,7 @@
                                   <w:r>
                                     <w:rPr>
                                       <w:noProof/>
-                                      <w:lang w:val="en-ZW" w:eastAsia="en-ZW"/>
+                                      <w:lang w:val="en-US"/>
                                     </w:rPr>
                                     <w:drawing>
                                       <wp:inline distT="0" distB="0" distL="0" distR="0" wp14:anchorId="38855979" wp14:editId="76F82555">
@@ -156,7 +156,7 @@
                                                 <pic:cNvPicPr/>
                                               </pic:nvPicPr>
                                               <pic:blipFill>
-                                                <a:blip r:embed="rId9">
+                                                <a:blip r:embed="rId10">
                                                   <a:extLst>
                                                     <a:ext uri="{28A0092B-C50C-407E-A947-70E740481C1C}">
                                                       <a14:useLocalDpi xmlns:a14="http://schemas.microsoft.com/office/drawing/2010/main" val="0"/>
@@ -192,7 +192,7 @@
                                   <w:r>
                                     <w:rPr>
                                       <w:noProof/>
-                                      <w:lang w:val="en-ZW" w:eastAsia="en-ZW"/>
+                                      <w:lang w:val="en-US"/>
                                     </w:rPr>
                                     <w:drawing>
                                       <wp:inline distT="0" distB="0" distL="0" distR="0" wp14:anchorId="67A1FF4A" wp14:editId="50B4BAAE">
@@ -210,7 +210,7 @@
                                                 <pic:cNvPicPr/>
                                               </pic:nvPicPr>
                                               <pic:blipFill>
-                                                <a:blip r:embed="rId10">
+                                                <a:blip r:embed="rId11">
                                                   <a:extLst>
                                                     <a:ext uri="{28A0092B-C50C-407E-A947-70E740481C1C}">
                                                       <a14:useLocalDpi xmlns:a14="http://schemas.microsoft.com/office/drawing/2010/main" val="0"/>
@@ -260,7 +260,7 @@
           </mc:Choice>
           <mc:Fallback>
             <w:pict>
-              <v:shapetype w14:anchorId="35317598" id="_x0000_t202" coordsize="21600,21600" o:spt="202" path="m,l,21600r21600,l21600,xe">
+              <v:shapetype id="_x0000_t202" coordsize="21600,21600" o:spt="202" path="m,l,21600r21600,l21600,xe">
                 <v:stroke joinstyle="miter"/>
                 <v:path gradientshapeok="t" o:connecttype="rect"/>
               </v:shapetype>
@@ -299,7 +299,7 @@
                             <w:r>
                               <w:rPr>
                                 <w:noProof/>
-                                <w:lang w:val="en-ZW" w:eastAsia="en-ZW"/>
+                                <w:lang w:val="en-US"/>
                               </w:rPr>
                               <w:drawing>
                                 <wp:inline distT="0" distB="0" distL="0" distR="0" wp14:anchorId="5818D4EB" wp14:editId="4BAD0E80">
@@ -317,7 +317,7 @@
                                           <pic:cNvPicPr/>
                                         </pic:nvPicPr>
                                         <pic:blipFill>
-                                          <a:blip r:embed="rId8">
+                                          <a:blip r:embed="rId9">
                                             <a:extLst>
                                               <a:ext uri="{28A0092B-C50C-407E-A947-70E740481C1C}">
                                                 <a14:useLocalDpi xmlns:a14="http://schemas.microsoft.com/office/drawing/2010/main" val="0"/>
@@ -353,7 +353,7 @@
                             <w:r>
                               <w:rPr>
                                 <w:noProof/>
-                                <w:lang w:val="en-ZW" w:eastAsia="en-ZW"/>
+                                <w:lang w:val="en-US"/>
                               </w:rPr>
                               <w:drawing>
                                 <wp:inline distT="0" distB="0" distL="0" distR="0" wp14:anchorId="38855979" wp14:editId="76F82555">
@@ -371,7 +371,7 @@
                                           <pic:cNvPicPr/>
                                         </pic:nvPicPr>
                                         <pic:blipFill>
-                                          <a:blip r:embed="rId9">
+                                          <a:blip r:embed="rId10">
                                             <a:extLst>
                                               <a:ext uri="{28A0092B-C50C-407E-A947-70E740481C1C}">
                                                 <a14:useLocalDpi xmlns:a14="http://schemas.microsoft.com/office/drawing/2010/main" val="0"/>
@@ -407,7 +407,7 @@
                             <w:r>
                               <w:rPr>
                                 <w:noProof/>
-                                <w:lang w:val="en-ZW" w:eastAsia="en-ZW"/>
+                                <w:lang w:val="en-US"/>
                               </w:rPr>
                               <w:drawing>
                                 <wp:inline distT="0" distB="0" distL="0" distR="0" wp14:anchorId="67A1FF4A" wp14:editId="50B4BAAE">
@@ -425,7 +425,7 @@
                                           <pic:cNvPicPr/>
                                         </pic:nvPicPr>
                                         <pic:blipFill>
-                                          <a:blip r:embed="rId10">
+                                          <a:blip r:embed="rId11">
                                             <a:extLst>
                                               <a:ext uri="{28A0092B-C50C-407E-A947-70E740481C1C}">
                                                 <a14:useLocalDpi xmlns:a14="http://schemas.microsoft.com/office/drawing/2010/main" val="0"/>
@@ -466,7 +466,7 @@
       <w:r>
         <w:rPr>
           <w:noProof/>
-          <w:lang w:val="en-ZW" w:eastAsia="en-ZW"/>
+          <w:lang w:val="en-US"/>
         </w:rPr>
         <mc:AlternateContent>
           <mc:Choice Requires="wps">
@@ -780,7 +780,7 @@
           </mc:Choice>
           <mc:Fallback>
             <w:pict>
-              <v:shape w14:anchorId="3F22D41A" id="Text Box 25" o:spid="_x0000_s1027" type="#_x0000_t202" style="position:absolute;left:0;text-align:left;margin-left:-2.5pt;margin-top:363.35pt;width:493.9pt;height:113.85pt;z-index:251661312;visibility:visible;mso-wrap-style:square;mso-width-percent:0;mso-height-percent:0;mso-wrap-distance-left:9pt;mso-wrap-distance-top:0;mso-wrap-distance-right:9pt;mso-wrap-distance-bottom:0;mso-position-horizontal:absolute;mso-position-horizontal-relative:text;mso-position-vertical:absolute;mso-position-vertical-relative:text;mso-width-percent:0;mso-height-percent:0;mso-width-relative:margin;mso-height-relative:margin;v-text-anchor:top" o:gfxdata="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" fillcolor="white [3201]" stroked="f" strokeweight=".5pt">
+              <v:shape id="Text Box 25" o:spid="_x0000_s1027" type="#_x0000_t202" style="position:absolute;left:0;text-align:left;margin-left:-2.5pt;margin-top:363.35pt;width:493.9pt;height:113.85pt;z-index:251661312;visibility:visible;mso-wrap-style:square;mso-width-percent:0;mso-height-percent:0;mso-wrap-distance-left:9pt;mso-wrap-distance-top:0;mso-wrap-distance-right:9pt;mso-wrap-distance-bottom:0;mso-position-horizontal:absolute;mso-position-horizontal-relative:text;mso-position-vertical:absolute;mso-position-vertical-relative:text;mso-width-percent:0;mso-height-percent:0;mso-width-relative:margin;mso-height-relative:margin;v-text-anchor:top" o:gfxdata="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" fillcolor="white [3201]" stroked="f" strokeweight=".5pt">
                 <v:textbox>
                   <w:txbxContent>
                     <w:tbl>
@@ -1031,7 +1031,7 @@
       <w:r>
         <w:rPr>
           <w:noProof/>
-          <w:lang w:val="en-ZW" w:eastAsia="en-ZW"/>
+          <w:lang w:val="en-US"/>
         </w:rPr>
         <w:drawing>
           <wp:inline distT="0" distB="0" distL="0" distR="0" wp14:anchorId="76A49BBD" wp14:editId="2CD26539">
@@ -1049,7 +1049,7 @@
                     <pic:cNvPicPr/>
                   </pic:nvPicPr>
                   <pic:blipFill>
-                    <a:blip r:embed="rId11" cstate="print">
+                    <a:blip r:embed="rId12" cstate="print">
                       <a:extLst>
                         <a:ext uri="{28A0092B-C50C-407E-A947-70E740481C1C}">
                           <a14:useLocalDpi xmlns:a14="http://schemas.microsoft.com/office/drawing/2010/main" val="0"/>
@@ -1080,7 +1080,7 @@
       <w:pPr>
         <w:pStyle w:val="BodyText"/>
         <w:sectPr>
-          <w:headerReference w:type="default" r:id="rId12"/>
+          <w:headerReference w:type="default" r:id="rId13"/>
           <w:pgSz w:w="11906" w:h="16838"/>
           <w:pgMar w:top="1440" w:right="1440" w:bottom="1440" w:left="1440" w:header="708" w:footer="708" w:gutter="0"/>
           <w:cols w:space="708"/>
@@ -2124,12 +2124,14 @@
               </w:rPr>
               <w:t>&lt;</w:t>
             </w:r>
+            <w:proofErr w:type="spellStart"/>
             <w:r>
               <w:rPr>
                 <w:b w:val="0"/>
               </w:rPr>
               <w:t>yyyymmdd</w:t>
             </w:r>
+            <w:proofErr w:type="spellEnd"/>
             <w:r>
               <w:rPr>
                 <w:b w:val="0"/>
@@ -2192,9 +2194,11 @@
               <w:spacing w:after="0"/>
               <w:cnfStyle w:val="000000100000" w:firstRow="0" w:lastRow="0" w:firstColumn="0" w:lastColumn="0" w:oddVBand="0" w:evenVBand="0" w:oddHBand="1" w:evenHBand="0" w:firstRowFirstColumn="0" w:firstRowLastColumn="0" w:lastRowFirstColumn="0" w:lastRowLastColumn="0"/>
             </w:pPr>
+            <w:proofErr w:type="spellStart"/>
             <w:r>
               <w:t>etc</w:t>
             </w:r>
+            <w:proofErr w:type="spellEnd"/>
           </w:p>
         </w:tc>
         <w:tc>
@@ -2238,9 +2242,11 @@
               <w:spacing w:after="0"/>
               <w:cnfStyle w:val="000000100000" w:firstRow="0" w:lastRow="0" w:firstColumn="0" w:lastColumn="0" w:oddVBand="0" w:evenVBand="0" w:oddHBand="1" w:evenHBand="0" w:firstRowFirstColumn="0" w:firstRowLastColumn="0" w:lastRowFirstColumn="0" w:lastRowLastColumn="0"/>
             </w:pPr>
+            <w:proofErr w:type="spellStart"/>
             <w:r>
               <w:t>etc</w:t>
             </w:r>
+            <w:proofErr w:type="spellEnd"/>
           </w:p>
         </w:tc>
       </w:tr>
@@ -2357,7 +2363,7 @@
     <w:p>
       <w:pPr>
         <w:sectPr>
-          <w:footerReference w:type="default" r:id="rId13"/>
+          <w:footerReference w:type="default" r:id="rId14"/>
           <w:pgSz w:w="11906" w:h="16838"/>
           <w:pgMar w:top="1528" w:right="1440" w:bottom="1440" w:left="1440" w:header="708" w:footer="708" w:gutter="0"/>
           <w:pgNumType w:start="2"/>
@@ -2400,8 +2406,9 @@
           <w:sz w:val="20"/>
           <w:szCs w:val="20"/>
         </w:rPr>
-        <w:t>Unisa SMS-Email component is an easy to use component using the php stencil it adds the capability to send SMS/MMS</w:t>
-      </w:r>
+        <w:t xml:space="preserve">Unisa SMS-Email component is an easy to use component using the </w:t>
+      </w:r>
+      <w:proofErr w:type="spellStart"/>
       <w:r>
         <w:rPr>
           <w:rFonts w:asciiTheme="minorHAnsi" w:eastAsiaTheme="minorHAnsi" w:hAnsiTheme="minorHAnsi" w:cstheme="minorBidi"/>
@@ -2411,8 +2418,9 @@
           <w:sz w:val="20"/>
           <w:szCs w:val="20"/>
         </w:rPr>
-        <w:t xml:space="preserve"> and email</w:t>
-      </w:r>
+        <w:t>php</w:t>
+      </w:r>
+      <w:proofErr w:type="spellEnd"/>
       <w:r>
         <w:rPr>
           <w:rFonts w:asciiTheme="minorHAnsi" w:eastAsiaTheme="minorHAnsi" w:hAnsiTheme="minorHAnsi" w:cstheme="minorBidi"/>
@@ -2422,7 +2430,7 @@
           <w:sz w:val="20"/>
           <w:szCs w:val="20"/>
         </w:rPr>
-        <w:t xml:space="preserve"> messages to mobile phones from the web. It currently supports a free way to send SMS messages through E-Mail gateways provided by the wireless carriers.The</w:t>
+        <w:t xml:space="preserve"> stencil it adds the capability to send SMS/MMS</w:t>
       </w:r>
       <w:r>
         <w:rPr>
@@ -2433,7 +2441,7 @@
           <w:sz w:val="20"/>
           <w:szCs w:val="20"/>
         </w:rPr>
-        <w:t xml:space="preserve"> SMS-Email component also supports 9 paid services, Call Fire, EZTexting, Flowroute, LabsMobile, Mozeo, Nexmo, Plivo, Twilio and Zenvia amongst the sms services.  The Emails utilises </w:t>
+        <w:t xml:space="preserve"> and email</w:t>
       </w:r>
       <w:r>
         <w:rPr>
@@ -2444,8 +2452,9 @@
           <w:sz w:val="20"/>
           <w:szCs w:val="20"/>
         </w:rPr>
-        <w:t>laravel</w:t>
-      </w:r>
+        <w:t xml:space="preserve"> messages to mobile phones from the web. It currently supports a free way to send SMS messages through E-Mail gateways provided by the wireless </w:t>
+      </w:r>
+      <w:proofErr w:type="spellStart"/>
       <w:r>
         <w:rPr>
           <w:rFonts w:asciiTheme="minorHAnsi" w:eastAsiaTheme="minorHAnsi" w:hAnsiTheme="minorHAnsi" w:cstheme="minorBidi"/>
@@ -2455,8 +2464,9 @@
           <w:sz w:val="20"/>
           <w:szCs w:val="20"/>
         </w:rPr>
-        <w:t xml:space="preserve"> drivers for SMTP, Mailgun, Mandrill, Amazon SES, PHP's mail function, and sendmail, allowing you to quickly get started sending mail through a local or cloud based service of your choice. </w:t>
-      </w:r>
+        <w:t>carriers.The</w:t>
+      </w:r>
+      <w:proofErr w:type="spellEnd"/>
       <w:r>
         <w:rPr>
           <w:rFonts w:asciiTheme="minorHAnsi" w:eastAsiaTheme="minorHAnsi" w:hAnsiTheme="minorHAnsi" w:cstheme="minorBidi"/>
@@ -2466,27 +2476,10 @@
           <w:sz w:val="20"/>
           <w:szCs w:val="20"/>
         </w:rPr>
-        <w:t xml:space="preserve"> </w:t>
-      </w:r>
-    </w:p>
-    <w:p>
-      <w:pPr>
-        <w:pStyle w:val="Heading1"/>
-      </w:pPr>
-      <w:r>
-        <w:t>How to I</w:t>
-      </w:r>
-      <w:r>
-        <w:t xml:space="preserve">nstall the SMS-Email Component </w:t>
-      </w:r>
-    </w:p>
-    <w:p>
-      <w:pPr>
-        <w:pStyle w:val="Heading1"/>
-        <w:numPr>
-          <w:ilvl w:val="0"/>
-          <w:numId w:val="0"/>
-        </w:numPr>
+        <w:t xml:space="preserve"> SMS-Email component also supports 9 paid services, Call Fire, </w:t>
+      </w:r>
+      <w:proofErr w:type="spellStart"/>
+      <w:r>
         <w:rPr>
           <w:rFonts w:asciiTheme="minorHAnsi" w:eastAsiaTheme="minorHAnsi" w:hAnsiTheme="minorHAnsi" w:cstheme="minorBidi"/>
           <w:b w:val="0"/>
@@ -2495,10 +2488,9 @@
           <w:sz w:val="20"/>
           <w:szCs w:val="20"/>
         </w:rPr>
-      </w:pPr>
-      <w:r>
-        <w:t xml:space="preserve"> </w:t>
-      </w:r>
+        <w:t>EZTexting</w:t>
+      </w:r>
+      <w:proofErr w:type="spellEnd"/>
       <w:r>
         <w:rPr>
           <w:rFonts w:asciiTheme="minorHAnsi" w:eastAsiaTheme="minorHAnsi" w:hAnsiTheme="minorHAnsi" w:cstheme="minorBidi"/>
@@ -2508,8 +2500,9 @@
           <w:sz w:val="20"/>
           <w:szCs w:val="20"/>
         </w:rPr>
-        <w:t xml:space="preserve">Clone </w:t>
-      </w:r>
+        <w:t xml:space="preserve">, </w:t>
+      </w:r>
+      <w:proofErr w:type="spellStart"/>
       <w:r>
         <w:rPr>
           <w:rFonts w:asciiTheme="minorHAnsi" w:eastAsiaTheme="minorHAnsi" w:hAnsiTheme="minorHAnsi" w:cstheme="minorBidi"/>
@@ -2519,8 +2512,9 @@
           <w:sz w:val="20"/>
           <w:szCs w:val="20"/>
         </w:rPr>
-        <w:t xml:space="preserve">the component </w:t>
-      </w:r>
+        <w:t>Flowroute</w:t>
+      </w:r>
+      <w:proofErr w:type="spellEnd"/>
       <w:r>
         <w:rPr>
           <w:rFonts w:asciiTheme="minorHAnsi" w:eastAsiaTheme="minorHAnsi" w:hAnsiTheme="minorHAnsi" w:cstheme="minorBidi"/>
@@ -2530,8 +2524,9 @@
           <w:sz w:val="20"/>
           <w:szCs w:val="20"/>
         </w:rPr>
-        <w:t>from the github rep</w:t>
-      </w:r>
+        <w:t xml:space="preserve">, </w:t>
+      </w:r>
+      <w:proofErr w:type="spellStart"/>
       <w:r>
         <w:rPr>
           <w:rFonts w:asciiTheme="minorHAnsi" w:eastAsiaTheme="minorHAnsi" w:hAnsiTheme="minorHAnsi" w:cstheme="minorBidi"/>
@@ -2541,7 +2536,369 @@
           <w:sz w:val="20"/>
           <w:szCs w:val="20"/>
         </w:rPr>
-        <w:t>o and put the project in your htdocs directory so that it it accessible from the host machine.</w:t>
+        <w:t>LabsMobile</w:t>
+      </w:r>
+      <w:proofErr w:type="spellEnd"/>
+      <w:r>
+        <w:rPr>
+          <w:rFonts w:asciiTheme="minorHAnsi" w:eastAsiaTheme="minorHAnsi" w:hAnsiTheme="minorHAnsi" w:cstheme="minorBidi"/>
+          <w:b w:val="0"/>
+          <w:bCs w:val="0"/>
+          <w:color w:val="auto"/>
+          <w:sz w:val="20"/>
+          <w:szCs w:val="20"/>
+        </w:rPr>
+        <w:t xml:space="preserve">, </w:t>
+      </w:r>
+      <w:proofErr w:type="spellStart"/>
+      <w:r>
+        <w:rPr>
+          <w:rFonts w:asciiTheme="minorHAnsi" w:eastAsiaTheme="minorHAnsi" w:hAnsiTheme="minorHAnsi" w:cstheme="minorBidi"/>
+          <w:b w:val="0"/>
+          <w:bCs w:val="0"/>
+          <w:color w:val="auto"/>
+          <w:sz w:val="20"/>
+          <w:szCs w:val="20"/>
+        </w:rPr>
+        <w:t>Mozeo</w:t>
+      </w:r>
+      <w:proofErr w:type="spellEnd"/>
+      <w:r>
+        <w:rPr>
+          <w:rFonts w:asciiTheme="minorHAnsi" w:eastAsiaTheme="minorHAnsi" w:hAnsiTheme="minorHAnsi" w:cstheme="minorBidi"/>
+          <w:b w:val="0"/>
+          <w:bCs w:val="0"/>
+          <w:color w:val="auto"/>
+          <w:sz w:val="20"/>
+          <w:szCs w:val="20"/>
+        </w:rPr>
+        <w:t xml:space="preserve">, Nexmo, </w:t>
+      </w:r>
+      <w:proofErr w:type="spellStart"/>
+      <w:r>
+        <w:rPr>
+          <w:rFonts w:asciiTheme="minorHAnsi" w:eastAsiaTheme="minorHAnsi" w:hAnsiTheme="minorHAnsi" w:cstheme="minorBidi"/>
+          <w:b w:val="0"/>
+          <w:bCs w:val="0"/>
+          <w:color w:val="auto"/>
+          <w:sz w:val="20"/>
+          <w:szCs w:val="20"/>
+        </w:rPr>
+        <w:t>Plivo</w:t>
+      </w:r>
+      <w:proofErr w:type="spellEnd"/>
+      <w:r>
+        <w:rPr>
+          <w:rFonts w:asciiTheme="minorHAnsi" w:eastAsiaTheme="minorHAnsi" w:hAnsiTheme="minorHAnsi" w:cstheme="minorBidi"/>
+          <w:b w:val="0"/>
+          <w:bCs w:val="0"/>
+          <w:color w:val="auto"/>
+          <w:sz w:val="20"/>
+          <w:szCs w:val="20"/>
+        </w:rPr>
+        <w:t xml:space="preserve">, </w:t>
+      </w:r>
+      <w:proofErr w:type="spellStart"/>
+      <w:r>
+        <w:rPr>
+          <w:rFonts w:asciiTheme="minorHAnsi" w:eastAsiaTheme="minorHAnsi" w:hAnsiTheme="minorHAnsi" w:cstheme="minorBidi"/>
+          <w:b w:val="0"/>
+          <w:bCs w:val="0"/>
+          <w:color w:val="auto"/>
+          <w:sz w:val="20"/>
+          <w:szCs w:val="20"/>
+        </w:rPr>
+        <w:t>Twilio</w:t>
+      </w:r>
+      <w:proofErr w:type="spellEnd"/>
+      <w:r>
+        <w:rPr>
+          <w:rFonts w:asciiTheme="minorHAnsi" w:eastAsiaTheme="minorHAnsi" w:hAnsiTheme="minorHAnsi" w:cstheme="minorBidi"/>
+          <w:b w:val="0"/>
+          <w:bCs w:val="0"/>
+          <w:color w:val="auto"/>
+          <w:sz w:val="20"/>
+          <w:szCs w:val="20"/>
+        </w:rPr>
+        <w:t xml:space="preserve"> and </w:t>
+      </w:r>
+      <w:proofErr w:type="spellStart"/>
+      <w:r>
+        <w:rPr>
+          <w:rFonts w:asciiTheme="minorHAnsi" w:eastAsiaTheme="minorHAnsi" w:hAnsiTheme="minorHAnsi" w:cstheme="minorBidi"/>
+          <w:b w:val="0"/>
+          <w:bCs w:val="0"/>
+          <w:color w:val="auto"/>
+          <w:sz w:val="20"/>
+          <w:szCs w:val="20"/>
+        </w:rPr>
+        <w:t>Zenvia</w:t>
+      </w:r>
+      <w:proofErr w:type="spellEnd"/>
+      <w:r>
+        <w:rPr>
+          <w:rFonts w:asciiTheme="minorHAnsi" w:eastAsiaTheme="minorHAnsi" w:hAnsiTheme="minorHAnsi" w:cstheme="minorBidi"/>
+          <w:b w:val="0"/>
+          <w:bCs w:val="0"/>
+          <w:color w:val="auto"/>
+          <w:sz w:val="20"/>
+          <w:szCs w:val="20"/>
+        </w:rPr>
+        <w:t xml:space="preserve"> amongst the </w:t>
+      </w:r>
+      <w:proofErr w:type="spellStart"/>
+      <w:r>
+        <w:rPr>
+          <w:rFonts w:asciiTheme="minorHAnsi" w:eastAsiaTheme="minorHAnsi" w:hAnsiTheme="minorHAnsi" w:cstheme="minorBidi"/>
+          <w:b w:val="0"/>
+          <w:bCs w:val="0"/>
+          <w:color w:val="auto"/>
+          <w:sz w:val="20"/>
+          <w:szCs w:val="20"/>
+        </w:rPr>
+        <w:t>sms</w:t>
+      </w:r>
+      <w:proofErr w:type="spellEnd"/>
+      <w:r>
+        <w:rPr>
+          <w:rFonts w:asciiTheme="minorHAnsi" w:eastAsiaTheme="minorHAnsi" w:hAnsiTheme="minorHAnsi" w:cstheme="minorBidi"/>
+          <w:b w:val="0"/>
+          <w:bCs w:val="0"/>
+          <w:color w:val="auto"/>
+          <w:sz w:val="20"/>
+          <w:szCs w:val="20"/>
+        </w:rPr>
+        <w:t xml:space="preserve"> services.  The Emails utilises </w:t>
+      </w:r>
+      <w:proofErr w:type="spellStart"/>
+      <w:r>
+        <w:rPr>
+          <w:rFonts w:asciiTheme="minorHAnsi" w:eastAsiaTheme="minorHAnsi" w:hAnsiTheme="minorHAnsi" w:cstheme="minorBidi"/>
+          <w:b w:val="0"/>
+          <w:bCs w:val="0"/>
+          <w:color w:val="auto"/>
+          <w:sz w:val="20"/>
+          <w:szCs w:val="20"/>
+        </w:rPr>
+        <w:t>laravel</w:t>
+      </w:r>
+      <w:proofErr w:type="spellEnd"/>
+      <w:r>
+        <w:rPr>
+          <w:rFonts w:asciiTheme="minorHAnsi" w:eastAsiaTheme="minorHAnsi" w:hAnsiTheme="minorHAnsi" w:cstheme="minorBidi"/>
+          <w:b w:val="0"/>
+          <w:bCs w:val="0"/>
+          <w:color w:val="auto"/>
+          <w:sz w:val="20"/>
+          <w:szCs w:val="20"/>
+        </w:rPr>
+        <w:t xml:space="preserve"> drivers for SMTP, </w:t>
+      </w:r>
+      <w:proofErr w:type="spellStart"/>
+      <w:r>
+        <w:rPr>
+          <w:rFonts w:asciiTheme="minorHAnsi" w:eastAsiaTheme="minorHAnsi" w:hAnsiTheme="minorHAnsi" w:cstheme="minorBidi"/>
+          <w:b w:val="0"/>
+          <w:bCs w:val="0"/>
+          <w:color w:val="auto"/>
+          <w:sz w:val="20"/>
+          <w:szCs w:val="20"/>
+        </w:rPr>
+        <w:t>Mailgun</w:t>
+      </w:r>
+      <w:proofErr w:type="spellEnd"/>
+      <w:r>
+        <w:rPr>
+          <w:rFonts w:asciiTheme="minorHAnsi" w:eastAsiaTheme="minorHAnsi" w:hAnsiTheme="minorHAnsi" w:cstheme="minorBidi"/>
+          <w:b w:val="0"/>
+          <w:bCs w:val="0"/>
+          <w:color w:val="auto"/>
+          <w:sz w:val="20"/>
+          <w:szCs w:val="20"/>
+        </w:rPr>
+        <w:t>, Mandrill, Amazon SES, PHP's mail function, and </w:t>
+      </w:r>
+      <w:proofErr w:type="spellStart"/>
+      <w:r>
+        <w:rPr>
+          <w:rFonts w:asciiTheme="minorHAnsi" w:eastAsiaTheme="minorHAnsi" w:hAnsiTheme="minorHAnsi" w:cstheme="minorBidi"/>
+          <w:b w:val="0"/>
+          <w:bCs w:val="0"/>
+          <w:color w:val="auto"/>
+          <w:sz w:val="20"/>
+          <w:szCs w:val="20"/>
+        </w:rPr>
+        <w:t>sendmail</w:t>
+      </w:r>
+      <w:proofErr w:type="spellEnd"/>
+      <w:r>
+        <w:rPr>
+          <w:rFonts w:asciiTheme="minorHAnsi" w:eastAsiaTheme="minorHAnsi" w:hAnsiTheme="minorHAnsi" w:cstheme="minorBidi"/>
+          <w:b w:val="0"/>
+          <w:bCs w:val="0"/>
+          <w:color w:val="auto"/>
+          <w:sz w:val="20"/>
+          <w:szCs w:val="20"/>
+        </w:rPr>
+        <w:t xml:space="preserve">, allowing you to quickly get started sending mail through a local or cloud based service of your choice. </w:t>
+      </w:r>
+      <w:r>
+        <w:rPr>
+          <w:rFonts w:asciiTheme="minorHAnsi" w:eastAsiaTheme="minorHAnsi" w:hAnsiTheme="minorHAnsi" w:cstheme="minorBidi"/>
+          <w:b w:val="0"/>
+          <w:bCs w:val="0"/>
+          <w:color w:val="auto"/>
+          <w:sz w:val="20"/>
+          <w:szCs w:val="20"/>
+        </w:rPr>
+        <w:t xml:space="preserve"> </w:t>
+      </w:r>
+    </w:p>
+    <w:p>
+      <w:pPr>
+        <w:pStyle w:val="Heading1"/>
+      </w:pPr>
+      <w:r>
+        <w:t>How to I</w:t>
+      </w:r>
+      <w:r>
+        <w:t xml:space="preserve">nstall the SMS-Email Component </w:t>
+      </w:r>
+    </w:p>
+    <w:p>
+      <w:pPr>
+        <w:pStyle w:val="Heading1"/>
+        <w:numPr>
+          <w:ilvl w:val="0"/>
+          <w:numId w:val="0"/>
+        </w:numPr>
+        <w:rPr>
+          <w:rFonts w:asciiTheme="minorHAnsi" w:eastAsiaTheme="minorHAnsi" w:hAnsiTheme="minorHAnsi" w:cstheme="minorBidi"/>
+          <w:b w:val="0"/>
+          <w:bCs w:val="0"/>
+          <w:color w:val="auto"/>
+          <w:sz w:val="20"/>
+          <w:szCs w:val="20"/>
+        </w:rPr>
+      </w:pPr>
+      <w:r>
+        <w:t xml:space="preserve"> </w:t>
+      </w:r>
+      <w:r>
+        <w:rPr>
+          <w:rFonts w:asciiTheme="minorHAnsi" w:eastAsiaTheme="minorHAnsi" w:hAnsiTheme="minorHAnsi" w:cstheme="minorBidi"/>
+          <w:b w:val="0"/>
+          <w:bCs w:val="0"/>
+          <w:color w:val="auto"/>
+          <w:sz w:val="20"/>
+          <w:szCs w:val="20"/>
+        </w:rPr>
+        <w:t xml:space="preserve">Clone </w:t>
+      </w:r>
+      <w:r>
+        <w:rPr>
+          <w:rFonts w:asciiTheme="minorHAnsi" w:eastAsiaTheme="minorHAnsi" w:hAnsiTheme="minorHAnsi" w:cstheme="minorBidi"/>
+          <w:b w:val="0"/>
+          <w:bCs w:val="0"/>
+          <w:color w:val="auto"/>
+          <w:sz w:val="20"/>
+          <w:szCs w:val="20"/>
+        </w:rPr>
+        <w:t xml:space="preserve">the component </w:t>
+      </w:r>
+      <w:r>
+        <w:rPr>
+          <w:rFonts w:asciiTheme="minorHAnsi" w:eastAsiaTheme="minorHAnsi" w:hAnsiTheme="minorHAnsi" w:cstheme="minorBidi"/>
+          <w:b w:val="0"/>
+          <w:bCs w:val="0"/>
+          <w:color w:val="auto"/>
+          <w:sz w:val="20"/>
+          <w:szCs w:val="20"/>
+        </w:rPr>
+        <w:t xml:space="preserve">from the </w:t>
+      </w:r>
+      <w:proofErr w:type="spellStart"/>
+      <w:r>
+        <w:rPr>
+          <w:rFonts w:asciiTheme="minorHAnsi" w:eastAsiaTheme="minorHAnsi" w:hAnsiTheme="minorHAnsi" w:cstheme="minorBidi"/>
+          <w:b w:val="0"/>
+          <w:bCs w:val="0"/>
+          <w:color w:val="auto"/>
+          <w:sz w:val="20"/>
+          <w:szCs w:val="20"/>
+        </w:rPr>
+        <w:t>github</w:t>
+      </w:r>
+      <w:proofErr w:type="spellEnd"/>
+      <w:r>
+        <w:rPr>
+          <w:rFonts w:asciiTheme="minorHAnsi" w:eastAsiaTheme="minorHAnsi" w:hAnsiTheme="minorHAnsi" w:cstheme="minorBidi"/>
+          <w:b w:val="0"/>
+          <w:bCs w:val="0"/>
+          <w:color w:val="auto"/>
+          <w:sz w:val="20"/>
+          <w:szCs w:val="20"/>
+        </w:rPr>
+        <w:t xml:space="preserve"> rep</w:t>
+      </w:r>
+      <w:r>
+        <w:rPr>
+          <w:rFonts w:asciiTheme="minorHAnsi" w:eastAsiaTheme="minorHAnsi" w:hAnsiTheme="minorHAnsi" w:cstheme="minorBidi"/>
+          <w:b w:val="0"/>
+          <w:bCs w:val="0"/>
+          <w:color w:val="auto"/>
+          <w:sz w:val="20"/>
+          <w:szCs w:val="20"/>
+        </w:rPr>
+        <w:t xml:space="preserve">o and put the project in your </w:t>
+      </w:r>
+      <w:proofErr w:type="spellStart"/>
+      <w:r>
+        <w:rPr>
+          <w:rFonts w:asciiTheme="minorHAnsi" w:eastAsiaTheme="minorHAnsi" w:hAnsiTheme="minorHAnsi" w:cstheme="minorBidi"/>
+          <w:b w:val="0"/>
+          <w:bCs w:val="0"/>
+          <w:color w:val="auto"/>
+          <w:sz w:val="20"/>
+          <w:szCs w:val="20"/>
+        </w:rPr>
+        <w:t>htdocs</w:t>
+      </w:r>
+      <w:proofErr w:type="spellEnd"/>
+      <w:r>
+        <w:rPr>
+          <w:rFonts w:asciiTheme="minorHAnsi" w:eastAsiaTheme="minorHAnsi" w:hAnsiTheme="minorHAnsi" w:cstheme="minorBidi"/>
+          <w:b w:val="0"/>
+          <w:bCs w:val="0"/>
+          <w:color w:val="auto"/>
+          <w:sz w:val="20"/>
+          <w:szCs w:val="20"/>
+        </w:rPr>
+        <w:t xml:space="preserve"> directory so that it </w:t>
+      </w:r>
+      <w:proofErr w:type="spellStart"/>
+      <w:r>
+        <w:rPr>
+          <w:rFonts w:asciiTheme="minorHAnsi" w:eastAsiaTheme="minorHAnsi" w:hAnsiTheme="minorHAnsi" w:cstheme="minorBidi"/>
+          <w:b w:val="0"/>
+          <w:bCs w:val="0"/>
+          <w:color w:val="auto"/>
+          <w:sz w:val="20"/>
+          <w:szCs w:val="20"/>
+        </w:rPr>
+        <w:t>it</w:t>
+      </w:r>
+      <w:proofErr w:type="spellEnd"/>
+      <w:r>
+        <w:rPr>
+          <w:rFonts w:asciiTheme="minorHAnsi" w:eastAsiaTheme="minorHAnsi" w:hAnsiTheme="minorHAnsi" w:cstheme="minorBidi"/>
+          <w:b w:val="0"/>
+          <w:bCs w:val="0"/>
+          <w:color w:val="auto"/>
+          <w:sz w:val="20"/>
+          <w:szCs w:val="20"/>
+        </w:rPr>
+        <w:t xml:space="preserve"> accessible from the host machine.</w:t>
       </w:r>
     </w:p>
     <w:p>
@@ -2597,7 +2954,15 @@
         <w:jc w:val="left"/>
       </w:pPr>
       <w:r>
-        <w:t>Type copy .env.example .env if using cmd.</w:t>
+        <w:t>Type copy .</w:t>
+      </w:r>
+      <w:proofErr w:type="spellStart"/>
+      <w:r>
+        <w:t>env.example</w:t>
+      </w:r>
+      <w:proofErr w:type="spellEnd"/>
+      <w:r>
+        <w:t xml:space="preserve"> .env if using cmd.</w:t>
       </w:r>
     </w:p>
     <w:p>
@@ -2611,7 +2976,28 @@
         <w:jc w:val="left"/>
       </w:pPr>
       <w:r>
-        <w:t>Type php artisan key:generate.</w:t>
+        <w:t>Type </w:t>
+      </w:r>
+      <w:proofErr w:type="spellStart"/>
+      <w:r>
+        <w:t>php</w:t>
+      </w:r>
+      <w:proofErr w:type="spellEnd"/>
+      <w:r>
+        <w:t xml:space="preserve"> artisan </w:t>
+      </w:r>
+      <w:proofErr w:type="spellStart"/>
+      <w:r>
+        <w:t>key</w:t>
+      </w:r>
+      <w:proofErr w:type="gramStart"/>
+      <w:r>
+        <w:t>:generate</w:t>
+      </w:r>
+      <w:proofErr w:type="spellEnd"/>
+      <w:proofErr w:type="gramEnd"/>
+      <w:r>
+        <w:t>.</w:t>
       </w:r>
     </w:p>
     <w:p>
@@ -2639,7 +3025,15 @@
         <w:jc w:val="left"/>
       </w:pPr>
       <w:r>
-        <w:t>Enter the command php artisan migrate.</w:t>
+        <w:t>Enter the command </w:t>
+      </w:r>
+      <w:proofErr w:type="spellStart"/>
+      <w:r>
+        <w:t>php</w:t>
+      </w:r>
+      <w:proofErr w:type="spellEnd"/>
+      <w:r>
+        <w:t xml:space="preserve"> artisan migrate.</w:t>
       </w:r>
     </w:p>
     <w:p>
@@ -2653,7 +3047,15 @@
         <w:jc w:val="left"/>
       </w:pPr>
       <w:r>
-        <w:t>Enter command php artisan serve.</w:t>
+        <w:t>Enter command </w:t>
+      </w:r>
+      <w:proofErr w:type="spellStart"/>
+      <w:r>
+        <w:t>php</w:t>
+      </w:r>
+      <w:proofErr w:type="spellEnd"/>
+      <w:r>
+        <w:t xml:space="preserve"> artisan serve.</w:t>
       </w:r>
     </w:p>
     <w:p>
@@ -2767,10 +3169,9 @@
           <w:szCs w:val="20"/>
           <w:lang w:val="en-GB" w:eastAsia="en-US"/>
         </w:rPr>
-        <w:t xml:space="preserve"> you may need to configure some permissions. Directories within the storage and the bootstrap/cache directories should be writable by yo</w:t>
-      </w:r>
-      <w:bookmarkStart w:id="0" w:name="_GoBack"/>
-      <w:bookmarkEnd w:id="0"/>
+        <w:t xml:space="preserve"> you may need to configure some </w:t>
+      </w:r>
+      <w:proofErr w:type="gramStart"/>
       <w:r>
         <w:rPr>
           <w:rFonts w:asciiTheme="minorHAnsi" w:eastAsiaTheme="minorHAnsi" w:hAnsiTheme="minorHAnsi" w:cstheme="minorBidi"/>
@@ -2778,8 +3179,9 @@
           <w:szCs w:val="20"/>
           <w:lang w:val="en-GB" w:eastAsia="en-US"/>
         </w:rPr>
-        <w:t xml:space="preserve">ur web server or </w:t>
-      </w:r>
+        <w:t>permissions</w:t>
+      </w:r>
+      <w:proofErr w:type="gramEnd"/>
       <w:r>
         <w:rPr>
           <w:rFonts w:asciiTheme="minorHAnsi" w:eastAsiaTheme="minorHAnsi" w:hAnsiTheme="minorHAnsi" w:cstheme="minorBidi"/>
@@ -2787,8 +3189,9 @@
           <w:szCs w:val="20"/>
           <w:lang w:val="en-GB" w:eastAsia="en-US"/>
         </w:rPr>
-        <w:t xml:space="preserve">The component </w:t>
-      </w:r>
+        <w:t xml:space="preserve">. Directories within the storage and the bootstrap/cache directories should be writable by your web server or </w:t>
+      </w:r>
+      <w:proofErr w:type="gramStart"/>
       <w:r>
         <w:rPr>
           <w:rFonts w:asciiTheme="minorHAnsi" w:eastAsiaTheme="minorHAnsi" w:hAnsiTheme="minorHAnsi" w:cstheme="minorBidi"/>
@@ -2796,9 +3199,28 @@
           <w:szCs w:val="20"/>
           <w:lang w:val="en-GB" w:eastAsia="en-US"/>
         </w:rPr>
+        <w:t>The</w:t>
+      </w:r>
+      <w:proofErr w:type="gramEnd"/>
+      <w:r>
+        <w:rPr>
+          <w:rFonts w:asciiTheme="minorHAnsi" w:eastAsiaTheme="minorHAnsi" w:hAnsiTheme="minorHAnsi" w:cstheme="minorBidi"/>
+          <w:sz w:val="20"/>
+          <w:szCs w:val="20"/>
+          <w:lang w:val="en-GB" w:eastAsia="en-US"/>
+        </w:rPr>
+        <w:t xml:space="preserve"> component </w:t>
+      </w:r>
+      <w:r>
+        <w:rPr>
+          <w:rFonts w:asciiTheme="minorHAnsi" w:eastAsiaTheme="minorHAnsi" w:hAnsiTheme="minorHAnsi" w:cstheme="minorBidi"/>
+          <w:sz w:val="20"/>
+          <w:szCs w:val="20"/>
+          <w:lang w:val="en-GB" w:eastAsia="en-US"/>
+        </w:rPr>
         <w:t>will not run. If you are using the </w:t>
       </w:r>
-      <w:hyperlink r:id="rId14" w:history="1">
+      <w:hyperlink r:id="rId15" w:history="1">
         <w:r>
           <w:rPr>
             <w:rFonts w:asciiTheme="minorHAnsi" w:eastAsiaTheme="minorHAnsi" w:hAnsiTheme="minorHAnsi" w:cstheme="minorBidi"/>
@@ -2879,6 +3301,7 @@
         </w:rPr>
         <w:t xml:space="preserve">string. You can archive this by the following command within the directory of the application </w:t>
       </w:r>
+      <w:proofErr w:type="spellStart"/>
       <w:r>
         <w:rPr>
           <w:rFonts w:asciiTheme="minorHAnsi" w:eastAsiaTheme="minorHAnsi" w:hAnsiTheme="minorHAnsi" w:cstheme="minorBidi"/>
@@ -2886,21 +3309,19 @@
           <w:szCs w:val="20"/>
           <w:lang w:val="en-GB" w:eastAsia="en-US"/>
         </w:rPr>
-        <w:t>php artisan key:generate command.</w:t>
-      </w:r>
-    </w:p>
-    <w:p>
-      <w:pPr>
-        <w:pStyle w:val="NormalWeb"/>
-        <w:shd w:val="clear" w:color="auto" w:fill="FFFFFF"/>
-        <w:spacing w:before="150" w:beforeAutospacing="0" w:after="300" w:afterAutospacing="0"/>
+        <w:t>php</w:t>
+      </w:r>
+      <w:proofErr w:type="spellEnd"/>
+      <w:r>
         <w:rPr>
           <w:rFonts w:asciiTheme="minorHAnsi" w:eastAsiaTheme="minorHAnsi" w:hAnsiTheme="minorHAnsi" w:cstheme="minorBidi"/>
           <w:sz w:val="20"/>
           <w:szCs w:val="20"/>
           <w:lang w:val="en-GB" w:eastAsia="en-US"/>
         </w:rPr>
-      </w:pPr>
+        <w:t xml:space="preserve"> artisan </w:t>
+      </w:r>
+      <w:proofErr w:type="spellStart"/>
       <w:r>
         <w:rPr>
           <w:rFonts w:asciiTheme="minorHAnsi" w:eastAsiaTheme="minorHAnsi" w:hAnsiTheme="minorHAnsi" w:cstheme="minorBidi"/>
@@ -2908,7 +3329,70 @@
           <w:szCs w:val="20"/>
           <w:lang w:val="en-GB" w:eastAsia="en-US"/>
         </w:rPr>
-        <w:t>Typically, this string should be 32 characters long. The key can be set in the .env environment file. If you have not renamed the .env.example file to .env, you should do that now. </w:t>
+        <w:t>key</w:t>
+      </w:r>
+      <w:proofErr w:type="gramStart"/>
+      <w:r>
+        <w:rPr>
+          <w:rFonts w:asciiTheme="minorHAnsi" w:eastAsiaTheme="minorHAnsi" w:hAnsiTheme="minorHAnsi" w:cstheme="minorBidi"/>
+          <w:sz w:val="20"/>
+          <w:szCs w:val="20"/>
+          <w:lang w:val="en-GB" w:eastAsia="en-US"/>
+        </w:rPr>
+        <w:t>:generate</w:t>
+      </w:r>
+      <w:proofErr w:type="spellEnd"/>
+      <w:proofErr w:type="gramEnd"/>
+      <w:r>
+        <w:rPr>
+          <w:rFonts w:asciiTheme="minorHAnsi" w:eastAsiaTheme="minorHAnsi" w:hAnsiTheme="minorHAnsi" w:cstheme="minorBidi"/>
+          <w:sz w:val="20"/>
+          <w:szCs w:val="20"/>
+          <w:lang w:val="en-GB" w:eastAsia="en-US"/>
+        </w:rPr>
+        <w:t> command.</w:t>
+      </w:r>
+    </w:p>
+    <w:p>
+      <w:pPr>
+        <w:pStyle w:val="NormalWeb"/>
+        <w:shd w:val="clear" w:color="auto" w:fill="FFFFFF"/>
+        <w:spacing w:before="150" w:beforeAutospacing="0" w:after="300" w:afterAutospacing="0"/>
+        <w:rPr>
+          <w:rFonts w:asciiTheme="minorHAnsi" w:eastAsiaTheme="minorHAnsi" w:hAnsiTheme="minorHAnsi" w:cstheme="minorBidi"/>
+          <w:sz w:val="20"/>
+          <w:szCs w:val="20"/>
+          <w:lang w:val="en-GB" w:eastAsia="en-US"/>
+        </w:rPr>
+      </w:pPr>
+      <w:r>
+        <w:rPr>
+          <w:rFonts w:asciiTheme="minorHAnsi" w:eastAsiaTheme="minorHAnsi" w:hAnsiTheme="minorHAnsi" w:cstheme="minorBidi"/>
+          <w:sz w:val="20"/>
+          <w:szCs w:val="20"/>
+          <w:lang w:val="en-GB" w:eastAsia="en-US"/>
+        </w:rPr>
+        <w:t>Typically, this string should be 32 characters long. The key can be set in the .env environment file. If you have not renamed the .</w:t>
+      </w:r>
+      <w:proofErr w:type="spellStart"/>
+      <w:r>
+        <w:rPr>
+          <w:rFonts w:asciiTheme="minorHAnsi" w:eastAsiaTheme="minorHAnsi" w:hAnsiTheme="minorHAnsi" w:cstheme="minorBidi"/>
+          <w:sz w:val="20"/>
+          <w:szCs w:val="20"/>
+          <w:lang w:val="en-GB" w:eastAsia="en-US"/>
+        </w:rPr>
+        <w:t>env.example</w:t>
+      </w:r>
+      <w:proofErr w:type="spellEnd"/>
+      <w:r>
+        <w:rPr>
+          <w:rFonts w:asciiTheme="minorHAnsi" w:eastAsiaTheme="minorHAnsi" w:hAnsiTheme="minorHAnsi" w:cstheme="minorBidi"/>
+          <w:sz w:val="20"/>
+          <w:szCs w:val="20"/>
+          <w:lang w:val="en-GB" w:eastAsia="en-US"/>
+        </w:rPr>
+        <w:t> file to .env, you should do that now. </w:t>
       </w:r>
       <w:r>
         <w:rPr>
@@ -2979,7 +3463,7 @@
         </w:rPr>
         <w:t>The component allows you to store your e-mail messages in </w:t>
       </w:r>
-      <w:hyperlink r:id="rId15" w:history="1">
+      <w:hyperlink r:id="rId16" w:history="1">
         <w:r>
           <w:rPr>
             <w:rFonts w:asciiTheme="minorHAnsi" w:eastAsiaTheme="minorHAnsi" w:hAnsiTheme="minorHAnsi" w:cstheme="minorBidi"/>
@@ -3021,7 +3505,7 @@
         </w:rPr>
         <w:t>To send a message, use the send method on the Mail </w:t>
       </w:r>
-      <w:hyperlink r:id="rId16" w:history="1">
+      <w:hyperlink r:id="rId17" w:history="1">
         <w:r>
           <w:rPr>
             <w:rFonts w:asciiTheme="minorHAnsi" w:eastAsiaTheme="minorHAnsi" w:hAnsiTheme="minorHAnsi" w:cstheme="minorBidi"/>
@@ -3039,9 +3523,19 @@
           <w:szCs w:val="20"/>
           <w:lang w:val="en-GB" w:eastAsia="en-US"/>
         </w:rPr>
-        <w:t>. The send method accepts three arguments. First, the name of a </w:t>
-      </w:r>
-      <w:hyperlink r:id="rId17" w:history="1">
+        <w:t xml:space="preserve">. The send method accepts three arguments. </w:t>
+      </w:r>
+      <w:proofErr w:type="gramStart"/>
+      <w:r>
+        <w:rPr>
+          <w:rFonts w:asciiTheme="minorHAnsi" w:eastAsiaTheme="minorHAnsi" w:hAnsiTheme="minorHAnsi" w:cstheme="minorBidi"/>
+          <w:sz w:val="20"/>
+          <w:szCs w:val="20"/>
+          <w:lang w:val="en-GB" w:eastAsia="en-US"/>
+        </w:rPr>
+        <w:t>First, the name of a </w:t>
+      </w:r>
+      <w:hyperlink r:id="rId18" w:history="1">
         <w:r>
           <w:rPr>
             <w:rFonts w:asciiTheme="minorHAnsi" w:eastAsiaTheme="minorHAnsi" w:hAnsiTheme="minorHAnsi" w:cstheme="minorBidi"/>
@@ -3059,7 +3553,37 @@
           <w:szCs w:val="20"/>
           <w:lang w:val="en-GB" w:eastAsia="en-US"/>
         </w:rPr>
-        <w:t> that contains the e-mail message. Secondly, an array of data you wish to pass to the view. Lastly, a Closure callback which receives a message instance, allowing you to customize the recipients, subject, and other aspects of the mail message:</w:t>
+        <w:t> that contains the e-mail message.</w:t>
+      </w:r>
+      <w:proofErr w:type="gramEnd"/>
+      <w:r>
+        <w:rPr>
+          <w:rFonts w:asciiTheme="minorHAnsi" w:eastAsiaTheme="minorHAnsi" w:hAnsiTheme="minorHAnsi" w:cstheme="minorBidi"/>
+          <w:sz w:val="20"/>
+          <w:szCs w:val="20"/>
+          <w:lang w:val="en-GB" w:eastAsia="en-US"/>
+        </w:rPr>
+        <w:t xml:space="preserve"> Secondly, an array of data you wish to pass to the view. Lastly, a Closure </w:t>
+      </w:r>
+      <w:proofErr w:type="spellStart"/>
+      <w:r>
+        <w:rPr>
+          <w:rFonts w:asciiTheme="minorHAnsi" w:eastAsiaTheme="minorHAnsi" w:hAnsiTheme="minorHAnsi" w:cstheme="minorBidi"/>
+          <w:sz w:val="20"/>
+          <w:szCs w:val="20"/>
+          <w:lang w:val="en-GB" w:eastAsia="en-US"/>
+        </w:rPr>
+        <w:t>callback</w:t>
+      </w:r>
+      <w:proofErr w:type="spellEnd"/>
+      <w:r>
+        <w:rPr>
+          <w:rFonts w:asciiTheme="minorHAnsi" w:eastAsiaTheme="minorHAnsi" w:hAnsiTheme="minorHAnsi" w:cstheme="minorBidi"/>
+          <w:sz w:val="20"/>
+          <w:szCs w:val="20"/>
+          <w:lang w:val="en-GB" w:eastAsia="en-US"/>
+        </w:rPr>
+        <w:t xml:space="preserve"> which receives a message instance, allowing you to customize the recipients, subject, and other aspects of the mail message:</w:t>
       </w:r>
     </w:p>
     <w:p>
@@ -3074,8 +3598,29 @@
       <w:pPr>
         <w:pStyle w:val="BodyText"/>
       </w:pPr>
-      <w:r>
-        <w:t>public function sendmail(MailFormValidationRequest $request)</w:t>
+      <w:proofErr w:type="gramStart"/>
+      <w:r>
+        <w:t>public</w:t>
+      </w:r>
+      <w:proofErr w:type="gramEnd"/>
+      <w:r>
+        <w:t xml:space="preserve"> function </w:t>
+      </w:r>
+      <w:proofErr w:type="spellStart"/>
+      <w:r>
+        <w:t>sendmail</w:t>
+      </w:r>
+      <w:proofErr w:type="spellEnd"/>
+      <w:r>
+        <w:t>(</w:t>
+      </w:r>
+      <w:proofErr w:type="spellStart"/>
+      <w:r>
+        <w:t>MailFormValidationRequest</w:t>
+      </w:r>
+      <w:proofErr w:type="spellEnd"/>
+      <w:r>
+        <w:t xml:space="preserve"> $request)</w:t>
       </w:r>
     </w:p>
     <w:p>
@@ -3091,7 +3636,15 @@
         <w:pStyle w:val="BodyText"/>
       </w:pPr>
       <w:r>
-        <w:t xml:space="preserve">       if($request-&gt;has('message') &amp;&amp; ($request-&gt;has('email')))</w:t>
+        <w:t xml:space="preserve">       </w:t>
+      </w:r>
+      <w:proofErr w:type="gramStart"/>
+      <w:r>
+        <w:t>if(</w:t>
+      </w:r>
+      <w:proofErr w:type="gramEnd"/>
+      <w:r>
+        <w:t>$request-&gt;has('message') &amp;&amp; ($request-&gt;has('email')))</w:t>
       </w:r>
     </w:p>
     <w:p>
@@ -3107,7 +3660,15 @@
         <w:pStyle w:val="BodyText"/>
       </w:pPr>
       <w:r>
-        <w:t xml:space="preserve">    $body=['message'=&gt;$request-&gt;message];</w:t>
+        <w:t xml:space="preserve">    $body</w:t>
+      </w:r>
+      <w:proofErr w:type="gramStart"/>
+      <w:r>
+        <w:t>=[</w:t>
+      </w:r>
+      <w:proofErr w:type="gramEnd"/>
+      <w:r>
+        <w:t>'message'=&gt;$request-&gt;message];</w:t>
       </w:r>
     </w:p>
     <w:p>
@@ -3115,7 +3676,23 @@
         <w:pStyle w:val="BodyText"/>
       </w:pPr>
       <w:r>
-        <w:t xml:space="preserve">    Mail::send('mail.newemail', ['body'=&gt;$body] , function($message) use ($request)</w:t>
+        <w:t xml:space="preserve">    Mail::</w:t>
+      </w:r>
+      <w:proofErr w:type="gramStart"/>
+      <w:r>
+        <w:t>send(</w:t>
+      </w:r>
+      <w:proofErr w:type="gramEnd"/>
+      <w:r>
+        <w:t>'</w:t>
+      </w:r>
+      <w:proofErr w:type="spellStart"/>
+      <w:r>
+        <w:t>mail.newemail</w:t>
+      </w:r>
+      <w:proofErr w:type="spellEnd"/>
+      <w:r>
+        <w:t>', ['body'=&gt;$body] , function($message) use ($request)</w:t>
       </w:r>
     </w:p>
     <w:p>
@@ -3131,7 +3708,23 @@
         <w:pStyle w:val="BodyText"/>
       </w:pPr>
       <w:r>
-        <w:t xml:space="preserve">        $message-&gt;to($request-&gt;email)-&gt;from('b.mmuffy@gmail.com','UNISA MAIL')-&gt;subject($request-&gt;subject);</w:t>
+        <w:t xml:space="preserve">        $message-&gt;</w:t>
+      </w:r>
+      <w:proofErr w:type="gramStart"/>
+      <w:r>
+        <w:t>to(</w:t>
+      </w:r>
+      <w:proofErr w:type="gramEnd"/>
+      <w:r>
+        <w:t>$request-&gt;email)-&gt;from('</w:t>
+      </w:r>
+      <w:proofErr w:type="spellStart"/>
+      <w:r>
+        <w:t>b.mmuffy@gmail.com','UNISA</w:t>
+      </w:r>
+      <w:proofErr w:type="spellEnd"/>
+      <w:r>
+        <w:t xml:space="preserve"> MAIL')-&gt;subject($request-&gt;subject);</w:t>
       </w:r>
     </w:p>
     <w:p>
@@ -3147,7 +3740,31 @@
         <w:pStyle w:val="BodyText"/>
       </w:pPr>
       <w:r>
-        <w:t xml:space="preserve">    Session::flash('flashmessage', 'Email sent successfuly.');</w:t>
+        <w:t xml:space="preserve">    Session::</w:t>
+      </w:r>
+      <w:proofErr w:type="gramStart"/>
+      <w:r>
+        <w:t>flash(</w:t>
+      </w:r>
+      <w:proofErr w:type="gramEnd"/>
+      <w:r>
+        <w:t>'</w:t>
+      </w:r>
+      <w:proofErr w:type="spellStart"/>
+      <w:r>
+        <w:t>flashmessage</w:t>
+      </w:r>
+      <w:proofErr w:type="spellEnd"/>
+      <w:r>
+        <w:t xml:space="preserve">', 'Email sent </w:t>
+      </w:r>
+      <w:proofErr w:type="spellStart"/>
+      <w:r>
+        <w:t>successfuly</w:t>
+      </w:r>
+      <w:proofErr w:type="spellEnd"/>
+      <w:r>
+        <w:t>.');</w:t>
       </w:r>
     </w:p>
     <w:p>
@@ -3155,7 +3772,15 @@
         <w:pStyle w:val="BodyText"/>
       </w:pPr>
       <w:r>
-        <w:t xml:space="preserve">    return redirect('mail');</w:t>
+        <w:t xml:space="preserve">    </w:t>
+      </w:r>
+      <w:proofErr w:type="gramStart"/>
+      <w:r>
+        <w:t>return</w:t>
+      </w:r>
+      <w:proofErr w:type="gramEnd"/>
+      <w:r>
+        <w:t xml:space="preserve"> redirect('mail');</w:t>
       </w:r>
     </w:p>
     <w:p>
@@ -3197,8 +3822,29 @@
       </w:r>
     </w:p>
     <w:p>
-      <w:r>
-        <w:t>public function sendsms (MailFormValidationRequest $request)</w:t>
+      <w:proofErr w:type="gramStart"/>
+      <w:r>
+        <w:t>public</w:t>
+      </w:r>
+      <w:proofErr w:type="gramEnd"/>
+      <w:r>
+        <w:t xml:space="preserve"> function </w:t>
+      </w:r>
+      <w:proofErr w:type="spellStart"/>
+      <w:r>
+        <w:t>sendsms</w:t>
+      </w:r>
+      <w:proofErr w:type="spellEnd"/>
+      <w:r>
+        <w:t xml:space="preserve"> (</w:t>
+      </w:r>
+      <w:proofErr w:type="spellStart"/>
+      <w:r>
+        <w:t>MailFormValidationRequest</w:t>
+      </w:r>
+      <w:proofErr w:type="spellEnd"/>
+      <w:r>
+        <w:t xml:space="preserve"> $request)</w:t>
       </w:r>
     </w:p>
     <w:p>
@@ -3226,7 +3872,15 @@
         <w:t xml:space="preserve"> </w:t>
       </w:r>
       <w:r>
-        <w:t>('text') &amp;&amp; ($request-&gt;has('to')))</w:t>
+        <w:t>('text') &amp;&amp; ($request-&gt;</w:t>
+      </w:r>
+      <w:proofErr w:type="gramStart"/>
+      <w:r>
+        <w:t>has(</w:t>
+      </w:r>
+      <w:proofErr w:type="gramEnd"/>
+      <w:r>
+        <w:t>'to')))</w:t>
       </w:r>
     </w:p>
     <w:p>
@@ -3254,120 +3908,1226 @@
     </w:p>
     <w:p/>
     <w:p>
-      <w:r>
+      <w:pPr>
+        <w:rPr>
+          <w:sz w:val="16"/>
+          <w:szCs w:val="16"/>
+        </w:rPr>
+      </w:pPr>
+      <w:r>
+        <w:rPr>
+          <w:sz w:val="16"/>
+          <w:szCs w:val="16"/>
+        </w:rPr>
         <w:t xml:space="preserve"> $nexmo = app</w:t>
       </w:r>
       <w:r>
+        <w:rPr>
+          <w:sz w:val="16"/>
+          <w:szCs w:val="16"/>
+        </w:rPr>
         <w:t xml:space="preserve"> </w:t>
       </w:r>
       <w:r>
+        <w:rPr>
+          <w:sz w:val="16"/>
+          <w:szCs w:val="16"/>
+        </w:rPr>
         <w:t>('Nexmo\Client');</w:t>
       </w:r>
     </w:p>
     <w:p>
-      <w:r>
-        <w:t xml:space="preserve"> $nexmo-&gt;message()-&gt;send([</w:t>
-      </w:r>
-    </w:p>
-    <w:p>
-      <w:r>
-        <w:t xml:space="preserve">     'to'   =&gt;$to,</w:t>
-      </w:r>
-    </w:p>
-    <w:p>
-      <w:r>
-        <w:t xml:space="preserve">    'from' =&gt;$from,</w:t>
-      </w:r>
-    </w:p>
-    <w:p>
-      <w:r>
-        <w:t xml:space="preserve">    'text' =&gt;$text</w:t>
-      </w:r>
-    </w:p>
-    <w:p>
-      <w:r>
+      <w:pPr>
+        <w:rPr>
+          <w:sz w:val="16"/>
+          <w:szCs w:val="16"/>
+        </w:rPr>
+      </w:pPr>
+      <w:r>
+        <w:rPr>
+          <w:sz w:val="16"/>
+          <w:szCs w:val="16"/>
+        </w:rPr>
+        <w:t xml:space="preserve"> $nexmo-&gt;</w:t>
+      </w:r>
+      <w:proofErr w:type="gramStart"/>
+      <w:r>
+        <w:rPr>
+          <w:sz w:val="16"/>
+          <w:szCs w:val="16"/>
+        </w:rPr>
+        <w:t>message(</w:t>
+      </w:r>
+      <w:proofErr w:type="gramEnd"/>
+      <w:r>
+        <w:rPr>
+          <w:sz w:val="16"/>
+          <w:szCs w:val="16"/>
+        </w:rPr>
+        <w:t>)-&gt;send([</w:t>
+      </w:r>
+    </w:p>
+    <w:p>
+      <w:pPr>
+        <w:rPr>
+          <w:sz w:val="16"/>
+          <w:szCs w:val="16"/>
+        </w:rPr>
+      </w:pPr>
+      <w:r>
+        <w:rPr>
+          <w:sz w:val="16"/>
+          <w:szCs w:val="16"/>
+        </w:rPr>
+        <w:t xml:space="preserve">     '</w:t>
+      </w:r>
+      <w:proofErr w:type="gramStart"/>
+      <w:r>
+        <w:rPr>
+          <w:sz w:val="16"/>
+          <w:szCs w:val="16"/>
+        </w:rPr>
+        <w:t>to</w:t>
+      </w:r>
+      <w:proofErr w:type="gramEnd"/>
+      <w:r>
+        <w:rPr>
+          <w:sz w:val="16"/>
+          <w:szCs w:val="16"/>
+        </w:rPr>
+        <w:t>'   =&gt;$to,</w:t>
+      </w:r>
+    </w:p>
+    <w:p>
+      <w:pPr>
+        <w:rPr>
+          <w:sz w:val="16"/>
+          <w:szCs w:val="16"/>
+        </w:rPr>
+      </w:pPr>
+      <w:r>
+        <w:rPr>
+          <w:sz w:val="16"/>
+          <w:szCs w:val="16"/>
+        </w:rPr>
+        <w:t xml:space="preserve">    '</w:t>
+      </w:r>
+      <w:proofErr w:type="gramStart"/>
+      <w:r>
+        <w:rPr>
+          <w:sz w:val="16"/>
+          <w:szCs w:val="16"/>
+        </w:rPr>
+        <w:t>from</w:t>
+      </w:r>
+      <w:proofErr w:type="gramEnd"/>
+      <w:r>
+        <w:rPr>
+          <w:sz w:val="16"/>
+          <w:szCs w:val="16"/>
+        </w:rPr>
+        <w:t>' =&gt;$from,</w:t>
+      </w:r>
+    </w:p>
+    <w:p>
+      <w:pPr>
+        <w:rPr>
+          <w:sz w:val="16"/>
+          <w:szCs w:val="16"/>
+        </w:rPr>
+      </w:pPr>
+      <w:r>
+        <w:rPr>
+          <w:sz w:val="16"/>
+          <w:szCs w:val="16"/>
+        </w:rPr>
+        <w:t xml:space="preserve">    '</w:t>
+      </w:r>
+      <w:proofErr w:type="gramStart"/>
+      <w:r>
+        <w:rPr>
+          <w:sz w:val="16"/>
+          <w:szCs w:val="16"/>
+        </w:rPr>
+        <w:t>text</w:t>
+      </w:r>
+      <w:proofErr w:type="gramEnd"/>
+      <w:r>
+        <w:rPr>
+          <w:sz w:val="16"/>
+          <w:szCs w:val="16"/>
+        </w:rPr>
+        <w:t>' =&gt;$text</w:t>
+      </w:r>
+    </w:p>
+    <w:p>
+      <w:pPr>
+        <w:rPr>
+          <w:sz w:val="16"/>
+          <w:szCs w:val="16"/>
+        </w:rPr>
+      </w:pPr>
+      <w:r>
+        <w:rPr>
+          <w:sz w:val="16"/>
+          <w:szCs w:val="16"/>
+        </w:rPr>
         <w:t xml:space="preserve"> // return view</w:t>
       </w:r>
       <w:r>
+        <w:rPr>
+          <w:sz w:val="16"/>
+          <w:szCs w:val="16"/>
+        </w:rPr>
         <w:t xml:space="preserve"> </w:t>
       </w:r>
       <w:r>
+        <w:rPr>
+          <w:sz w:val="16"/>
+          <w:szCs w:val="16"/>
+        </w:rPr>
         <w:t>('welcome');</w:t>
       </w:r>
     </w:p>
     <w:p>
-      <w:r>
+      <w:pPr>
+        <w:rPr>
+          <w:sz w:val="16"/>
+          <w:szCs w:val="16"/>
+        </w:rPr>
+      </w:pPr>
+      <w:r>
+        <w:rPr>
+          <w:sz w:val="16"/>
+          <w:szCs w:val="16"/>
+        </w:rPr>
         <w:t xml:space="preserve"> ]);</w:t>
       </w:r>
     </w:p>
     <w:p>
-      <w:r>
+      <w:pPr>
+        <w:rPr>
+          <w:sz w:val="16"/>
+          <w:szCs w:val="16"/>
+        </w:rPr>
+      </w:pPr>
+      <w:r>
+        <w:rPr>
+          <w:sz w:val="16"/>
+          <w:szCs w:val="16"/>
+        </w:rPr>
         <w:t xml:space="preserve">    Session::flash</w:t>
       </w:r>
       <w:r>
+        <w:rPr>
+          <w:sz w:val="16"/>
+          <w:szCs w:val="16"/>
+        </w:rPr>
         <w:t xml:space="preserve"> </w:t>
       </w:r>
       <w:r>
-        <w:t>('flashmessage', 'Sms sent successfuly.');</w:t>
-      </w:r>
-    </w:p>
-    <w:p>
-      <w:r>
-        <w:t xml:space="preserve">    return redirect('sms');</w:t>
-      </w:r>
-    </w:p>
-    <w:p>
-      <w:r>
+        <w:rPr>
+          <w:sz w:val="16"/>
+          <w:szCs w:val="16"/>
+        </w:rPr>
+        <w:t>('</w:t>
+      </w:r>
+      <w:proofErr w:type="spellStart"/>
+      <w:r>
+        <w:rPr>
+          <w:sz w:val="16"/>
+          <w:szCs w:val="16"/>
+        </w:rPr>
+        <w:t>flashmessage</w:t>
+      </w:r>
+      <w:proofErr w:type="spellEnd"/>
+      <w:r>
+        <w:rPr>
+          <w:sz w:val="16"/>
+          <w:szCs w:val="16"/>
+        </w:rPr>
+        <w:t>', '</w:t>
+      </w:r>
+      <w:proofErr w:type="spellStart"/>
+      <w:r>
+        <w:rPr>
+          <w:sz w:val="16"/>
+          <w:szCs w:val="16"/>
+        </w:rPr>
+        <w:t>Sms</w:t>
+      </w:r>
+      <w:proofErr w:type="spellEnd"/>
+      <w:r>
+        <w:rPr>
+          <w:sz w:val="16"/>
+          <w:szCs w:val="16"/>
+        </w:rPr>
+        <w:t xml:space="preserve"> sent </w:t>
+      </w:r>
+      <w:proofErr w:type="spellStart"/>
+      <w:r>
+        <w:rPr>
+          <w:sz w:val="16"/>
+          <w:szCs w:val="16"/>
+        </w:rPr>
+        <w:t>successfuly</w:t>
+      </w:r>
+      <w:proofErr w:type="spellEnd"/>
+      <w:r>
+        <w:rPr>
+          <w:sz w:val="16"/>
+          <w:szCs w:val="16"/>
+        </w:rPr>
+        <w:t>.');</w:t>
+      </w:r>
+    </w:p>
+    <w:p>
+      <w:pPr>
+        <w:rPr>
+          <w:sz w:val="16"/>
+          <w:szCs w:val="16"/>
+        </w:rPr>
+      </w:pPr>
+      <w:r>
+        <w:rPr>
+          <w:sz w:val="16"/>
+          <w:szCs w:val="16"/>
+        </w:rPr>
+        <w:t xml:space="preserve">    </w:t>
+      </w:r>
+      <w:proofErr w:type="gramStart"/>
+      <w:r>
+        <w:rPr>
+          <w:sz w:val="16"/>
+          <w:szCs w:val="16"/>
+        </w:rPr>
+        <w:t>return</w:t>
+      </w:r>
+      <w:proofErr w:type="gramEnd"/>
+      <w:r>
+        <w:rPr>
+          <w:sz w:val="16"/>
+          <w:szCs w:val="16"/>
+        </w:rPr>
+        <w:t xml:space="preserve"> redirect('</w:t>
+      </w:r>
+      <w:proofErr w:type="spellStart"/>
+      <w:r>
+        <w:rPr>
+          <w:sz w:val="16"/>
+          <w:szCs w:val="16"/>
+        </w:rPr>
+        <w:t>sms</w:t>
+      </w:r>
+      <w:proofErr w:type="spellEnd"/>
+      <w:r>
+        <w:rPr>
+          <w:sz w:val="16"/>
+          <w:szCs w:val="16"/>
+        </w:rPr>
+        <w:t>');</w:t>
+      </w:r>
+    </w:p>
+    <w:p>
+      <w:pPr>
+        <w:rPr>
+          <w:sz w:val="16"/>
+          <w:szCs w:val="16"/>
+        </w:rPr>
+      </w:pPr>
+      <w:r>
+        <w:rPr>
+          <w:sz w:val="16"/>
+          <w:szCs w:val="16"/>
+        </w:rPr>
         <w:t>}</w:t>
       </w:r>
     </w:p>
     <w:p>
-      <w:r>
+      <w:pPr>
+        <w:rPr>
+          <w:sz w:val="16"/>
+          <w:szCs w:val="16"/>
+        </w:rPr>
+      </w:pPr>
+      <w:r>
+        <w:rPr>
+          <w:sz w:val="16"/>
+          <w:szCs w:val="16"/>
+        </w:rPr>
         <w:t xml:space="preserve">    }</w:t>
       </w:r>
     </w:p>
     <w:p>
       <w:pPr>
+        <w:rPr>
+          <w:sz w:val="16"/>
+          <w:szCs w:val="16"/>
+        </w:rPr>
+      </w:pPr>
+      <w:r>
+        <w:rPr>
+          <w:sz w:val="16"/>
+          <w:szCs w:val="16"/>
+        </w:rPr>
+        <w:t xml:space="preserve">In the config/nexmo directory, </w:t>
+      </w:r>
+      <w:proofErr w:type="gramStart"/>
+      <w:r>
+        <w:rPr>
+          <w:sz w:val="16"/>
+          <w:szCs w:val="16"/>
+        </w:rPr>
+        <w:t>If</w:t>
+      </w:r>
+      <w:proofErr w:type="gramEnd"/>
+      <w:r>
+        <w:rPr>
+          <w:sz w:val="16"/>
+          <w:szCs w:val="16"/>
+        </w:rPr>
+        <w:t xml:space="preserve"> you're using API credentials, change these settings. Get your credentials from https://dashboard.nexmo.com | 'Settings'.</w:t>
+      </w:r>
+    </w:p>
+    <w:p>
+      <w:pPr>
+        <w:rPr>
+          <w:sz w:val="16"/>
+          <w:szCs w:val="16"/>
+        </w:rPr>
+      </w:pPr>
+      <w:r>
+        <w:rPr>
+          <w:sz w:val="16"/>
+          <w:szCs w:val="16"/>
+        </w:rPr>
+        <w:t>API Credentials</w:t>
+      </w:r>
+    </w:p>
+    <w:p>
+      <w:pPr>
+        <w:rPr>
+          <w:sz w:val="16"/>
+          <w:szCs w:val="16"/>
+        </w:rPr>
+      </w:pPr>
+      <w:r>
+        <w:rPr>
+          <w:sz w:val="16"/>
+          <w:szCs w:val="16"/>
+        </w:rPr>
+        <w:t xml:space="preserve">   </w:t>
+      </w:r>
+      <w:r>
+        <w:rPr>
+          <w:sz w:val="16"/>
+          <w:szCs w:val="16"/>
+        </w:rPr>
+        <w:t xml:space="preserve">  '</w:t>
+      </w:r>
+      <w:proofErr w:type="spellStart"/>
+      <w:r>
+        <w:rPr>
+          <w:sz w:val="16"/>
+          <w:szCs w:val="16"/>
+        </w:rPr>
+        <w:t>api_key</w:t>
+      </w:r>
+      <w:proofErr w:type="spellEnd"/>
+      <w:r>
+        <w:rPr>
+          <w:sz w:val="16"/>
+          <w:szCs w:val="16"/>
+        </w:rPr>
+        <w:t>' =&gt; '7d57******</w:t>
+      </w:r>
+      <w:r>
+        <w:rPr>
+          <w:sz w:val="16"/>
+          <w:szCs w:val="16"/>
+        </w:rPr>
+        <w:t>',</w:t>
+      </w:r>
+    </w:p>
+    <w:p>
+      <w:pPr>
+        <w:rPr>
+          <w:sz w:val="16"/>
+          <w:szCs w:val="16"/>
+        </w:rPr>
+      </w:pPr>
+      <w:r>
+        <w:rPr>
+          <w:sz w:val="16"/>
+          <w:szCs w:val="16"/>
+        </w:rPr>
+        <w:t xml:space="preserve">    '</w:t>
+      </w:r>
+      <w:proofErr w:type="spellStart"/>
+      <w:r>
+        <w:rPr>
+          <w:sz w:val="16"/>
+          <w:szCs w:val="16"/>
+        </w:rPr>
+        <w:t>api_secret</w:t>
+      </w:r>
+      <w:proofErr w:type="spellEnd"/>
+      <w:r>
+        <w:rPr>
+          <w:sz w:val="16"/>
+          <w:szCs w:val="16"/>
+        </w:rPr>
+        <w:t>' =&gt; 'eb5***********</w:t>
+      </w:r>
+      <w:r>
+        <w:rPr>
+          <w:sz w:val="16"/>
+          <w:szCs w:val="16"/>
+        </w:rPr>
+        <w:t>68a',</w:t>
+      </w:r>
+    </w:p>
+    <w:p>
+      <w:pPr>
         <w:pStyle w:val="BodyText"/>
       </w:pPr>
-      <w:r>
-        <w:t>In the config/nexmo directory, If you're using API credentials, change these settings. Get your credentials from https://dashboard.nexmo.com | 'Settings'.</w:t>
-      </w:r>
     </w:p>
     <w:p>
       <w:pPr>
         <w:pStyle w:val="BodyText"/>
-      </w:pPr>
-      <w:r>
-        <w:t>API Credentials</w:t>
-      </w:r>
+        <w:rPr>
+          <w:color w:val="215868" w:themeColor="accent5" w:themeShade="80"/>
+          <w:sz w:val="16"/>
+          <w:szCs w:val="16"/>
+        </w:rPr>
+      </w:pPr>
     </w:p>
     <w:p>
       <w:pPr>
         <w:pStyle w:val="BodyText"/>
-      </w:pPr>
-      <w:r>
-        <w:t xml:space="preserve">   </w:t>
-      </w:r>
-      <w:r>
-        <w:t xml:space="preserve">  'api_key' =&gt; '7d57******</w:t>
-      </w:r>
-      <w:r>
-        <w:t>',</w:t>
-      </w:r>
+        <w:rPr>
+          <w:color w:val="215868" w:themeColor="accent5" w:themeShade="80"/>
+          <w:sz w:val="16"/>
+          <w:szCs w:val="16"/>
+        </w:rPr>
+      </w:pPr>
     </w:p>
     <w:p>
       <w:pPr>
         <w:pStyle w:val="BodyText"/>
-      </w:pPr>
-      <w:r>
-        <w:t xml:space="preserve">    'api_secret' =&gt; 'eb5***********</w:t>
-      </w:r>
-      <w:r>
-        <w:t>68a',</w:t>
-      </w:r>
-    </w:p>
-    <w:p/>
+        <w:rPr>
+          <w:color w:val="215868" w:themeColor="accent5" w:themeShade="80"/>
+          <w:sz w:val="16"/>
+          <w:szCs w:val="16"/>
+        </w:rPr>
+      </w:pPr>
+    </w:p>
+    <w:p>
+      <w:pPr>
+        <w:pStyle w:val="BodyText"/>
+        <w:rPr>
+          <w:color w:val="215868" w:themeColor="accent5" w:themeShade="80"/>
+          <w:sz w:val="16"/>
+          <w:szCs w:val="16"/>
+        </w:rPr>
+      </w:pPr>
+    </w:p>
+    <w:p>
+      <w:pPr>
+        <w:pStyle w:val="BodyText"/>
+        <w:rPr>
+          <w:color w:val="215868" w:themeColor="accent5" w:themeShade="80"/>
+          <w:sz w:val="16"/>
+          <w:szCs w:val="16"/>
+        </w:rPr>
+      </w:pPr>
+    </w:p>
+    <w:p>
+      <w:pPr>
+        <w:pStyle w:val="BodyText"/>
+        <w:rPr>
+          <w:color w:val="215868" w:themeColor="accent5" w:themeShade="80"/>
+          <w:sz w:val="16"/>
+          <w:szCs w:val="16"/>
+        </w:rPr>
+      </w:pPr>
+    </w:p>
+    <w:p>
+      <w:pPr>
+        <w:pStyle w:val="BodyText"/>
+        <w:rPr>
+          <w:color w:val="215868" w:themeColor="accent5" w:themeShade="80"/>
+          <w:sz w:val="16"/>
+          <w:szCs w:val="16"/>
+        </w:rPr>
+      </w:pPr>
+    </w:p>
+    <w:p>
+      <w:pPr>
+        <w:pStyle w:val="BodyText"/>
+        <w:rPr>
+          <w:color w:val="215868" w:themeColor="accent5" w:themeShade="80"/>
+          <w:sz w:val="16"/>
+          <w:szCs w:val="16"/>
+        </w:rPr>
+      </w:pPr>
+    </w:p>
+    <w:p>
+      <w:pPr>
+        <w:pStyle w:val="BodyText"/>
+        <w:rPr>
+          <w:color w:val="215868" w:themeColor="accent5" w:themeShade="80"/>
+          <w:sz w:val="16"/>
+          <w:szCs w:val="16"/>
+        </w:rPr>
+      </w:pPr>
+    </w:p>
+    <w:p>
+      <w:pPr>
+        <w:pStyle w:val="BodyText"/>
+        <w:rPr>
+          <w:color w:val="215868" w:themeColor="accent5" w:themeShade="80"/>
+          <w:sz w:val="16"/>
+          <w:szCs w:val="16"/>
+        </w:rPr>
+      </w:pPr>
+    </w:p>
+    <w:p>
+      <w:pPr>
+        <w:pStyle w:val="BodyText"/>
+        <w:rPr>
+          <w:color w:val="215868" w:themeColor="accent5" w:themeShade="80"/>
+          <w:sz w:val="16"/>
+          <w:szCs w:val="16"/>
+        </w:rPr>
+      </w:pPr>
+    </w:p>
+    <w:p>
+      <w:pPr>
+        <w:pStyle w:val="BodyText"/>
+        <w:rPr>
+          <w:color w:val="215868" w:themeColor="accent5" w:themeShade="80"/>
+          <w:sz w:val="16"/>
+          <w:szCs w:val="16"/>
+        </w:rPr>
+      </w:pPr>
+    </w:p>
+    <w:p>
+      <w:pPr>
+        <w:pStyle w:val="BodyText"/>
+        <w:rPr>
+          <w:color w:val="215868" w:themeColor="accent5" w:themeShade="80"/>
+          <w:sz w:val="16"/>
+          <w:szCs w:val="16"/>
+        </w:rPr>
+      </w:pPr>
+    </w:p>
+    <w:p>
+      <w:pPr>
+        <w:pStyle w:val="BodyText"/>
+        <w:rPr>
+          <w:color w:val="215868" w:themeColor="accent5" w:themeShade="80"/>
+          <w:sz w:val="16"/>
+          <w:szCs w:val="16"/>
+        </w:rPr>
+      </w:pPr>
+    </w:p>
+    <w:p>
+      <w:pPr>
+        <w:pStyle w:val="BodyText"/>
+        <w:rPr>
+          <w:color w:val="215868" w:themeColor="accent5" w:themeShade="80"/>
+          <w:sz w:val="16"/>
+          <w:szCs w:val="16"/>
+        </w:rPr>
+      </w:pPr>
+    </w:p>
+    <w:p>
+      <w:pPr>
+        <w:pStyle w:val="BodyText"/>
+        <w:rPr>
+          <w:color w:val="215868" w:themeColor="accent5" w:themeShade="80"/>
+          <w:sz w:val="16"/>
+          <w:szCs w:val="16"/>
+        </w:rPr>
+      </w:pPr>
+    </w:p>
+    <w:p>
+      <w:pPr>
+        <w:pStyle w:val="BodyText"/>
+        <w:rPr>
+          <w:color w:val="215868" w:themeColor="accent5" w:themeShade="80"/>
+          <w:sz w:val="16"/>
+          <w:szCs w:val="16"/>
+        </w:rPr>
+      </w:pPr>
+    </w:p>
+    <w:p>
+      <w:pPr>
+        <w:pStyle w:val="BodyText"/>
+        <w:rPr>
+          <w:color w:val="215868" w:themeColor="accent5" w:themeShade="80"/>
+          <w:sz w:val="16"/>
+          <w:szCs w:val="16"/>
+        </w:rPr>
+      </w:pPr>
+    </w:p>
+    <w:p>
+      <w:pPr>
+        <w:pStyle w:val="BodyText"/>
+        <w:rPr>
+          <w:b/>
+          <w:color w:val="215868" w:themeColor="accent5" w:themeShade="80"/>
+          <w:sz w:val="24"/>
+          <w:szCs w:val="24"/>
+        </w:rPr>
+      </w:pPr>
+      <w:r>
+        <w:rPr>
+          <w:b/>
+          <w:color w:val="215868" w:themeColor="accent5" w:themeShade="80"/>
+          <w:sz w:val="24"/>
+          <w:szCs w:val="24"/>
+        </w:rPr>
+        <w:lastRenderedPageBreak/>
+        <w:t>Email-SMS Component GAP Analysis</w:t>
+      </w:r>
+    </w:p>
+    <w:p>
+      <w:pPr>
+        <w:pStyle w:val="BodyText"/>
+        <w:rPr>
+          <w:color w:val="215868" w:themeColor="accent5" w:themeShade="80"/>
+          <w:sz w:val="16"/>
+          <w:szCs w:val="16"/>
+        </w:rPr>
+      </w:pPr>
+      <w:r>
+        <w:rPr>
+          <w:color w:val="215868" w:themeColor="accent5" w:themeShade="80"/>
+          <w:sz w:val="16"/>
+          <w:szCs w:val="16"/>
+        </w:rPr>
+        <w:t xml:space="preserve">Author: </w:t>
+      </w:r>
+      <w:bookmarkStart w:id="0" w:name="_GoBack"/>
+      <w:bookmarkEnd w:id="0"/>
+      <w:r>
+        <w:rPr>
+          <w:color w:val="215868" w:themeColor="accent5" w:themeShade="80"/>
+          <w:sz w:val="16"/>
+          <w:szCs w:val="16"/>
+        </w:rPr>
+        <w:t>Dario Alfredo</w:t>
+      </w:r>
+    </w:p>
+    <w:p>
+      <w:pPr>
+        <w:pStyle w:val="BodyText"/>
+        <w:rPr>
+          <w:color w:val="215868" w:themeColor="accent5" w:themeShade="80"/>
+          <w:sz w:val="16"/>
+          <w:szCs w:val="16"/>
+        </w:rPr>
+      </w:pPr>
+      <w:r>
+        <w:rPr>
+          <w:color w:val="215868" w:themeColor="accent5" w:themeShade="80"/>
+          <w:sz w:val="16"/>
+          <w:szCs w:val="16"/>
+        </w:rPr>
+        <w:t xml:space="preserve">Email: </w:t>
+      </w:r>
+      <w:hyperlink r:id="rId19" w:history="1">
+        <w:r>
+          <w:rPr>
+            <w:rStyle w:val="Hyperlink"/>
+            <w:sz w:val="16"/>
+            <w:szCs w:val="16"/>
+            <w14:textFill>
+              <w14:solidFill>
+                <w14:srgbClr w14:val="0000FF">
+                  <w14:lumMod w14:val="50000"/>
+                </w14:srgbClr>
+              </w14:solidFill>
+            </w14:textFill>
+          </w:rPr>
+          <w:t>dario.alfredo@eon.co.za</w:t>
+        </w:r>
+      </w:hyperlink>
+    </w:p>
+    <w:p>
+      <w:pPr>
+        <w:pStyle w:val="BodyText"/>
+        <w:rPr>
+          <w:color w:val="215868" w:themeColor="accent5" w:themeShade="80"/>
+          <w:sz w:val="16"/>
+          <w:szCs w:val="16"/>
+        </w:rPr>
+      </w:pPr>
+      <w:r>
+        <w:rPr>
+          <w:color w:val="215868" w:themeColor="accent5" w:themeShade="80"/>
+          <w:sz w:val="16"/>
+          <w:szCs w:val="16"/>
+        </w:rPr>
+        <w:t>Date: 08/31/2017</w:t>
+      </w:r>
+    </w:p>
+    <w:p>
+      <w:pPr>
+        <w:pStyle w:val="BodyText"/>
+        <w:rPr>
+          <w:color w:val="215868" w:themeColor="accent5" w:themeShade="80"/>
+          <w:sz w:val="16"/>
+          <w:szCs w:val="16"/>
+        </w:rPr>
+      </w:pPr>
+      <w:r>
+        <w:rPr>
+          <w:color w:val="215868" w:themeColor="accent5" w:themeShade="80"/>
+          <w:sz w:val="16"/>
+          <w:szCs w:val="16"/>
+        </w:rPr>
+        <w:t xml:space="preserve">This </w:t>
+      </w:r>
+      <w:r>
+        <w:rPr>
+          <w:color w:val="215868" w:themeColor="accent5" w:themeShade="80"/>
+          <w:sz w:val="16"/>
+          <w:szCs w:val="16"/>
+        </w:rPr>
+        <w:t xml:space="preserve">Documentation is </w:t>
+      </w:r>
+      <w:r>
+        <w:rPr>
+          <w:color w:val="215868" w:themeColor="accent5" w:themeShade="80"/>
+          <w:sz w:val="16"/>
+          <w:szCs w:val="16"/>
+        </w:rPr>
+        <w:t>outdated.</w:t>
+      </w:r>
+      <w:r>
+        <w:rPr>
+          <w:color w:val="215868" w:themeColor="accent5" w:themeShade="80"/>
+          <w:sz w:val="16"/>
+          <w:szCs w:val="16"/>
+        </w:rPr>
+        <w:t xml:space="preserve"> </w:t>
+      </w:r>
+      <w:proofErr w:type="gramStart"/>
+      <w:r>
+        <w:rPr>
+          <w:color w:val="215868" w:themeColor="accent5" w:themeShade="80"/>
+          <w:sz w:val="16"/>
+          <w:szCs w:val="16"/>
+        </w:rPr>
+        <w:t>‘</w:t>
+      </w:r>
+      <w:r>
+        <w:rPr>
+          <w:color w:val="215868" w:themeColor="accent5" w:themeShade="80"/>
+          <w:sz w:val="16"/>
+          <w:szCs w:val="16"/>
+        </w:rPr>
+        <w:t>config/nexmo</w:t>
+      </w:r>
+      <w:r>
+        <w:rPr>
+          <w:color w:val="215868" w:themeColor="accent5" w:themeShade="80"/>
+          <w:sz w:val="16"/>
+          <w:szCs w:val="16"/>
+        </w:rPr>
+        <w:t>’</w:t>
+      </w:r>
+      <w:r>
+        <w:rPr>
+          <w:color w:val="215868" w:themeColor="accent5" w:themeShade="80"/>
+          <w:sz w:val="16"/>
+          <w:szCs w:val="16"/>
+        </w:rPr>
+        <w:t xml:space="preserve"> directory inexistent</w:t>
+      </w:r>
+      <w:r>
+        <w:rPr>
+          <w:color w:val="215868" w:themeColor="accent5" w:themeShade="80"/>
+          <w:sz w:val="16"/>
+          <w:szCs w:val="16"/>
+        </w:rPr>
+        <w:t>.</w:t>
+      </w:r>
+      <w:proofErr w:type="gramEnd"/>
+    </w:p>
+    <w:p>
+      <w:pPr>
+        <w:pStyle w:val="BodyText"/>
+        <w:rPr>
+          <w:color w:val="215868" w:themeColor="accent5" w:themeShade="80"/>
+          <w:sz w:val="16"/>
+          <w:szCs w:val="16"/>
+        </w:rPr>
+      </w:pPr>
+    </w:p>
+    <w:p>
+      <w:pPr>
+        <w:pStyle w:val="BodyText"/>
+        <w:rPr>
+          <w:color w:val="215868" w:themeColor="accent5" w:themeShade="80"/>
+          <w:sz w:val="16"/>
+          <w:szCs w:val="16"/>
+        </w:rPr>
+      </w:pPr>
+      <w:r>
+        <w:rPr>
+          <w:color w:val="215868" w:themeColor="accent5" w:themeShade="80"/>
+          <w:sz w:val="16"/>
+          <w:szCs w:val="16"/>
+        </w:rPr>
+        <w:t>Email-SMS component is implemented as a Job handler (</w:t>
+      </w:r>
+      <w:proofErr w:type="spellStart"/>
+      <w:r>
+        <w:rPr>
+          <w:color w:val="000000" w:themeColor="text1"/>
+          <w:sz w:val="16"/>
+          <w:szCs w:val="16"/>
+        </w:rPr>
+        <w:t>SendCourseNotificationEmail.php</w:t>
+      </w:r>
+      <w:proofErr w:type="spellEnd"/>
+      <w:r>
+        <w:rPr>
+          <w:color w:val="215868" w:themeColor="accent5" w:themeShade="80"/>
+          <w:sz w:val="16"/>
+          <w:szCs w:val="16"/>
+        </w:rPr>
+        <w:t>).</w:t>
+      </w:r>
+      <w:r>
+        <w:rPr>
+          <w:color w:val="215868" w:themeColor="accent5" w:themeShade="80"/>
+          <w:sz w:val="16"/>
+          <w:szCs w:val="16"/>
+        </w:rPr>
+        <w:t xml:space="preserve"> The handler</w:t>
+      </w:r>
+      <w:r>
+        <w:rPr>
+          <w:color w:val="215868" w:themeColor="accent5" w:themeShade="80"/>
+          <w:sz w:val="16"/>
+          <w:szCs w:val="16"/>
+        </w:rPr>
+        <w:t xml:space="preserve"> uses </w:t>
+      </w:r>
+      <w:proofErr w:type="spellStart"/>
+      <w:r>
+        <w:rPr>
+          <w:color w:val="000000" w:themeColor="text1"/>
+          <w:sz w:val="16"/>
+          <w:szCs w:val="16"/>
+        </w:rPr>
+        <w:t>courseNotificationEmail.php</w:t>
+      </w:r>
+      <w:proofErr w:type="spellEnd"/>
+      <w:r>
+        <w:rPr>
+          <w:color w:val="FF0000"/>
+          <w:sz w:val="16"/>
+          <w:szCs w:val="16"/>
+        </w:rPr>
+        <w:t xml:space="preserve"> </w:t>
+      </w:r>
+      <w:r>
+        <w:rPr>
+          <w:color w:val="215868" w:themeColor="accent5" w:themeShade="80"/>
+          <w:sz w:val="16"/>
+          <w:szCs w:val="16"/>
+        </w:rPr>
+        <w:t xml:space="preserve">that </w:t>
+      </w:r>
+      <w:r>
+        <w:rPr>
+          <w:color w:val="215868" w:themeColor="accent5" w:themeShade="80"/>
+          <w:sz w:val="16"/>
+          <w:szCs w:val="16"/>
+        </w:rPr>
+        <w:t>builds the message with from (</w:t>
+      </w:r>
+      <w:r>
+        <w:rPr>
+          <w:color w:val="000000" w:themeColor="text1"/>
+          <w:sz w:val="16"/>
+          <w:szCs w:val="16"/>
+        </w:rPr>
+        <w:t>dont-reply@unisaonline.net</w:t>
+      </w:r>
+      <w:r>
+        <w:rPr>
+          <w:color w:val="215868" w:themeColor="accent5" w:themeShade="80"/>
+          <w:sz w:val="16"/>
+          <w:szCs w:val="16"/>
+        </w:rPr>
+        <w:t>), defines blade view template which is inexistent</w:t>
+      </w:r>
+      <w:r>
+        <w:rPr>
+          <w:color w:val="215868" w:themeColor="accent5" w:themeShade="80"/>
+          <w:sz w:val="16"/>
+          <w:szCs w:val="16"/>
+        </w:rPr>
+        <w:t xml:space="preserve"> (</w:t>
+      </w:r>
+      <w:proofErr w:type="spellStart"/>
+      <w:r>
+        <w:rPr>
+          <w:color w:val="000000" w:themeColor="text1"/>
+          <w:sz w:val="16"/>
+          <w:szCs w:val="16"/>
+        </w:rPr>
+        <w:t>emails.courses.notifications.notify</w:t>
+      </w:r>
+      <w:proofErr w:type="spellEnd"/>
+      <w:r>
+        <w:rPr>
+          <w:color w:val="215868" w:themeColor="accent5" w:themeShade="80"/>
+          <w:sz w:val="16"/>
+          <w:szCs w:val="16"/>
+        </w:rPr>
+        <w:t>), and course info.</w:t>
+      </w:r>
+      <w:r>
+        <w:rPr>
+          <w:color w:val="215868" w:themeColor="accent5" w:themeShade="80"/>
+          <w:sz w:val="16"/>
+          <w:szCs w:val="16"/>
+        </w:rPr>
+        <w:t xml:space="preserve"> The </w:t>
+      </w:r>
+      <w:proofErr w:type="spellStart"/>
+      <w:r>
+        <w:rPr>
+          <w:color w:val="000000" w:themeColor="text1"/>
+          <w:sz w:val="16"/>
+          <w:szCs w:val="16"/>
+        </w:rPr>
+        <w:t>SendCourseNotificationEmail.php</w:t>
+      </w:r>
+      <w:proofErr w:type="spellEnd"/>
+      <w:r>
+        <w:rPr>
+          <w:color w:val="000000" w:themeColor="text1"/>
+          <w:sz w:val="16"/>
+          <w:szCs w:val="16"/>
+        </w:rPr>
+        <w:t xml:space="preserve"> </w:t>
+      </w:r>
+      <w:r>
+        <w:rPr>
+          <w:color w:val="215868" w:themeColor="accent5" w:themeShade="80"/>
+          <w:sz w:val="16"/>
+          <w:szCs w:val="16"/>
+        </w:rPr>
+        <w:t>job handler builds course info using Eloquent on Course model.</w:t>
+      </w:r>
+    </w:p>
+    <w:p>
+      <w:pPr>
+        <w:pStyle w:val="BodyText"/>
+        <w:rPr>
+          <w:color w:val="215868" w:themeColor="accent5" w:themeShade="80"/>
+          <w:sz w:val="16"/>
+          <w:szCs w:val="16"/>
+        </w:rPr>
+      </w:pPr>
+    </w:p>
+    <w:p>
+      <w:pPr>
+        <w:pStyle w:val="BodyText"/>
+        <w:rPr>
+          <w:color w:val="215868" w:themeColor="accent5" w:themeShade="80"/>
+          <w:sz w:val="16"/>
+          <w:szCs w:val="16"/>
+        </w:rPr>
+      </w:pPr>
+      <w:r>
+        <w:rPr>
+          <w:color w:val="215868" w:themeColor="accent5" w:themeShade="80"/>
+          <w:sz w:val="16"/>
+          <w:szCs w:val="16"/>
+        </w:rPr>
+        <w:t xml:space="preserve">Additionally a </w:t>
+      </w:r>
+      <w:proofErr w:type="spellStart"/>
+      <w:r>
+        <w:rPr>
+          <w:color w:val="215868" w:themeColor="accent5" w:themeShade="80"/>
+          <w:sz w:val="16"/>
+          <w:szCs w:val="16"/>
+        </w:rPr>
+        <w:t>failed_jobs</w:t>
+      </w:r>
+      <w:proofErr w:type="spellEnd"/>
+      <w:r>
+        <w:rPr>
+          <w:color w:val="215868" w:themeColor="accent5" w:themeShade="80"/>
+          <w:sz w:val="16"/>
+          <w:szCs w:val="16"/>
+        </w:rPr>
+        <w:t xml:space="preserve"> database table is missing.</w:t>
+      </w:r>
+    </w:p>
+    <w:p>
+      <w:pPr>
+        <w:pStyle w:val="BodyText"/>
+        <w:rPr>
+          <w:color w:val="215868" w:themeColor="accent5" w:themeShade="80"/>
+          <w:sz w:val="16"/>
+          <w:szCs w:val="16"/>
+        </w:rPr>
+      </w:pPr>
+    </w:p>
+    <w:p>
+      <w:pPr>
+        <w:pStyle w:val="BodyText"/>
+        <w:rPr>
+          <w:color w:val="215868" w:themeColor="accent5" w:themeShade="80"/>
+          <w:sz w:val="16"/>
+          <w:szCs w:val="16"/>
+        </w:rPr>
+      </w:pPr>
+      <w:r>
+        <w:rPr>
+          <w:color w:val="215868" w:themeColor="accent5" w:themeShade="80"/>
+          <w:sz w:val="16"/>
+          <w:szCs w:val="16"/>
+        </w:rPr>
+        <w:t>Nexmo is paid SMS service and we need API credentials</w:t>
+      </w:r>
+      <w:r>
+        <w:rPr>
+          <w:color w:val="215868" w:themeColor="accent5" w:themeShade="80"/>
+          <w:sz w:val="16"/>
+          <w:szCs w:val="16"/>
+        </w:rPr>
+        <w:t xml:space="preserve"> from UNISA so that we can test Nexmo on QA</w:t>
+      </w:r>
+      <w:r>
+        <w:rPr>
+          <w:color w:val="215868" w:themeColor="accent5" w:themeShade="80"/>
+          <w:sz w:val="16"/>
+          <w:szCs w:val="16"/>
+        </w:rPr>
+        <w:t>.</w:t>
+      </w:r>
+    </w:p>
+    <w:p>
+      <w:pPr>
+        <w:pStyle w:val="BodyText"/>
+        <w:rPr>
+          <w:sz w:val="16"/>
+          <w:szCs w:val="16"/>
+        </w:rPr>
+      </w:pPr>
+      <w:r>
+        <w:rPr>
+          <w:color w:val="215868" w:themeColor="accent5" w:themeShade="80"/>
+          <w:sz w:val="16"/>
+          <w:szCs w:val="16"/>
+        </w:rPr>
+        <w:t xml:space="preserve">This doc states: </w:t>
+      </w:r>
+      <w:r>
+        <w:rPr>
+          <w:sz w:val="16"/>
+          <w:szCs w:val="16"/>
+        </w:rPr>
+        <w:t>It currently supports a free SMS messages provided by the wireless carriers - ???</w:t>
+      </w:r>
+    </w:p>
+    <w:p>
+      <w:pPr>
+        <w:pStyle w:val="BodyText"/>
+        <w:rPr>
+          <w:color w:val="215868" w:themeColor="accent5" w:themeShade="80"/>
+          <w:sz w:val="16"/>
+          <w:szCs w:val="16"/>
+        </w:rPr>
+      </w:pPr>
+    </w:p>
+    <w:p>
+      <w:pPr>
+        <w:pStyle w:val="BodyText"/>
+        <w:rPr>
+          <w:color w:val="FF0000"/>
+          <w:sz w:val="16"/>
+          <w:szCs w:val="16"/>
+        </w:rPr>
+      </w:pPr>
+      <w:r>
+        <w:rPr>
+          <w:color w:val="000000" w:themeColor="text1"/>
+          <w:sz w:val="16"/>
+          <w:szCs w:val="16"/>
+        </w:rPr>
+        <w:t xml:space="preserve">Tested email:  </w:t>
+      </w:r>
+      <w:hyperlink r:id="rId20" w:history="1">
+        <w:r>
+          <w:rPr>
+            <w:rStyle w:val="Hyperlink"/>
+            <w:sz w:val="16"/>
+            <w:szCs w:val="16"/>
+          </w:rPr>
+          <w:t>josh1@live.co.za</w:t>
+        </w:r>
+      </w:hyperlink>
+    </w:p>
+    <w:p>
+      <w:pPr>
+        <w:pStyle w:val="BodyText"/>
+        <w:rPr>
+          <w:color w:val="000000" w:themeColor="text1"/>
+          <w:sz w:val="16"/>
+          <w:szCs w:val="16"/>
+        </w:rPr>
+      </w:pPr>
+      <w:r>
+        <w:rPr>
+          <w:color w:val="000000" w:themeColor="text1"/>
+          <w:sz w:val="16"/>
+          <w:szCs w:val="16"/>
+        </w:rPr>
+        <w:t>Last test: 2017-03-13 13:29:25</w:t>
+      </w:r>
+    </w:p>
+    <w:p>
+      <w:pPr>
+        <w:pStyle w:val="BodyText"/>
+        <w:rPr>
+          <w:color w:val="000000" w:themeColor="text1"/>
+          <w:sz w:val="16"/>
+          <w:szCs w:val="16"/>
+        </w:rPr>
+      </w:pPr>
+      <w:r>
+        <w:rPr>
+          <w:color w:val="000000" w:themeColor="text1"/>
+          <w:sz w:val="16"/>
+          <w:szCs w:val="16"/>
+        </w:rPr>
+        <w:t>Attempts 255</w:t>
+      </w:r>
+    </w:p>
+    <w:p>
+      <w:pPr>
+        <w:pStyle w:val="BodyText"/>
+        <w:rPr>
+          <w:color w:val="215868" w:themeColor="accent5" w:themeShade="80"/>
+          <w:sz w:val="16"/>
+          <w:szCs w:val="16"/>
+        </w:rPr>
+      </w:pPr>
+    </w:p>
     <w:sectPr>
       <w:pgSz w:w="11906" w:h="16838"/>
       <w:pgMar w:top="1440" w:right="707" w:bottom="1440" w:left="1440" w:header="708" w:footer="510" w:gutter="0"/>
@@ -3379,7 +5139,7 @@
 </file>
 
 <file path=word/endnotes.xml><?xml version="1.0" encoding="utf-8"?>
-<w:endnotes xmlns:wpc="http://schemas.microsoft.com/office/word/2010/wordprocessingCanvas" xmlns:mc="http://schemas.openxmlformats.org/markup-compatibility/2006" xmlns:o="urn:schemas-microsoft-com:office:office" xmlns:r="http://schemas.openxmlformats.org/officeDocument/2006/relationships" xmlns:m="http://schemas.openxmlformats.org/officeDocument/2006/math" xmlns:v="urn:schemas-microsoft-com:vml" xmlns:wp14="http://schemas.microsoft.com/office/word/2010/wordprocessingDrawing" xmlns:wp="http://schemas.openxmlformats.org/drawingml/2006/wordprocessingDrawing" xmlns:w10="urn:schemas-microsoft-com:office:word" xmlns:w="http://schemas.openxmlformats.org/wordprocessingml/2006/main" xmlns:w14="http://schemas.microsoft.com/office/word/2010/wordml" xmlns:w15="http://schemas.microsoft.com/office/word/2012/wordml" xmlns:wpg="http://schemas.microsoft.com/office/word/2010/wordprocessingGroup" xmlns:wpi="http://schemas.microsoft.com/office/word/2010/wordprocessingInk" xmlns:wne="http://schemas.microsoft.com/office/word/2006/wordml" xmlns:wps="http://schemas.microsoft.com/office/word/2010/wordprocessingShape" mc:Ignorable="w14 w15 wp14">
+<w:endnotes xmlns:wpc="http://schemas.microsoft.com/office/word/2010/wordprocessingCanvas" xmlns:mc="http://schemas.openxmlformats.org/markup-compatibility/2006" xmlns:o="urn:schemas-microsoft-com:office:office" xmlns:r="http://schemas.openxmlformats.org/officeDocument/2006/relationships" xmlns:m="http://schemas.openxmlformats.org/officeDocument/2006/math" xmlns:v="urn:schemas-microsoft-com:vml" xmlns:wp14="http://schemas.microsoft.com/office/word/2010/wordprocessingDrawing" xmlns:wp="http://schemas.openxmlformats.org/drawingml/2006/wordprocessingDrawing" xmlns:w10="urn:schemas-microsoft-com:office:word" xmlns:w="http://schemas.openxmlformats.org/wordprocessingml/2006/main" xmlns:w14="http://schemas.microsoft.com/office/word/2010/wordml" xmlns:wpg="http://schemas.microsoft.com/office/word/2010/wordprocessingGroup" xmlns:wpi="http://schemas.microsoft.com/office/word/2010/wordprocessingInk" xmlns:wne="http://schemas.microsoft.com/office/word/2006/wordml" xmlns:wps="http://schemas.microsoft.com/office/word/2010/wordprocessingShape" mc:Ignorable="w14 wp14">
   <w:endnote w:type="separator" w:id="-1">
     <w:p>
       <w:pPr>
@@ -3404,7 +5164,7 @@
 </file>
 
 <file path=word/footer1.xml><?xml version="1.0" encoding="utf-8"?>
-<w:ftr xmlns:wpc="http://schemas.microsoft.com/office/word/2010/wordprocessingCanvas" xmlns:mc="http://schemas.openxmlformats.org/markup-compatibility/2006" xmlns:o="urn:schemas-microsoft-com:office:office" xmlns:r="http://schemas.openxmlformats.org/officeDocument/2006/relationships" xmlns:m="http://schemas.openxmlformats.org/officeDocument/2006/math" xmlns:v="urn:schemas-microsoft-com:vml" xmlns:wp14="http://schemas.microsoft.com/office/word/2010/wordprocessingDrawing" xmlns:wp="http://schemas.openxmlformats.org/drawingml/2006/wordprocessingDrawing" xmlns:w10="urn:schemas-microsoft-com:office:word" xmlns:w="http://schemas.openxmlformats.org/wordprocessingml/2006/main" xmlns:w14="http://schemas.microsoft.com/office/word/2010/wordml" xmlns:w15="http://schemas.microsoft.com/office/word/2012/wordml" xmlns:wpg="http://schemas.microsoft.com/office/word/2010/wordprocessingGroup" xmlns:wpi="http://schemas.microsoft.com/office/word/2010/wordprocessingInk" xmlns:wne="http://schemas.microsoft.com/office/word/2006/wordml" xmlns:wps="http://schemas.microsoft.com/office/word/2010/wordprocessingShape" mc:Ignorable="w14 w15 wp14">
+<w:ftr xmlns:wpc="http://schemas.microsoft.com/office/word/2010/wordprocessingCanvas" xmlns:mc="http://schemas.openxmlformats.org/markup-compatibility/2006" xmlns:o="urn:schemas-microsoft-com:office:office" xmlns:r="http://schemas.openxmlformats.org/officeDocument/2006/relationships" xmlns:m="http://schemas.openxmlformats.org/officeDocument/2006/math" xmlns:v="urn:schemas-microsoft-com:vml" xmlns:wp14="http://schemas.microsoft.com/office/word/2010/wordprocessingDrawing" xmlns:wp="http://schemas.openxmlformats.org/drawingml/2006/wordprocessingDrawing" xmlns:w10="urn:schemas-microsoft-com:office:word" xmlns:w="http://schemas.openxmlformats.org/wordprocessingml/2006/main" xmlns:w14="http://schemas.microsoft.com/office/word/2010/wordml" xmlns:wpg="http://schemas.microsoft.com/office/word/2010/wordprocessingGroup" xmlns:wpi="http://schemas.microsoft.com/office/word/2010/wordprocessingInk" xmlns:wne="http://schemas.microsoft.com/office/word/2006/wordml" xmlns:wps="http://schemas.microsoft.com/office/word/2010/wordprocessingShape" mc:Ignorable="w14 wp14">
   <w:p>
     <w:pPr>
       <w:pStyle w:val="Footer"/>
@@ -3426,8 +5186,8 @@
       <w:tblLook w:val="0600" w:firstRow="0" w:lastRow="0" w:firstColumn="0" w:lastColumn="0" w:noHBand="1" w:noVBand="1"/>
     </w:tblPr>
     <w:tblGrid>
-      <w:gridCol w:w="7164"/>
-      <w:gridCol w:w="1862"/>
+      <w:gridCol w:w="7338"/>
+      <w:gridCol w:w="1904"/>
     </w:tblGrid>
     <w:tr>
       <w:trPr>
@@ -3444,7 +5204,7 @@
           <w:r>
             <w:rPr>
               <w:noProof/>
-              <w:lang w:val="en-ZW" w:eastAsia="en-ZW"/>
+              <w:lang w:val="en-US"/>
             </w:rPr>
             <w:drawing>
               <wp:inline distT="0" distB="0" distL="0" distR="0" wp14:anchorId="3E71E185" wp14:editId="05C6ACC5">
@@ -3491,7 +5251,7 @@
           <w:r>
             <w:rPr>
               <w:noProof/>
-              <w:lang w:val="en-ZW" w:eastAsia="en-ZW"/>
+              <w:lang w:val="en-US"/>
             </w:rPr>
             <w:drawing>
               <wp:inline distT="0" distB="0" distL="0" distR="0" wp14:anchorId="46ECF533" wp14:editId="0712F0E5">
@@ -3583,7 +5343,7 @@
             <w:rPr>
               <w:noProof/>
             </w:rPr>
-            <w:t>6</w:t>
+            <w:t>8</w:t>
           </w:r>
           <w:r>
             <w:rPr>
@@ -3619,7 +5379,7 @@
             <w:rPr>
               <w:noProof/>
             </w:rPr>
-            <w:t>7</w:t>
+            <w:t>8</w:t>
           </w:r>
           <w:r>
             <w:rPr>
@@ -3642,7 +5402,7 @@
 </file>
 
 <file path=word/footnotes.xml><?xml version="1.0" encoding="utf-8"?>
-<w:footnotes xmlns:wpc="http://schemas.microsoft.com/office/word/2010/wordprocessingCanvas" xmlns:mc="http://schemas.openxmlformats.org/markup-compatibility/2006" xmlns:o="urn:schemas-microsoft-com:office:office" xmlns:r="http://schemas.openxmlformats.org/officeDocument/2006/relationships" xmlns:m="http://schemas.openxmlformats.org/officeDocument/2006/math" xmlns:v="urn:schemas-microsoft-com:vml" xmlns:wp14="http://schemas.microsoft.com/office/word/2010/wordprocessingDrawing" xmlns:wp="http://schemas.openxmlformats.org/drawingml/2006/wordprocessingDrawing" xmlns:w10="urn:schemas-microsoft-com:office:word" xmlns:w="http://schemas.openxmlformats.org/wordprocessingml/2006/main" xmlns:w14="http://schemas.microsoft.com/office/word/2010/wordml" xmlns:w15="http://schemas.microsoft.com/office/word/2012/wordml" xmlns:wpg="http://schemas.microsoft.com/office/word/2010/wordprocessingGroup" xmlns:wpi="http://schemas.microsoft.com/office/word/2010/wordprocessingInk" xmlns:wne="http://schemas.microsoft.com/office/word/2006/wordml" xmlns:wps="http://schemas.microsoft.com/office/word/2010/wordprocessingShape" mc:Ignorable="w14 w15 wp14">
+<w:footnotes xmlns:wpc="http://schemas.microsoft.com/office/word/2010/wordprocessingCanvas" xmlns:mc="http://schemas.openxmlformats.org/markup-compatibility/2006" xmlns:o="urn:schemas-microsoft-com:office:office" xmlns:r="http://schemas.openxmlformats.org/officeDocument/2006/relationships" xmlns:m="http://schemas.openxmlformats.org/officeDocument/2006/math" xmlns:v="urn:schemas-microsoft-com:vml" xmlns:wp14="http://schemas.microsoft.com/office/word/2010/wordprocessingDrawing" xmlns:wp="http://schemas.openxmlformats.org/drawingml/2006/wordprocessingDrawing" xmlns:w10="urn:schemas-microsoft-com:office:word" xmlns:w="http://schemas.openxmlformats.org/wordprocessingml/2006/main" xmlns:w14="http://schemas.microsoft.com/office/word/2010/wordml" xmlns:wpg="http://schemas.microsoft.com/office/word/2010/wordprocessingGroup" xmlns:wpi="http://schemas.microsoft.com/office/word/2010/wordprocessingInk" xmlns:wne="http://schemas.microsoft.com/office/word/2006/wordml" xmlns:wps="http://schemas.microsoft.com/office/word/2010/wordprocessingShape" mc:Ignorable="w14 wp14">
   <w:footnote w:type="separator" w:id="-1">
     <w:p>
       <w:pPr>
@@ -3667,7 +5427,7 @@
 </file>
 
 <file path=word/header1.xml><?xml version="1.0" encoding="utf-8"?>
-<w:hdr xmlns:wpc="http://schemas.microsoft.com/office/word/2010/wordprocessingCanvas" xmlns:mc="http://schemas.openxmlformats.org/markup-compatibility/2006" xmlns:o="urn:schemas-microsoft-com:office:office" xmlns:r="http://schemas.openxmlformats.org/officeDocument/2006/relationships" xmlns:m="http://schemas.openxmlformats.org/officeDocument/2006/math" xmlns:v="urn:schemas-microsoft-com:vml" xmlns:wp14="http://schemas.microsoft.com/office/word/2010/wordprocessingDrawing" xmlns:wp="http://schemas.openxmlformats.org/drawingml/2006/wordprocessingDrawing" xmlns:w10="urn:schemas-microsoft-com:office:word" xmlns:w="http://schemas.openxmlformats.org/wordprocessingml/2006/main" xmlns:w14="http://schemas.microsoft.com/office/word/2010/wordml" xmlns:w15="http://schemas.microsoft.com/office/word/2012/wordml" xmlns:wpg="http://schemas.microsoft.com/office/word/2010/wordprocessingGroup" xmlns:wpi="http://schemas.microsoft.com/office/word/2010/wordprocessingInk" xmlns:wne="http://schemas.microsoft.com/office/word/2006/wordml" xmlns:wps="http://schemas.microsoft.com/office/word/2010/wordprocessingShape" mc:Ignorable="w14 w15 wp14">
+<w:hdr xmlns:wpc="http://schemas.microsoft.com/office/word/2010/wordprocessingCanvas" xmlns:mc="http://schemas.openxmlformats.org/markup-compatibility/2006" xmlns:o="urn:schemas-microsoft-com:office:office" xmlns:r="http://schemas.openxmlformats.org/officeDocument/2006/relationships" xmlns:m="http://schemas.openxmlformats.org/officeDocument/2006/math" xmlns:v="urn:schemas-microsoft-com:vml" xmlns:wp14="http://schemas.microsoft.com/office/word/2010/wordprocessingDrawing" xmlns:wp="http://schemas.openxmlformats.org/drawingml/2006/wordprocessingDrawing" xmlns:w10="urn:schemas-microsoft-com:office:word" xmlns:w="http://schemas.openxmlformats.org/wordprocessingml/2006/main" xmlns:w14="http://schemas.microsoft.com/office/word/2010/wordml" xmlns:wpg="http://schemas.microsoft.com/office/word/2010/wordprocessingGroup" xmlns:wpi="http://schemas.microsoft.com/office/word/2010/wordprocessingInk" xmlns:wne="http://schemas.microsoft.com/office/word/2006/wordml" xmlns:wps="http://schemas.microsoft.com/office/word/2010/wordprocessingShape" mc:Ignorable="w14 wp14">
   <w:tbl>
     <w:tblPr>
       <w:tblStyle w:val="LightList-Accent1"/>
@@ -3682,8 +5442,8 @@
       <w:tblLook w:val="0600" w:firstRow="0" w:lastRow="0" w:firstColumn="0" w:lastColumn="0" w:noHBand="1" w:noVBand="1"/>
     </w:tblPr>
     <w:tblGrid>
-      <w:gridCol w:w="2227"/>
-      <w:gridCol w:w="6799"/>
+      <w:gridCol w:w="2235"/>
+      <w:gridCol w:w="7007"/>
     </w:tblGrid>
     <w:tr>
       <w:tc>
@@ -3701,7 +5461,7 @@
           <w:r>
             <w:rPr>
               <w:noProof/>
-              <w:lang w:val="en-ZW" w:eastAsia="en-ZW"/>
+              <w:lang w:val="en-US"/>
             </w:rPr>
             <w:drawing>
               <wp:inline distT="0" distB="0" distL="0" distR="0" wp14:anchorId="3E476C38" wp14:editId="2EF4F057">
@@ -3815,8 +5575,8 @@
 </file>
 
 <file path=word/numbering.xml><?xml version="1.0" encoding="utf-8"?>
-<w:numbering xmlns:wpc="http://schemas.microsoft.com/office/word/2010/wordprocessingCanvas" xmlns:mc="http://schemas.openxmlformats.org/markup-compatibility/2006" xmlns:o="urn:schemas-microsoft-com:office:office" xmlns:r="http://schemas.openxmlformats.org/officeDocument/2006/relationships" xmlns:m="http://schemas.openxmlformats.org/officeDocument/2006/math" xmlns:v="urn:schemas-microsoft-com:vml" xmlns:wp14="http://schemas.microsoft.com/office/word/2010/wordprocessingDrawing" xmlns:wp="http://schemas.openxmlformats.org/drawingml/2006/wordprocessingDrawing" xmlns:w10="urn:schemas-microsoft-com:office:word" xmlns:w="http://schemas.openxmlformats.org/wordprocessingml/2006/main" xmlns:w14="http://schemas.microsoft.com/office/word/2010/wordml" xmlns:w15="http://schemas.microsoft.com/office/word/2012/wordml" xmlns:wpg="http://schemas.microsoft.com/office/word/2010/wordprocessingGroup" xmlns:wpi="http://schemas.microsoft.com/office/word/2010/wordprocessingInk" xmlns:wne="http://schemas.microsoft.com/office/word/2006/wordml" xmlns:wps="http://schemas.microsoft.com/office/word/2010/wordprocessingShape" mc:Ignorable="w14 w15 wp14">
-  <w:abstractNum w:abstractNumId="0" w15:restartNumberingAfterBreak="0">
+<w:numbering xmlns:wpc="http://schemas.microsoft.com/office/word/2010/wordprocessingCanvas" xmlns:mc="http://schemas.openxmlformats.org/markup-compatibility/2006" xmlns:o="urn:schemas-microsoft-com:office:office" xmlns:r="http://schemas.openxmlformats.org/officeDocument/2006/relationships" xmlns:m="http://schemas.openxmlformats.org/officeDocument/2006/math" xmlns:v="urn:schemas-microsoft-com:vml" xmlns:wp14="http://schemas.microsoft.com/office/word/2010/wordprocessingDrawing" xmlns:wp="http://schemas.openxmlformats.org/drawingml/2006/wordprocessingDrawing" xmlns:w10="urn:schemas-microsoft-com:office:word" xmlns:w="http://schemas.openxmlformats.org/wordprocessingml/2006/main" xmlns:w14="http://schemas.microsoft.com/office/word/2010/wordml" xmlns:wpg="http://schemas.microsoft.com/office/word/2010/wordprocessingGroup" xmlns:wpi="http://schemas.microsoft.com/office/word/2010/wordprocessingInk" xmlns:wne="http://schemas.microsoft.com/office/word/2006/wordml" xmlns:wps="http://schemas.microsoft.com/office/word/2010/wordprocessingShape" mc:Ignorable="w14 wp14">
+  <w:abstractNum w:abstractNumId="0">
     <w:nsid w:val="0BE6359C"/>
     <w:multiLevelType w:val="hybridMultilevel"/>
     <w:tmpl w:val="E2EABF98"/>
@@ -3905,7 +5665,7 @@
       </w:pPr>
     </w:lvl>
   </w:abstractNum>
-  <w:abstractNum w:abstractNumId="1" w15:restartNumberingAfterBreak="0">
+  <w:abstractNum w:abstractNumId="1">
     <w:nsid w:val="17606980"/>
     <w:multiLevelType w:val="hybridMultilevel"/>
     <w:tmpl w:val="541AEF26"/>
@@ -4018,7 +5778,7 @@
       </w:rPr>
     </w:lvl>
   </w:abstractNum>
-  <w:abstractNum w:abstractNumId="2" w15:restartNumberingAfterBreak="0">
+  <w:abstractNum w:abstractNumId="2">
     <w:nsid w:val="18B92ACF"/>
     <w:multiLevelType w:val="multilevel"/>
     <w:tmpl w:val="2BD87B9E"/>
@@ -4113,7 +5873,7 @@
       </w:pPr>
     </w:lvl>
   </w:abstractNum>
-  <w:abstractNum w:abstractNumId="3" w15:restartNumberingAfterBreak="0">
+  <w:abstractNum w:abstractNumId="3">
     <w:nsid w:val="254E6301"/>
     <w:multiLevelType w:val="multilevel"/>
     <w:tmpl w:val="776254BE"/>
@@ -4199,7 +5959,7 @@
       </w:pPr>
     </w:lvl>
   </w:abstractNum>
-  <w:abstractNum w:abstractNumId="4" w15:restartNumberingAfterBreak="0">
+  <w:abstractNum w:abstractNumId="4">
     <w:nsid w:val="28B73D54"/>
     <w:multiLevelType w:val="hybridMultilevel"/>
     <w:tmpl w:val="BC3A98C4"/>
@@ -4288,7 +6048,7 @@
       </w:pPr>
     </w:lvl>
   </w:abstractNum>
-  <w:abstractNum w:abstractNumId="5" w15:restartNumberingAfterBreak="0">
+  <w:abstractNum w:abstractNumId="5">
     <w:nsid w:val="2DFC5EE5"/>
     <w:multiLevelType w:val="multilevel"/>
     <w:tmpl w:val="4296FB4A"/>
@@ -4374,7 +6134,7 @@
       </w:pPr>
     </w:lvl>
   </w:abstractNum>
-  <w:abstractNum w:abstractNumId="6" w15:restartNumberingAfterBreak="0">
+  <w:abstractNum w:abstractNumId="6">
     <w:nsid w:val="30CC40B7"/>
     <w:multiLevelType w:val="hybridMultilevel"/>
     <w:tmpl w:val="C256FA90"/>
@@ -4463,7 +6223,7 @@
       </w:pPr>
     </w:lvl>
   </w:abstractNum>
-  <w:abstractNum w:abstractNumId="7" w15:restartNumberingAfterBreak="0">
+  <w:abstractNum w:abstractNumId="7">
     <w:nsid w:val="42712ADE"/>
     <w:multiLevelType w:val="hybridMultilevel"/>
     <w:tmpl w:val="7C3EBBA0"/>
@@ -4552,7 +6312,7 @@
       </w:pPr>
     </w:lvl>
   </w:abstractNum>
-  <w:abstractNum w:abstractNumId="8" w15:restartNumberingAfterBreak="0">
+  <w:abstractNum w:abstractNumId="8">
     <w:nsid w:val="432E78AA"/>
     <w:multiLevelType w:val="hybridMultilevel"/>
     <w:tmpl w:val="F8BE3EDA"/>
@@ -4641,7 +6401,7 @@
       </w:pPr>
     </w:lvl>
   </w:abstractNum>
-  <w:abstractNum w:abstractNumId="9" w15:restartNumberingAfterBreak="0">
+  <w:abstractNum w:abstractNumId="9">
     <w:nsid w:val="47182B02"/>
     <w:multiLevelType w:val="multilevel"/>
     <w:tmpl w:val="F9469CD8"/>
@@ -4727,7 +6487,7 @@
       </w:pPr>
     </w:lvl>
   </w:abstractNum>
-  <w:abstractNum w:abstractNumId="10" w15:restartNumberingAfterBreak="0">
+  <w:abstractNum w:abstractNumId="10">
     <w:nsid w:val="47845F0E"/>
     <w:multiLevelType w:val="multilevel"/>
     <w:tmpl w:val="E80CCAFA"/>
@@ -4840,7 +6600,7 @@
       </w:pPr>
     </w:lvl>
   </w:abstractNum>
-  <w:abstractNum w:abstractNumId="11" w15:restartNumberingAfterBreak="0">
+  <w:abstractNum w:abstractNumId="11">
     <w:nsid w:val="681C59D1"/>
     <w:multiLevelType w:val="hybridMultilevel"/>
     <w:tmpl w:val="1C80BFA4"/>
@@ -4929,7 +6689,7 @@
       </w:pPr>
     </w:lvl>
   </w:abstractNum>
-  <w:abstractNum w:abstractNumId="12" w15:restartNumberingAfterBreak="0">
+  <w:abstractNum w:abstractNumId="12">
     <w:nsid w:val="75ED5301"/>
     <w:multiLevelType w:val="hybridMultilevel"/>
     <w:tmpl w:val="291ED4F6"/>
@@ -5018,7 +6778,7 @@
       </w:pPr>
     </w:lvl>
   </w:abstractNum>
-  <w:abstractNum w:abstractNumId="13" w15:restartNumberingAfterBreak="0">
+  <w:abstractNum w:abstractNumId="13">
     <w:nsid w:val="784361DF"/>
     <w:multiLevelType w:val="hybridMultilevel"/>
     <w:tmpl w:val="FE5A4C48"/>
@@ -5162,7 +6922,7 @@
 </file>
 
 <file path=word/styles.xml><?xml version="1.0" encoding="utf-8"?>
-<w:styles xmlns:mc="http://schemas.openxmlformats.org/markup-compatibility/2006" xmlns:r="http://schemas.openxmlformats.org/officeDocument/2006/relationships" xmlns:w="http://schemas.openxmlformats.org/wordprocessingml/2006/main" xmlns:w14="http://schemas.microsoft.com/office/word/2010/wordml" xmlns:w15="http://schemas.microsoft.com/office/word/2012/wordml" mc:Ignorable="w14 w15">
+<w:styles xmlns:mc="http://schemas.openxmlformats.org/markup-compatibility/2006" xmlns:r="http://schemas.openxmlformats.org/officeDocument/2006/relationships" xmlns:w="http://schemas.openxmlformats.org/wordprocessingml/2006/main" xmlns:w14="http://schemas.microsoft.com/office/word/2010/wordml" mc:Ignorable="w14">
   <w:docDefaults>
     <w:rPrDefault>
       <w:rPr>
@@ -5177,378 +6937,144 @@
       </w:pPr>
     </w:pPrDefault>
   </w:docDefaults>
-  <w:latentStyles w:defLockedState="0" w:defUIPriority="99" w:defSemiHidden="0" w:defUnhideWhenUsed="0" w:defQFormat="0" w:count="371">
-    <w:lsdException w:name="Normal" w:uiPriority="0" w:qFormat="1"/>
-    <w:lsdException w:name="heading 1" w:uiPriority="9" w:qFormat="1"/>
-    <w:lsdException w:name="heading 2" w:semiHidden="1" w:uiPriority="9" w:unhideWhenUsed="1" w:qFormat="1"/>
-    <w:lsdException w:name="heading 3" w:semiHidden="1" w:uiPriority="9" w:unhideWhenUsed="1" w:qFormat="1"/>
-    <w:lsdException w:name="heading 4" w:semiHidden="1" w:uiPriority="9" w:unhideWhenUsed="1" w:qFormat="1"/>
-    <w:lsdException w:name="heading 5" w:semiHidden="1" w:uiPriority="9" w:unhideWhenUsed="1" w:qFormat="1"/>
-    <w:lsdException w:name="heading 6" w:semiHidden="1" w:uiPriority="9" w:unhideWhenUsed="1"/>
-    <w:lsdException w:name="heading 7" w:semiHidden="1" w:uiPriority="9" w:unhideWhenUsed="1" w:qFormat="1"/>
-    <w:lsdException w:name="heading 8" w:semiHidden="1" w:uiPriority="9" w:unhideWhenUsed="1" w:qFormat="1"/>
-    <w:lsdException w:name="heading 9" w:semiHidden="1" w:uiPriority="9" w:unhideWhenUsed="1" w:qFormat="1"/>
-    <w:lsdException w:name="index 1" w:semiHidden="1" w:unhideWhenUsed="1"/>
-    <w:lsdException w:name="index 2" w:semiHidden="1" w:unhideWhenUsed="1"/>
-    <w:lsdException w:name="index 3" w:semiHidden="1" w:unhideWhenUsed="1"/>
-    <w:lsdException w:name="index 4" w:semiHidden="1" w:unhideWhenUsed="1"/>
-    <w:lsdException w:name="index 5" w:semiHidden="1" w:unhideWhenUsed="1"/>
-    <w:lsdException w:name="index 6" w:semiHidden="1" w:unhideWhenUsed="1"/>
-    <w:lsdException w:name="index 7" w:semiHidden="1" w:unhideWhenUsed="1"/>
-    <w:lsdException w:name="index 8" w:semiHidden="1" w:unhideWhenUsed="1"/>
-    <w:lsdException w:name="index 9" w:semiHidden="1" w:unhideWhenUsed="1"/>
-    <w:lsdException w:name="toc 1" w:semiHidden="1" w:uiPriority="39" w:unhideWhenUsed="1"/>
-    <w:lsdException w:name="toc 2" w:semiHidden="1" w:uiPriority="39" w:unhideWhenUsed="1"/>
-    <w:lsdException w:name="toc 3" w:semiHidden="1" w:uiPriority="39" w:unhideWhenUsed="1"/>
-    <w:lsdException w:name="toc 4" w:semiHidden="1" w:uiPriority="39" w:unhideWhenUsed="1"/>
-    <w:lsdException w:name="toc 5" w:semiHidden="1" w:uiPriority="39" w:unhideWhenUsed="1"/>
-    <w:lsdException w:name="toc 6" w:semiHidden="1" w:uiPriority="39" w:unhideWhenUsed="1"/>
-    <w:lsdException w:name="toc 7" w:semiHidden="1" w:uiPriority="39" w:unhideWhenUsed="1"/>
-    <w:lsdException w:name="toc 8" w:semiHidden="1" w:uiPriority="39" w:unhideWhenUsed="1"/>
-    <w:lsdException w:name="toc 9" w:semiHidden="1" w:uiPriority="39" w:unhideWhenUsed="1"/>
-    <w:lsdException w:name="Normal Indent" w:semiHidden="1" w:unhideWhenUsed="1"/>
-    <w:lsdException w:name="footnote text" w:semiHidden="1" w:unhideWhenUsed="1"/>
-    <w:lsdException w:name="annotation text" w:semiHidden="1" w:unhideWhenUsed="1"/>
-    <w:lsdException w:name="header" w:semiHidden="1" w:unhideWhenUsed="1"/>
-    <w:lsdException w:name="footer" w:semiHidden="1" w:unhideWhenUsed="1"/>
-    <w:lsdException w:name="index heading" w:semiHidden="1" w:unhideWhenUsed="1"/>
-    <w:lsdException w:name="caption" w:semiHidden="1" w:uiPriority="35" w:unhideWhenUsed="1" w:qFormat="1"/>
-    <w:lsdException w:name="table of figures" w:semiHidden="1" w:unhideWhenUsed="1"/>
-    <w:lsdException w:name="envelope address" w:semiHidden="1" w:unhideWhenUsed="1"/>
-    <w:lsdException w:name="envelope return" w:semiHidden="1" w:unhideWhenUsed="1"/>
-    <w:lsdException w:name="footnote reference" w:semiHidden="1" w:unhideWhenUsed="1"/>
-    <w:lsdException w:name="annotation reference" w:semiHidden="1" w:unhideWhenUsed="1"/>
-    <w:lsdException w:name="line number" w:semiHidden="1" w:unhideWhenUsed="1"/>
-    <w:lsdException w:name="page number" w:semiHidden="1" w:unhideWhenUsed="1"/>
-    <w:lsdException w:name="endnote reference" w:semiHidden="1" w:unhideWhenUsed="1"/>
-    <w:lsdException w:name="endnote text" w:semiHidden="1" w:unhideWhenUsed="1"/>
-    <w:lsdException w:name="table of authorities" w:semiHidden="1" w:unhideWhenUsed="1"/>
-    <w:lsdException w:name="macro" w:semiHidden="1" w:unhideWhenUsed="1"/>
-    <w:lsdException w:name="toa heading" w:semiHidden="1" w:unhideWhenUsed="1"/>
-    <w:lsdException w:name="List" w:semiHidden="1" w:unhideWhenUsed="1"/>
-    <w:lsdException w:name="List Bullet" w:semiHidden="1" w:unhideWhenUsed="1"/>
-    <w:lsdException w:name="List Number" w:semiHidden="1" w:unhideWhenUsed="1"/>
-    <w:lsdException w:name="List 2" w:semiHidden="1" w:unhideWhenUsed="1"/>
-    <w:lsdException w:name="List 3" w:semiHidden="1" w:unhideWhenUsed="1"/>
-    <w:lsdException w:name="List 4" w:semiHidden="1" w:unhideWhenUsed="1"/>
-    <w:lsdException w:name="List 5" w:semiHidden="1" w:unhideWhenUsed="1"/>
-    <w:lsdException w:name="List Bullet 2" w:semiHidden="1" w:unhideWhenUsed="1"/>
-    <w:lsdException w:name="List Bullet 3" w:semiHidden="1" w:unhideWhenUsed="1"/>
-    <w:lsdException w:name="List Bullet 4" w:semiHidden="1" w:unhideWhenUsed="1"/>
-    <w:lsdException w:name="List Bullet 5" w:semiHidden="1" w:unhideWhenUsed="1"/>
-    <w:lsdException w:name="List Number 2" w:semiHidden="1" w:unhideWhenUsed="1"/>
-    <w:lsdException w:name="List Number 3" w:semiHidden="1" w:unhideWhenUsed="1"/>
-    <w:lsdException w:name="List Number 4" w:semiHidden="1" w:unhideWhenUsed="1"/>
-    <w:lsdException w:name="List Number 5" w:semiHidden="1" w:unhideWhenUsed="1"/>
-    <w:lsdException w:name="Title" w:uiPriority="10"/>
-    <w:lsdException w:name="Closing" w:semiHidden="1" w:unhideWhenUsed="1"/>
-    <w:lsdException w:name="Signature" w:semiHidden="1" w:unhideWhenUsed="1"/>
-    <w:lsdException w:name="Default Paragraph Font" w:semiHidden="1" w:uiPriority="1" w:unhideWhenUsed="1"/>
-    <w:lsdException w:name="Body Text" w:semiHidden="1" w:unhideWhenUsed="1"/>
-    <w:lsdException w:name="Body Text Indent" w:semiHidden="1" w:unhideWhenUsed="1"/>
-    <w:lsdException w:name="List Continue" w:semiHidden="1" w:unhideWhenUsed="1"/>
-    <w:lsdException w:name="List Continue 2" w:semiHidden="1" w:unhideWhenUsed="1"/>
-    <w:lsdException w:name="List Continue 3" w:semiHidden="1" w:unhideWhenUsed="1"/>
-    <w:lsdException w:name="List Continue 4" w:semiHidden="1" w:unhideWhenUsed="1"/>
-    <w:lsdException w:name="List Continue 5" w:semiHidden="1" w:unhideWhenUsed="1"/>
-    <w:lsdException w:name="Message Header" w:semiHidden="1" w:unhideWhenUsed="1"/>
-    <w:lsdException w:name="Subtitle" w:uiPriority="11"/>
-    <w:lsdException w:name="Salutation" w:semiHidden="1" w:unhideWhenUsed="1"/>
-    <w:lsdException w:name="Date" w:semiHidden="1" w:unhideWhenUsed="1"/>
-    <w:lsdException w:name="Body Text First Indent" w:semiHidden="1" w:unhideWhenUsed="1"/>
-    <w:lsdException w:name="Body Text First Indent 2" w:semiHidden="1" w:unhideWhenUsed="1"/>
-    <w:lsdException w:name="Note Heading" w:semiHidden="1" w:unhideWhenUsed="1"/>
-    <w:lsdException w:name="Body Text 2" w:semiHidden="1" w:unhideWhenUsed="1"/>
-    <w:lsdException w:name="Body Text 3" w:semiHidden="1" w:unhideWhenUsed="1"/>
-    <w:lsdException w:name="Body Text Indent 2" w:semiHidden="1" w:unhideWhenUsed="1"/>
-    <w:lsdException w:name="Body Text Indent 3" w:semiHidden="1" w:unhideWhenUsed="1"/>
-    <w:lsdException w:name="Block Text" w:semiHidden="1" w:unhideWhenUsed="1"/>
-    <w:lsdException w:name="Hyperlink" w:semiHidden="1" w:unhideWhenUsed="1"/>
-    <w:lsdException w:name="FollowedHyperlink" w:semiHidden="1" w:unhideWhenUsed="1"/>
-    <w:lsdException w:name="Strong" w:uiPriority="22" w:qFormat="1"/>
-    <w:lsdException w:name="Emphasis" w:uiPriority="20"/>
-    <w:lsdException w:name="Document Map" w:semiHidden="1" w:unhideWhenUsed="1"/>
-    <w:lsdException w:name="Plain Text" w:semiHidden="1" w:unhideWhenUsed="1"/>
-    <w:lsdException w:name="E-mail Signature" w:semiHidden="1" w:unhideWhenUsed="1"/>
-    <w:lsdException w:name="HTML Top of Form" w:semiHidden="1" w:unhideWhenUsed="1"/>
-    <w:lsdException w:name="HTML Bottom of Form" w:semiHidden="1" w:unhideWhenUsed="1"/>
-    <w:lsdException w:name="Normal (Web)" w:semiHidden="1" w:unhideWhenUsed="1"/>
-    <w:lsdException w:name="HTML Acronym" w:semiHidden="1" w:unhideWhenUsed="1"/>
-    <w:lsdException w:name="HTML Address" w:semiHidden="1" w:unhideWhenUsed="1"/>
-    <w:lsdException w:name="HTML Cite" w:semiHidden="1" w:unhideWhenUsed="1"/>
-    <w:lsdException w:name="HTML Code" w:semiHidden="1" w:unhideWhenUsed="1"/>
-    <w:lsdException w:name="HTML Definition" w:semiHidden="1" w:unhideWhenUsed="1"/>
-    <w:lsdException w:name="HTML Keyboard" w:semiHidden="1" w:unhideWhenUsed="1"/>
-    <w:lsdException w:name="HTML Preformatted" w:semiHidden="1" w:unhideWhenUsed="1"/>
-    <w:lsdException w:name="HTML Sample" w:semiHidden="1" w:unhideWhenUsed="1"/>
-    <w:lsdException w:name="HTML Typewriter" w:semiHidden="1" w:unhideWhenUsed="1"/>
-    <w:lsdException w:name="HTML Variable" w:semiHidden="1" w:unhideWhenUsed="1"/>
-    <w:lsdException w:name="Normal Table" w:semiHidden="1" w:unhideWhenUsed="1"/>
-    <w:lsdException w:name="annotation subject" w:semiHidden="1" w:unhideWhenUsed="1"/>
-    <w:lsdException w:name="No List" w:semiHidden="1" w:unhideWhenUsed="1"/>
-    <w:lsdException w:name="Outline List 1" w:semiHidden="1" w:unhideWhenUsed="1"/>
-    <w:lsdException w:name="Outline List 2" w:semiHidden="1" w:unhideWhenUsed="1"/>
-    <w:lsdException w:name="Outline List 3" w:semiHidden="1" w:unhideWhenUsed="1"/>
-    <w:lsdException w:name="Table Simple 1" w:semiHidden="1" w:unhideWhenUsed="1"/>
-    <w:lsdException w:name="Table Simple 2" w:semiHidden="1" w:unhideWhenUsed="1"/>
-    <w:lsdException w:name="Table Simple 3" w:semiHidden="1" w:unhideWhenUsed="1"/>
-    <w:lsdException w:name="Table Classic 1" w:semiHidden="1" w:unhideWhenUsed="1"/>
-    <w:lsdException w:name="Table Classic 2" w:semiHidden="1" w:unhideWhenUsed="1"/>
-    <w:lsdException w:name="Table Classic 3" w:semiHidden="1" w:unhideWhenUsed="1"/>
-    <w:lsdException w:name="Table Classic 4" w:semiHidden="1" w:unhideWhenUsed="1"/>
-    <w:lsdException w:name="Table Colorful 1" w:semiHidden="1" w:unhideWhenUsed="1"/>
-    <w:lsdException w:name="Table Colorful 2" w:semiHidden="1" w:unhideWhenUsed="1"/>
-    <w:lsdException w:name="Table Colorful 3" w:semiHidden="1" w:unhideWhenUsed="1"/>
-    <w:lsdException w:name="Table Columns 1" w:semiHidden="1" w:unhideWhenUsed="1"/>
-    <w:lsdException w:name="Table Columns 2" w:semiHidden="1" w:unhideWhenUsed="1"/>
-    <w:lsdException w:name="Table Columns 3" w:semiHidden="1" w:unhideWhenUsed="1"/>
-    <w:lsdException w:name="Table Columns 4" w:semiHidden="1" w:unhideWhenUsed="1"/>
-    <w:lsdException w:name="Table Columns 5" w:semiHidden="1" w:unhideWhenUsed="1"/>
-    <w:lsdException w:name="Table Grid 1" w:semiHidden="1" w:unhideWhenUsed="1"/>
-    <w:lsdException w:name="Table Grid 2" w:semiHidden="1" w:unhideWhenUsed="1"/>
-    <w:lsdException w:name="Table Grid 3" w:semiHidden="1" w:unhideWhenUsed="1"/>
-    <w:lsdException w:name="Table Grid 4" w:semiHidden="1" w:unhideWhenUsed="1"/>
-    <w:lsdException w:name="Table Grid 5" w:semiHidden="1" w:unhideWhenUsed="1"/>
-    <w:lsdException w:name="Table Grid 6" w:semiHidden="1" w:unhideWhenUsed="1"/>
-    <w:lsdException w:name="Table Grid 7" w:semiHidden="1" w:unhideWhenUsed="1"/>
-    <w:lsdException w:name="Table Grid 8" w:semiHidden="1" w:unhideWhenUsed="1"/>
-    <w:lsdException w:name="Table List 1" w:semiHidden="1" w:unhideWhenUsed="1"/>
-    <w:lsdException w:name="Table List 2" w:semiHidden="1" w:unhideWhenUsed="1"/>
-    <w:lsdException w:name="Table List 3" w:semiHidden="1" w:unhideWhenUsed="1"/>
-    <w:lsdException w:name="Table List 4" w:semiHidden="1" w:unhideWhenUsed="1"/>
-    <w:lsdException w:name="Table List 5" w:semiHidden="1" w:unhideWhenUsed="1"/>
-    <w:lsdException w:name="Table List 6" w:semiHidden="1" w:unhideWhenUsed="1"/>
-    <w:lsdException w:name="Table List 7" w:semiHidden="1" w:unhideWhenUsed="1"/>
-    <w:lsdException w:name="Table List 8" w:semiHidden="1" w:unhideWhenUsed="1"/>
-    <w:lsdException w:name="Table 3D effects 1" w:semiHidden="1" w:unhideWhenUsed="1"/>
-    <w:lsdException w:name="Table 3D effects 2" w:semiHidden="1" w:unhideWhenUsed="1"/>
-    <w:lsdException w:name="Table 3D effects 3" w:semiHidden="1" w:unhideWhenUsed="1"/>
-    <w:lsdException w:name="Table Contemporary" w:semiHidden="1" w:unhideWhenUsed="1"/>
-    <w:lsdException w:name="Table Elegant" w:semiHidden="1" w:unhideWhenUsed="1"/>
-    <w:lsdException w:name="Table Professional" w:semiHidden="1" w:unhideWhenUsed="1"/>
-    <w:lsdException w:name="Table Subtle 1" w:semiHidden="1" w:unhideWhenUsed="1"/>
-    <w:lsdException w:name="Table Subtle 2" w:semiHidden="1" w:unhideWhenUsed="1"/>
-    <w:lsdException w:name="Table Web 1" w:semiHidden="1" w:unhideWhenUsed="1"/>
-    <w:lsdException w:name="Table Web 2" w:semiHidden="1" w:unhideWhenUsed="1"/>
-    <w:lsdException w:name="Table Web 3" w:semiHidden="1" w:unhideWhenUsed="1"/>
-    <w:lsdException w:name="Balloon Text" w:semiHidden="1" w:unhideWhenUsed="1"/>
-    <w:lsdException w:name="Table Grid" w:uiPriority="59"/>
-    <w:lsdException w:name="Table Theme" w:semiHidden="1" w:unhideWhenUsed="1"/>
-    <w:lsdException w:name="Placeholder Text" w:semiHidden="1"/>
-    <w:lsdException w:name="No Spacing" w:uiPriority="1"/>
-    <w:lsdException w:name="Light Shading" w:uiPriority="60"/>
-    <w:lsdException w:name="Light List" w:uiPriority="61"/>
-    <w:lsdException w:name="Light Grid" w:uiPriority="62"/>
-    <w:lsdException w:name="Medium Shading 1" w:uiPriority="63"/>
-    <w:lsdException w:name="Medium Shading 2" w:uiPriority="64"/>
-    <w:lsdException w:name="Medium List 1" w:uiPriority="65"/>
-    <w:lsdException w:name="Medium List 2" w:uiPriority="66"/>
-    <w:lsdException w:name="Medium Grid 1" w:uiPriority="67"/>
-    <w:lsdException w:name="Medium Grid 2" w:uiPriority="68"/>
-    <w:lsdException w:name="Medium Grid 3" w:uiPriority="69"/>
-    <w:lsdException w:name="Dark List" w:uiPriority="70"/>
-    <w:lsdException w:name="Colorful Shading" w:uiPriority="71"/>
-    <w:lsdException w:name="Colorful List" w:uiPriority="72"/>
-    <w:lsdException w:name="Colorful Grid" w:uiPriority="73"/>
-    <w:lsdException w:name="Light Shading Accent 1" w:uiPriority="60"/>
-    <w:lsdException w:name="Light List Accent 1" w:uiPriority="61"/>
-    <w:lsdException w:name="Light Grid Accent 1" w:uiPriority="62"/>
-    <w:lsdException w:name="Medium Shading 1 Accent 1" w:uiPriority="63"/>
-    <w:lsdException w:name="Medium Shading 2 Accent 1" w:uiPriority="64"/>
-    <w:lsdException w:name="Medium List 1 Accent 1" w:uiPriority="65"/>
-    <w:lsdException w:name="Revision" w:semiHidden="1"/>
-    <w:lsdException w:name="List Paragraph" w:uiPriority="34"/>
-    <w:lsdException w:name="Quote" w:uiPriority="29"/>
-    <w:lsdException w:name="Intense Quote" w:uiPriority="30"/>
-    <w:lsdException w:name="Medium List 2 Accent 1" w:uiPriority="66"/>
-    <w:lsdException w:name="Medium Grid 1 Accent 1" w:uiPriority="67"/>
-    <w:lsdException w:name="Medium Grid 2 Accent 1" w:uiPriority="68"/>
-    <w:lsdException w:name="Medium Grid 3 Accent 1" w:uiPriority="69"/>
-    <w:lsdException w:name="Dark List Accent 1" w:uiPriority="70"/>
-    <w:lsdException w:name="Colorful Shading Accent 1" w:uiPriority="71"/>
-    <w:lsdException w:name="Colorful List Accent 1" w:uiPriority="72"/>
-    <w:lsdException w:name="Colorful Grid Accent 1" w:uiPriority="73"/>
-    <w:lsdException w:name="Light Shading Accent 2" w:uiPriority="60"/>
-    <w:lsdException w:name="Light List Accent 2" w:uiPriority="61"/>
-    <w:lsdException w:name="Light Grid Accent 2" w:uiPriority="62"/>
-    <w:lsdException w:name="Medium Shading 1 Accent 2" w:uiPriority="63"/>
-    <w:lsdException w:name="Medium Shading 2 Accent 2" w:uiPriority="64"/>
-    <w:lsdException w:name="Medium List 1 Accent 2" w:uiPriority="65"/>
-    <w:lsdException w:name="Medium List 2 Accent 2" w:uiPriority="66"/>
-    <w:lsdException w:name="Medium Grid 1 Accent 2" w:uiPriority="67"/>
-    <w:lsdException w:name="Medium Grid 2 Accent 2" w:uiPriority="68"/>
-    <w:lsdException w:name="Medium Grid 3 Accent 2" w:uiPriority="69"/>
-    <w:lsdException w:name="Dark List Accent 2" w:uiPriority="70"/>
-    <w:lsdException w:name="Colorful Shading Accent 2" w:uiPriority="71"/>
-    <w:lsdException w:name="Colorful List Accent 2" w:uiPriority="72"/>
-    <w:lsdException w:name="Colorful Grid Accent 2" w:uiPriority="73"/>
-    <w:lsdException w:name="Light Shading Accent 3" w:uiPriority="60"/>
-    <w:lsdException w:name="Light List Accent 3" w:uiPriority="61"/>
-    <w:lsdException w:name="Light Grid Accent 3" w:uiPriority="62"/>
-    <w:lsdException w:name="Medium Shading 1 Accent 3" w:uiPriority="63"/>
-    <w:lsdException w:name="Medium Shading 2 Accent 3" w:uiPriority="64"/>
-    <w:lsdException w:name="Medium List 1 Accent 3" w:uiPriority="65"/>
-    <w:lsdException w:name="Medium List 2 Accent 3" w:uiPriority="66"/>
-    <w:lsdException w:name="Medium Grid 1 Accent 3" w:uiPriority="67"/>
-    <w:lsdException w:name="Medium Grid 2 Accent 3" w:uiPriority="68"/>
-    <w:lsdException w:name="Medium Grid 3 Accent 3" w:uiPriority="69"/>
-    <w:lsdException w:name="Dark List Accent 3" w:uiPriority="70"/>
-    <w:lsdException w:name="Colorful Shading Accent 3" w:uiPriority="71"/>
-    <w:lsdException w:name="Colorful List Accent 3" w:uiPriority="72"/>
-    <w:lsdException w:name="Colorful Grid Accent 3" w:uiPriority="73"/>
-    <w:lsdException w:name="Light Shading Accent 4" w:uiPriority="60"/>
-    <w:lsdException w:name="Light List Accent 4" w:uiPriority="61"/>
-    <w:lsdException w:name="Light Grid Accent 4" w:uiPriority="62"/>
-    <w:lsdException w:name="Medium Shading 1 Accent 4" w:uiPriority="63"/>
-    <w:lsdException w:name="Medium Shading 2 Accent 4" w:uiPriority="64"/>
-    <w:lsdException w:name="Medium List 1 Accent 4" w:uiPriority="65"/>
-    <w:lsdException w:name="Medium List 2 Accent 4" w:uiPriority="66"/>
-    <w:lsdException w:name="Medium Grid 1 Accent 4" w:uiPriority="67"/>
-    <w:lsdException w:name="Medium Grid 2 Accent 4" w:uiPriority="68"/>
-    <w:lsdException w:name="Medium Grid 3 Accent 4" w:uiPriority="69"/>
-    <w:lsdException w:name="Dark List Accent 4" w:uiPriority="70"/>
-    <w:lsdException w:name="Colorful Shading Accent 4" w:uiPriority="71"/>
-    <w:lsdException w:name="Colorful List Accent 4" w:uiPriority="72"/>
-    <w:lsdException w:name="Colorful Grid Accent 4" w:uiPriority="73"/>
-    <w:lsdException w:name="Light Shading Accent 5" w:uiPriority="60"/>
-    <w:lsdException w:name="Light List Accent 5" w:uiPriority="61"/>
-    <w:lsdException w:name="Light Grid Accent 5" w:uiPriority="62"/>
-    <w:lsdException w:name="Medium Shading 1 Accent 5" w:uiPriority="63"/>
-    <w:lsdException w:name="Medium Shading 2 Accent 5" w:uiPriority="64"/>
-    <w:lsdException w:name="Medium List 1 Accent 5" w:uiPriority="65"/>
-    <w:lsdException w:name="Medium List 2 Accent 5" w:uiPriority="66"/>
-    <w:lsdException w:name="Medium Grid 1 Accent 5" w:uiPriority="67"/>
-    <w:lsdException w:name="Medium Grid 2 Accent 5" w:uiPriority="68"/>
-    <w:lsdException w:name="Medium Grid 3 Accent 5" w:uiPriority="69"/>
-    <w:lsdException w:name="Dark List Accent 5" w:uiPriority="70"/>
-    <w:lsdException w:name="Colorful Shading Accent 5" w:uiPriority="71"/>
-    <w:lsdException w:name="Colorful List Accent 5" w:uiPriority="72"/>
-    <w:lsdException w:name="Colorful Grid Accent 5" w:uiPriority="73"/>
-    <w:lsdException w:name="Light Shading Accent 6" w:uiPriority="60"/>
-    <w:lsdException w:name="Light List Accent 6" w:uiPriority="61"/>
-    <w:lsdException w:name="Light Grid Accent 6" w:uiPriority="62"/>
-    <w:lsdException w:name="Medium Shading 1 Accent 6" w:uiPriority="63"/>
-    <w:lsdException w:name="Medium Shading 2 Accent 6" w:uiPriority="64"/>
-    <w:lsdException w:name="Medium List 1 Accent 6" w:uiPriority="65"/>
-    <w:lsdException w:name="Medium List 2 Accent 6" w:uiPriority="66"/>
-    <w:lsdException w:name="Medium Grid 1 Accent 6" w:uiPriority="67"/>
-    <w:lsdException w:name="Medium Grid 2 Accent 6" w:uiPriority="68"/>
-    <w:lsdException w:name="Medium Grid 3 Accent 6" w:uiPriority="69"/>
-    <w:lsdException w:name="Dark List Accent 6" w:uiPriority="70"/>
-    <w:lsdException w:name="Colorful Shading Accent 6" w:uiPriority="71"/>
-    <w:lsdException w:name="Colorful List Accent 6" w:uiPriority="72"/>
-    <w:lsdException w:name="Colorful Grid Accent 6" w:uiPriority="73"/>
-    <w:lsdException w:name="Subtle Emphasis" w:uiPriority="19"/>
-    <w:lsdException w:name="Intense Emphasis" w:uiPriority="21"/>
-    <w:lsdException w:name="Subtle Reference" w:uiPriority="31"/>
-    <w:lsdException w:name="Intense Reference" w:uiPriority="32"/>
-    <w:lsdException w:name="Book Title" w:uiPriority="33"/>
-    <w:lsdException w:name="Bibliography" w:semiHidden="1" w:uiPriority="37" w:unhideWhenUsed="1"/>
-    <w:lsdException w:name="TOC Heading" w:semiHidden="1" w:uiPriority="39" w:unhideWhenUsed="1" w:qFormat="1"/>
-    <w:lsdException w:name="Plain Table 1" w:uiPriority="41"/>
-    <w:lsdException w:name="Plain Table 2" w:uiPriority="42"/>
-    <w:lsdException w:name="Plain Table 3" w:uiPriority="43"/>
-    <w:lsdException w:name="Plain Table 4" w:uiPriority="44"/>
-    <w:lsdException w:name="Plain Table 5" w:uiPriority="45"/>
-    <w:lsdException w:name="Grid Table Light" w:uiPriority="40"/>
-    <w:lsdException w:name="Grid Table 1 Light" w:uiPriority="46"/>
-    <w:lsdException w:name="Grid Table 2" w:uiPriority="47"/>
-    <w:lsdException w:name="Grid Table 3" w:uiPriority="48"/>
-    <w:lsdException w:name="Grid Table 4" w:uiPriority="49"/>
-    <w:lsdException w:name="Grid Table 5 Dark" w:uiPriority="50"/>
-    <w:lsdException w:name="Grid Table 6 Colorful" w:uiPriority="51"/>
-    <w:lsdException w:name="Grid Table 7 Colorful" w:uiPriority="52"/>
-    <w:lsdException w:name="Grid Table 1 Light Accent 1" w:uiPriority="46"/>
-    <w:lsdException w:name="Grid Table 2 Accent 1" w:uiPriority="47"/>
-    <w:lsdException w:name="Grid Table 3 Accent 1" w:uiPriority="48"/>
-    <w:lsdException w:name="Grid Table 4 Accent 1" w:uiPriority="49"/>
-    <w:lsdException w:name="Grid Table 5 Dark Accent 1" w:uiPriority="50"/>
-    <w:lsdException w:name="Grid Table 6 Colorful Accent 1" w:uiPriority="51"/>
-    <w:lsdException w:name="Grid Table 7 Colorful Accent 1" w:uiPriority="52"/>
-    <w:lsdException w:name="Grid Table 1 Light Accent 2" w:uiPriority="46"/>
-    <w:lsdException w:name="Grid Table 2 Accent 2" w:uiPriority="47"/>
-    <w:lsdException w:name="Grid Table 3 Accent 2" w:uiPriority="48"/>
-    <w:lsdException w:name="Grid Table 4 Accent 2" w:uiPriority="49"/>
-    <w:lsdException w:name="Grid Table 5 Dark Accent 2" w:uiPriority="50"/>
-    <w:lsdException w:name="Grid Table 6 Colorful Accent 2" w:uiPriority="51"/>
-    <w:lsdException w:name="Grid Table 7 Colorful Accent 2" w:uiPriority="52"/>
-    <w:lsdException w:name="Grid Table 1 Light Accent 3" w:uiPriority="46"/>
-    <w:lsdException w:name="Grid Table 2 Accent 3" w:uiPriority="47"/>
-    <w:lsdException w:name="Grid Table 3 Accent 3" w:uiPriority="48"/>
-    <w:lsdException w:name="Grid Table 4 Accent 3" w:uiPriority="49"/>
-    <w:lsdException w:name="Grid Table 5 Dark Accent 3" w:uiPriority="50"/>
-    <w:lsdException w:name="Grid Table 6 Colorful Accent 3" w:uiPriority="51"/>
-    <w:lsdException w:name="Grid Table 7 Colorful Accent 3" w:uiPriority="52"/>
-    <w:lsdException w:name="Grid Table 1 Light Accent 4" w:uiPriority="46"/>
-    <w:lsdException w:name="Grid Table 2 Accent 4" w:uiPriority="47"/>
-    <w:lsdException w:name="Grid Table 3 Accent 4" w:uiPriority="48"/>
-    <w:lsdException w:name="Grid Table 4 Accent 4" w:uiPriority="49"/>
-    <w:lsdException w:name="Grid Table 5 Dark Accent 4" w:uiPriority="50"/>
-    <w:lsdException w:name="Grid Table 6 Colorful Accent 4" w:uiPriority="51"/>
-    <w:lsdException w:name="Grid Table 7 Colorful Accent 4" w:uiPriority="52"/>
-    <w:lsdException w:name="Grid Table 1 Light Accent 5" w:uiPriority="46"/>
-    <w:lsdException w:name="Grid Table 2 Accent 5" w:uiPriority="47"/>
-    <w:lsdException w:name="Grid Table 3 Accent 5" w:uiPriority="48"/>
-    <w:lsdException w:name="Grid Table 4 Accent 5" w:uiPriority="49"/>
-    <w:lsdException w:name="Grid Table 5 Dark Accent 5" w:uiPriority="50"/>
-    <w:lsdException w:name="Grid Table 6 Colorful Accent 5" w:uiPriority="51"/>
-    <w:lsdException w:name="Grid Table 7 Colorful Accent 5" w:uiPriority="52"/>
-    <w:lsdException w:name="Grid Table 1 Light Accent 6" w:uiPriority="46"/>
-    <w:lsdException w:name="Grid Table 2 Accent 6" w:uiPriority="47"/>
-    <w:lsdException w:name="Grid Table 3 Accent 6" w:uiPriority="48"/>
-    <w:lsdException w:name="Grid Table 4 Accent 6" w:uiPriority="49"/>
-    <w:lsdException w:name="Grid Table 5 Dark Accent 6" w:uiPriority="50"/>
-    <w:lsdException w:name="Grid Table 6 Colorful Accent 6" w:uiPriority="51"/>
-    <w:lsdException w:name="Grid Table 7 Colorful Accent 6" w:uiPriority="52"/>
-    <w:lsdException w:name="List Table 1 Light" w:uiPriority="46"/>
-    <w:lsdException w:name="List Table 2" w:uiPriority="47"/>
-    <w:lsdException w:name="List Table 3" w:uiPriority="48"/>
-    <w:lsdException w:name="List Table 4" w:uiPriority="49"/>
-    <w:lsdException w:name="List Table 5 Dark" w:uiPriority="50"/>
-    <w:lsdException w:name="List Table 6 Colorful" w:uiPriority="51"/>
-    <w:lsdException w:name="List Table 7 Colorful" w:uiPriority="52"/>
-    <w:lsdException w:name="List Table 1 Light Accent 1" w:uiPriority="46"/>
-    <w:lsdException w:name="List Table 2 Accent 1" w:uiPriority="47"/>
-    <w:lsdException w:name="List Table 3 Accent 1" w:uiPriority="48"/>
-    <w:lsdException w:name="List Table 4 Accent 1" w:uiPriority="49"/>
-    <w:lsdException w:name="List Table 5 Dark Accent 1" w:uiPriority="50"/>
-    <w:lsdException w:name="List Table 6 Colorful Accent 1" w:uiPriority="51"/>
-    <w:lsdException w:name="List Table 7 Colorful Accent 1" w:uiPriority="52"/>
-    <w:lsdException w:name="List Table 1 Light Accent 2" w:uiPriority="46"/>
-    <w:lsdException w:name="List Table 2 Accent 2" w:uiPriority="47"/>
-    <w:lsdException w:name="List Table 3 Accent 2" w:uiPriority="48"/>
-    <w:lsdException w:name="List Table 4 Accent 2" w:uiPriority="49"/>
-    <w:lsdException w:name="List Table 5 Dark Accent 2" w:uiPriority="50"/>
-    <w:lsdException w:name="List Table 6 Colorful Accent 2" w:uiPriority="51"/>
-    <w:lsdException w:name="List Table 7 Colorful Accent 2" w:uiPriority="52"/>
-    <w:lsdException w:name="List Table 1 Light Accent 3" w:uiPriority="46"/>
-    <w:lsdException w:name="List Table 2 Accent 3" w:uiPriority="47"/>
-    <w:lsdException w:name="List Table 3 Accent 3" w:uiPriority="48"/>
-    <w:lsdException w:name="List Table 4 Accent 3" w:uiPriority="49"/>
-    <w:lsdException w:name="List Table 5 Dark Accent 3" w:uiPriority="50"/>
-    <w:lsdException w:name="List Table 6 Colorful Accent 3" w:uiPriority="51"/>
-    <w:lsdException w:name="List Table 7 Colorful Accent 3" w:uiPriority="52"/>
-    <w:lsdException w:name="List Table 1 Light Accent 4" w:uiPriority="46"/>
-    <w:lsdException w:name="List Table 2 Accent 4" w:uiPriority="47"/>
-    <w:lsdException w:name="List Table 3 Accent 4" w:uiPriority="48"/>
-    <w:lsdException w:name="List Table 4 Accent 4" w:uiPriority="49"/>
-    <w:lsdException w:name="List Table 5 Dark Accent 4" w:uiPriority="50"/>
-    <w:lsdException w:name="List Table 6 Colorful Accent 4" w:uiPriority="51"/>
-    <w:lsdException w:name="List Table 7 Colorful Accent 4" w:uiPriority="52"/>
-    <w:lsdException w:name="List Table 1 Light Accent 5" w:uiPriority="46"/>
-    <w:lsdException w:name="List Table 2 Accent 5" w:uiPriority="47"/>
-    <w:lsdException w:name="List Table 3 Accent 5" w:uiPriority="48"/>
-    <w:lsdException w:name="List Table 4 Accent 5" w:uiPriority="49"/>
-    <w:lsdException w:name="List Table 5 Dark Accent 5" w:uiPriority="50"/>
-    <w:lsdException w:name="List Table 6 Colorful Accent 5" w:uiPriority="51"/>
-    <w:lsdException w:name="List Table 7 Colorful Accent 5" w:uiPriority="52"/>
-    <w:lsdException w:name="List Table 1 Light Accent 6" w:uiPriority="46"/>
-    <w:lsdException w:name="List Table 2 Accent 6" w:uiPriority="47"/>
-    <w:lsdException w:name="List Table 3 Accent 6" w:uiPriority="48"/>
-    <w:lsdException w:name="List Table 4 Accent 6" w:uiPriority="49"/>
-    <w:lsdException w:name="List Table 5 Dark Accent 6" w:uiPriority="50"/>
-    <w:lsdException w:name="List Table 6 Colorful Accent 6" w:uiPriority="51"/>
-    <w:lsdException w:name="List Table 7 Colorful Accent 6" w:uiPriority="52"/>
+  <w:latentStyles w:defLockedState="0" w:defUIPriority="99" w:defSemiHidden="1" w:defUnhideWhenUsed="1" w:defQFormat="0" w:count="267">
+    <w:lsdException w:name="Normal" w:semiHidden="0" w:uiPriority="0" w:unhideWhenUsed="0" w:qFormat="1"/>
+    <w:lsdException w:name="heading 1" w:semiHidden="0" w:uiPriority="9" w:unhideWhenUsed="0" w:qFormat="1"/>
+    <w:lsdException w:name="heading 2" w:uiPriority="9" w:qFormat="1"/>
+    <w:lsdException w:name="heading 3" w:uiPriority="9" w:qFormat="1"/>
+    <w:lsdException w:name="heading 4" w:uiPriority="9" w:qFormat="1"/>
+    <w:lsdException w:name="heading 5" w:uiPriority="9" w:qFormat="1"/>
+    <w:lsdException w:name="heading 6" w:uiPriority="9"/>
+    <w:lsdException w:name="heading 7" w:uiPriority="9" w:qFormat="1"/>
+    <w:lsdException w:name="heading 8" w:uiPriority="9" w:qFormat="1"/>
+    <w:lsdException w:name="heading 9" w:uiPriority="9" w:qFormat="1"/>
+    <w:lsdException w:name="toc 1" w:uiPriority="39"/>
+    <w:lsdException w:name="toc 2" w:uiPriority="39"/>
+    <w:lsdException w:name="toc 3" w:uiPriority="39"/>
+    <w:lsdException w:name="toc 4" w:uiPriority="39"/>
+    <w:lsdException w:name="toc 5" w:uiPriority="39"/>
+    <w:lsdException w:name="toc 6" w:uiPriority="39"/>
+    <w:lsdException w:name="toc 7" w:uiPriority="39"/>
+    <w:lsdException w:name="toc 8" w:uiPriority="39"/>
+    <w:lsdException w:name="toc 9" w:uiPriority="39"/>
+    <w:lsdException w:name="caption" w:uiPriority="35" w:qFormat="1"/>
+    <w:lsdException w:name="Title" w:semiHidden="0" w:uiPriority="10" w:unhideWhenUsed="0"/>
+    <w:lsdException w:name="Default Paragraph Font" w:uiPriority="1"/>
+    <w:lsdException w:name="Subtitle" w:semiHidden="0" w:uiPriority="11" w:unhideWhenUsed="0"/>
+    <w:lsdException w:name="Strong" w:semiHidden="0" w:uiPriority="22" w:unhideWhenUsed="0" w:qFormat="1"/>
+    <w:lsdException w:name="Emphasis" w:semiHidden="0" w:uiPriority="20" w:unhideWhenUsed="0"/>
+    <w:lsdException w:name="Table Grid" w:semiHidden="0" w:uiPriority="59" w:unhideWhenUsed="0"/>
+    <w:lsdException w:name="Placeholder Text" w:unhideWhenUsed="0"/>
+    <w:lsdException w:name="No Spacing" w:semiHidden="0" w:uiPriority="1" w:unhideWhenUsed="0"/>
+    <w:lsdException w:name="Light Shading" w:semiHidden="0" w:uiPriority="60" w:unhideWhenUsed="0"/>
+    <w:lsdException w:name="Light List" w:semiHidden="0" w:uiPriority="61" w:unhideWhenUsed="0"/>
+    <w:lsdException w:name="Light Grid" w:semiHidden="0" w:uiPriority="62" w:unhideWhenUsed="0"/>
+    <w:lsdException w:name="Medium Shading 1" w:semiHidden="0" w:uiPriority="63" w:unhideWhenUsed="0"/>
+    <w:lsdException w:name="Medium Shading 2" w:semiHidden="0" w:uiPriority="64" w:unhideWhenUsed="0"/>
+    <w:lsdException w:name="Medium List 1" w:semiHidden="0" w:uiPriority="65" w:unhideWhenUsed="0"/>
+    <w:lsdException w:name="Medium List 2" w:semiHidden="0" w:uiPriority="66" w:unhideWhenUsed="0"/>
+    <w:lsdException w:name="Medium Grid 1" w:semiHidden="0" w:uiPriority="67" w:unhideWhenUsed="0"/>
+    <w:lsdException w:name="Medium Grid 2" w:semiHidden="0" w:uiPriority="68" w:unhideWhenUsed="0"/>
+    <w:lsdException w:name="Medium Grid 3" w:semiHidden="0" w:uiPriority="69" w:unhideWhenUsed="0"/>
+    <w:lsdException w:name="Dark List" w:semiHidden="0" w:uiPriority="70" w:unhideWhenUsed="0"/>
+    <w:lsdException w:name="Colorful Shading" w:semiHidden="0" w:uiPriority="71" w:unhideWhenUsed="0"/>
+    <w:lsdException w:name="Colorful List" w:semiHidden="0" w:uiPriority="72" w:unhideWhenUsed="0"/>
+    <w:lsdException w:name="Colorful Grid" w:semiHidden="0" w:uiPriority="73" w:unhideWhenUsed="0"/>
+    <w:lsdException w:name="Light Shading Accent 1" w:semiHidden="0" w:uiPriority="60" w:unhideWhenUsed="0"/>
+    <w:lsdException w:name="Light List Accent 1" w:semiHidden="0" w:uiPriority="61" w:unhideWhenUsed="0"/>
+    <w:lsdException w:name="Light Grid Accent 1" w:semiHidden="0" w:uiPriority="62" w:unhideWhenUsed="0"/>
+    <w:lsdException w:name="Medium Shading 1 Accent 1" w:semiHidden="0" w:uiPriority="63" w:unhideWhenUsed="0"/>
+    <w:lsdException w:name="Medium Shading 2 Accent 1" w:semiHidden="0" w:uiPriority="64" w:unhideWhenUsed="0"/>
+    <w:lsdException w:name="Medium List 1 Accent 1" w:semiHidden="0" w:uiPriority="65" w:unhideWhenUsed="0"/>
+    <w:lsdException w:name="Revision" w:unhideWhenUsed="0"/>
+    <w:lsdException w:name="List Paragraph" w:semiHidden="0" w:uiPriority="34" w:unhideWhenUsed="0"/>
+    <w:lsdException w:name="Quote" w:semiHidden="0" w:uiPriority="29" w:unhideWhenUsed="0"/>
+    <w:lsdException w:name="Intense Quote" w:semiHidden="0" w:uiPriority="30" w:unhideWhenUsed="0"/>
+    <w:lsdException w:name="Medium List 2 Accent 1" w:semiHidden="0" w:uiPriority="66" w:unhideWhenUsed="0"/>
+    <w:lsdException w:name="Medium Grid 1 Accent 1" w:semiHidden="0" w:uiPriority="67" w:unhideWhenUsed="0"/>
+    <w:lsdException w:name="Medium Grid 2 Accent 1" w:semiHidden="0" w:uiPriority="68" w:unhideWhenUsed="0"/>
+    <w:lsdException w:name="Medium Grid 3 Accent 1" w:semiHidden="0" w:uiPriority="69" w:unhideWhenUsed="0"/>
+    <w:lsdException w:name="Dark List Accent 1" w:semiHidden="0" w:uiPriority="70" w:unhideWhenUsed="0"/>
+    <w:lsdException w:name="Colorful Shading Accent 1" w:semiHidden="0" w:uiPriority="71" w:unhideWhenUsed="0"/>
+    <w:lsdException w:name="Colorful List Accent 1" w:semiHidden="0" w:uiPriority="72" w:unhideWhenUsed="0"/>
+    <w:lsdException w:name="Colorful Grid Accent 1" w:semiHidden="0" w:uiPriority="73" w:unhideWhenUsed="0"/>
+    <w:lsdException w:name="Light Shading Accent 2" w:semiHidden="0" w:uiPriority="60" w:unhideWhenUsed="0"/>
+    <w:lsdException w:name="Light List Accent 2" w:semiHidden="0" w:uiPriority="61" w:unhideWhenUsed="0"/>
+    <w:lsdException w:name="Light Grid Accent 2" w:semiHidden="0" w:uiPriority="62" w:unhideWhenUsed="0"/>
+    <w:lsdException w:name="Medium Shading 1 Accent 2" w:semiHidden="0" w:uiPriority="63" w:unhideWhenUsed="0"/>
+    <w:lsdException w:name="Medium Shading 2 Accent 2" w:semiHidden="0" w:uiPriority="64" w:unhideWhenUsed="0"/>
+    <w:lsdException w:name="Medium List 1 Accent 2" w:semiHidden="0" w:uiPriority="65" w:unhideWhenUsed="0"/>
+    <w:lsdException w:name="Medium List 2 Accent 2" w:semiHidden="0" w:uiPriority="66" w:unhideWhenUsed="0"/>
+    <w:lsdException w:name="Medium Grid 1 Accent 2" w:semiHidden="0" w:uiPriority="67" w:unhideWhenUsed="0"/>
+    <w:lsdException w:name="Medium Grid 2 Accent 2" w:semiHidden="0" w:uiPriority="68" w:unhideWhenUsed="0"/>
+    <w:lsdException w:name="Medium Grid 3 Accent 2" w:semiHidden="0" w:uiPriority="69" w:unhideWhenUsed="0"/>
+    <w:lsdException w:name="Dark List Accent 2" w:semiHidden="0" w:uiPriority="70" w:unhideWhenUsed="0"/>
+    <w:lsdException w:name="Colorful Shading Accent 2" w:semiHidden="0" w:uiPriority="71" w:unhideWhenUsed="0"/>
+    <w:lsdException w:name="Colorful List Accent 2" w:semiHidden="0" w:uiPriority="72" w:unhideWhenUsed="0"/>
+    <w:lsdException w:name="Colorful Grid Accent 2" w:semiHidden="0" w:uiPriority="73" w:unhideWhenUsed="0"/>
+    <w:lsdException w:name="Light Shading Accent 3" w:semiHidden="0" w:uiPriority="60" w:unhideWhenUsed="0"/>
+    <w:lsdException w:name="Light List Accent 3" w:semiHidden="0" w:uiPriority="61" w:unhideWhenUsed="0"/>
+    <w:lsdException w:name="Light Grid Accent 3" w:semiHidden="0" w:uiPriority="62" w:unhideWhenUsed="0"/>
+    <w:lsdException w:name="Medium Shading 1 Accent 3" w:semiHidden="0" w:uiPriority="63" w:unhideWhenUsed="0"/>
+    <w:lsdException w:name="Medium Shading 2 Accent 3" w:semiHidden="0" w:uiPriority="64" w:unhideWhenUsed="0"/>
+    <w:lsdException w:name="Medium List 1 Accent 3" w:semiHidden="0" w:uiPriority="65" w:unhideWhenUsed="0"/>
+    <w:lsdException w:name="Medium List 2 Accent 3" w:semiHidden="0" w:uiPriority="66" w:unhideWhenUsed="0"/>
+    <w:lsdException w:name="Medium Grid 1 Accent 3" w:semiHidden="0" w:uiPriority="67" w:unhideWhenUsed="0"/>
+    <w:lsdException w:name="Medium Grid 2 Accent 3" w:semiHidden="0" w:uiPriority="68" w:unhideWhenUsed="0"/>
+    <w:lsdException w:name="Medium Grid 3 Accent 3" w:semiHidden="0" w:uiPriority="69" w:unhideWhenUsed="0"/>
+    <w:lsdException w:name="Dark List Accent 3" w:semiHidden="0" w:uiPriority="70" w:unhideWhenUsed="0"/>
+    <w:lsdException w:name="Colorful Shading Accent 3" w:semiHidden="0" w:uiPriority="71" w:unhideWhenUsed="0"/>
+    <w:lsdException w:name="Colorful List Accent 3" w:semiHidden="0" w:uiPriority="72" w:unhideWhenUsed="0"/>
+    <w:lsdException w:name="Colorful Grid Accent 3" w:semiHidden="0" w:uiPriority="73" w:unhideWhenUsed="0"/>
+    <w:lsdException w:name="Light Shading Accent 4" w:semiHidden="0" w:uiPriority="60" w:unhideWhenUsed="0"/>
+    <w:lsdException w:name="Light List Accent 4" w:semiHidden="0" w:uiPriority="61" w:unhideWhenUsed="0"/>
+    <w:lsdException w:name="Light Grid Accent 4" w:semiHidden="0" w:uiPriority="62" w:unhideWhenUsed="0"/>
+    <w:lsdException w:name="Medium Shading 1 Accent 4" w:semiHidden="0" w:uiPriority="63" w:unhideWhenUsed="0"/>
+    <w:lsdException w:name="Medium Shading 2 Accent 4" w:semiHidden="0" w:uiPriority="64" w:unhideWhenUsed="0"/>
+    <w:lsdException w:name="Medium List 1 Accent 4" w:semiHidden="0" w:uiPriority="65" w:unhideWhenUsed="0"/>
+    <w:lsdException w:name="Medium List 2 Accent 4" w:semiHidden="0" w:uiPriority="66" w:unhideWhenUsed="0"/>
+    <w:lsdException w:name="Medium Grid 1 Accent 4" w:semiHidden="0" w:uiPriority="67" w:unhideWhenUsed="0"/>
+    <w:lsdException w:name="Medium Grid 2 Accent 4" w:semiHidden="0" w:uiPriority="68" w:unhideWhenUsed="0"/>
+    <w:lsdException w:name="Medium Grid 3 Accent 4" w:semiHidden="0" w:uiPriority="69" w:unhideWhenUsed="0"/>
+    <w:lsdException w:name="Dark List Accent 4" w:semiHidden="0" w:uiPriority="70" w:unhideWhenUsed="0"/>
+    <w:lsdException w:name="Colorful Shading Accent 4" w:semiHidden="0" w:uiPriority="71" w:unhideWhenUsed="0"/>
+    <w:lsdException w:name="Colorful List Accent 4" w:semiHidden="0" w:uiPriority="72" w:unhideWhenUsed="0"/>
+    <w:lsdException w:name="Colorful Grid Accent 4" w:semiHidden="0" w:uiPriority="73" w:unhideWhenUsed="0"/>
+    <w:lsdException w:name="Light Shading Accent 5" w:semiHidden="0" w:uiPriority="60" w:unhideWhenUsed="0"/>
+    <w:lsdException w:name="Light List Accent 5" w:semiHidden="0" w:uiPriority="61" w:unhideWhenUsed="0"/>
+    <w:lsdException w:name="Light Grid Accent 5" w:semiHidden="0" w:uiPriority="62" w:unhideWhenUsed="0"/>
+    <w:lsdException w:name="Medium Shading 1 Accent 5" w:semiHidden="0" w:uiPriority="63" w:unhideWhenUsed="0"/>
+    <w:lsdException w:name="Medium Shading 2 Accent 5" w:semiHidden="0" w:uiPriority="64" w:unhideWhenUsed="0"/>
+    <w:lsdException w:name="Medium List 1 Accent 5" w:semiHidden="0" w:uiPriority="65" w:unhideWhenUsed="0"/>
+    <w:lsdException w:name="Medium List 2 Accent 5" w:semiHidden="0" w:uiPriority="66" w:unhideWhenUsed="0"/>
+    <w:lsdException w:name="Medium Grid 1 Accent 5" w:semiHidden="0" w:uiPriority="67" w:unhideWhenUsed="0"/>
+    <w:lsdException w:name="Medium Grid 2 Accent 5" w:semiHidden="0" w:uiPriority="68" w:unhideWhenUsed="0"/>
+    <w:lsdException w:name="Medium Grid 3 Accent 5" w:semiHidden="0" w:uiPriority="69" w:unhideWhenUsed="0"/>
+    <w:lsdException w:name="Dark List Accent 5" w:semiHidden="0" w:uiPriority="70" w:unhideWhenUsed="0"/>
+    <w:lsdException w:name="Colorful Shading Accent 5" w:semiHidden="0" w:uiPriority="71" w:unhideWhenUsed="0"/>
+    <w:lsdException w:name="Colorful List Accent 5" w:semiHidden="0" w:uiPriority="72" w:unhideWhenUsed="0"/>
+    <w:lsdException w:name="Colorful Grid Accent 5" w:semiHidden="0" w:uiPriority="73" w:unhideWhenUsed="0"/>
+    <w:lsdException w:name="Light Shading Accent 6" w:semiHidden="0" w:uiPriority="60" w:unhideWhenUsed="0"/>
+    <w:lsdException w:name="Light List Accent 6" w:semiHidden="0" w:uiPriority="61" w:unhideWhenUsed="0"/>
+    <w:lsdException w:name="Light Grid Accent 6" w:semiHidden="0" w:uiPriority="62" w:unhideWhenUsed="0"/>
+    <w:lsdException w:name="Medium Shading 1 Accent 6" w:semiHidden="0" w:uiPriority="63" w:unhideWhenUsed="0"/>
+    <w:lsdException w:name="Medium Shading 2 Accent 6" w:semiHidden="0" w:uiPriority="64" w:unhideWhenUsed="0"/>
+    <w:lsdException w:name="Medium List 1 Accent 6" w:semiHidden="0" w:uiPriority="65" w:unhideWhenUsed="0"/>
+    <w:lsdException w:name="Medium List 2 Accent 6" w:semiHidden="0" w:uiPriority="66" w:unhideWhenUsed="0"/>
+    <w:lsdException w:name="Medium Grid 1 Accent 6" w:semiHidden="0" w:uiPriority="67" w:unhideWhenUsed="0"/>
+    <w:lsdException w:name="Medium Grid 2 Accent 6" w:semiHidden="0" w:uiPriority="68" w:unhideWhenUsed="0"/>
+    <w:lsdException w:name="Medium Grid 3 Accent 6" w:semiHidden="0" w:uiPriority="69" w:unhideWhenUsed="0"/>
+    <w:lsdException w:name="Dark List Accent 6" w:semiHidden="0" w:uiPriority="70" w:unhideWhenUsed="0"/>
+    <w:lsdException w:name="Colorful Shading Accent 6" w:semiHidden="0" w:uiPriority="71" w:unhideWhenUsed="0"/>
+    <w:lsdException w:name="Colorful List Accent 6" w:semiHidden="0" w:uiPriority="72" w:unhideWhenUsed="0"/>
+    <w:lsdException w:name="Colorful Grid Accent 6" w:semiHidden="0" w:uiPriority="73" w:unhideWhenUsed="0"/>
+    <w:lsdException w:name="Subtle Emphasis" w:semiHidden="0" w:uiPriority="19" w:unhideWhenUsed="0"/>
+    <w:lsdException w:name="Intense Emphasis" w:semiHidden="0" w:uiPriority="21" w:unhideWhenUsed="0"/>
+    <w:lsdException w:name="Subtle Reference" w:semiHidden="0" w:uiPriority="31" w:unhideWhenUsed="0"/>
+    <w:lsdException w:name="Intense Reference" w:semiHidden="0" w:uiPriority="32" w:unhideWhenUsed="0"/>
+    <w:lsdException w:name="Book Title" w:semiHidden="0" w:uiPriority="33" w:unhideWhenUsed="0"/>
+    <w:lsdException w:name="Bibliography" w:uiPriority="37"/>
+    <w:lsdException w:name="TOC Heading" w:uiPriority="39" w:qFormat="1"/>
   </w:latentStyles>
   <w:style w:type="paragraph" w:default="1" w:styleId="Normal">
     <w:name w:val="Normal"/>
@@ -6416,7 +7942,1131 @@
     <w:name w:val="Hyperlink"/>
     <w:basedOn w:val="DefaultParagraphFont"/>
     <w:uiPriority w:val="99"/>
+    <w:unhideWhenUsed/>
+    <w:rsid w:val="00BA03ED"/>
+    <w:rPr>
+      <w:color w:val="0000FF"/>
+      <w:u w:val="single"/>
+    </w:rPr>
+  </w:style>
+  <w:style w:type="character" w:styleId="HTMLCode">
+    <w:name w:val="HTML Code"/>
+    <w:basedOn w:val="DefaultParagraphFont"/>
+    <w:uiPriority w:val="99"/>
     <w:semiHidden/>
+    <w:unhideWhenUsed/>
+    <w:rsid w:val="00B84C41"/>
+    <w:rPr>
+      <w:rFonts w:ascii="Courier New" w:eastAsia="Times New Roman" w:hAnsi="Courier New" w:cs="Courier New"/>
+      <w:sz w:val="20"/>
+      <w:szCs w:val="20"/>
+    </w:rPr>
+  </w:style>
+  <w:style w:type="paragraph" w:styleId="NormalWeb">
+    <w:name w:val="Normal (Web)"/>
+    <w:basedOn w:val="Normal"/>
+    <w:uiPriority w:val="99"/>
+    <w:semiHidden/>
+    <w:unhideWhenUsed/>
+    <w:rsid w:val="004D4280"/>
+    <w:pPr>
+      <w:spacing w:before="100" w:beforeAutospacing="1" w:after="100" w:afterAutospacing="1" w:line="240" w:lineRule="auto"/>
+      <w:jc w:val="left"/>
+    </w:pPr>
+    <w:rPr>
+      <w:rFonts w:ascii="Times New Roman" w:eastAsia="Times New Roman" w:hAnsi="Times New Roman" w:cs="Times New Roman"/>
+      <w:sz w:val="24"/>
+      <w:szCs w:val="24"/>
+      <w:lang w:val="en-ZW" w:eastAsia="en-ZW"/>
+    </w:rPr>
+  </w:style>
+  <w:style w:type="character" w:customStyle="1" w:styleId="token">
+    <w:name w:val="token"/>
+    <w:basedOn w:val="DefaultParagraphFont"/>
+    <w:rsid w:val="004D4280"/>
+  </w:style>
+  <w:style w:type="character" w:styleId="Strong">
+    <w:name w:val="Strong"/>
+    <w:basedOn w:val="DefaultParagraphFont"/>
+    <w:uiPriority w:val="22"/>
+    <w:qFormat/>
+    <w:rsid w:val="004D4280"/>
+    <w:rPr>
+      <w:b/>
+      <w:bCs/>
+    </w:rPr>
+  </w:style>
+  <w:style w:type="paragraph" w:styleId="HTMLPreformatted">
+    <w:name w:val="HTML Preformatted"/>
+    <w:basedOn w:val="Normal"/>
+    <w:link w:val="HTMLPreformattedChar"/>
+    <w:uiPriority w:val="99"/>
+    <w:semiHidden/>
+    <w:unhideWhenUsed/>
+    <w:rsid w:val="0059316A"/>
+    <w:pPr>
+      <w:tabs>
+        <w:tab w:val="left" w:pos="916"/>
+        <w:tab w:val="left" w:pos="1832"/>
+        <w:tab w:val="left" w:pos="2748"/>
+        <w:tab w:val="left" w:pos="3664"/>
+        <w:tab w:val="left" w:pos="4580"/>
+        <w:tab w:val="left" w:pos="5496"/>
+        <w:tab w:val="left" w:pos="6412"/>
+        <w:tab w:val="left" w:pos="7328"/>
+        <w:tab w:val="left" w:pos="8244"/>
+        <w:tab w:val="left" w:pos="9160"/>
+        <w:tab w:val="left" w:pos="10076"/>
+        <w:tab w:val="left" w:pos="10992"/>
+        <w:tab w:val="left" w:pos="11908"/>
+        <w:tab w:val="left" w:pos="12824"/>
+        <w:tab w:val="left" w:pos="13740"/>
+        <w:tab w:val="left" w:pos="14656"/>
+      </w:tabs>
+      <w:spacing w:before="0" w:after="0" w:line="240" w:lineRule="auto"/>
+      <w:jc w:val="left"/>
+    </w:pPr>
+    <w:rPr>
+      <w:rFonts w:ascii="Courier New" w:eastAsia="Times New Roman" w:hAnsi="Courier New" w:cs="Courier New"/>
+      <w:lang w:val="en-ZW" w:eastAsia="en-ZW"/>
+    </w:rPr>
+  </w:style>
+  <w:style w:type="character" w:customStyle="1" w:styleId="HTMLPreformattedChar">
+    <w:name w:val="HTML Preformatted Char"/>
+    <w:basedOn w:val="DefaultParagraphFont"/>
+    <w:link w:val="HTMLPreformatted"/>
+    <w:uiPriority w:val="99"/>
+    <w:semiHidden/>
+    <w:rsid w:val="0059316A"/>
+    <w:rPr>
+      <w:rFonts w:ascii="Courier New" w:eastAsia="Times New Roman" w:hAnsi="Courier New" w:cs="Courier New"/>
+      <w:lang w:val="en-ZW" w:eastAsia="en-ZW"/>
+    </w:rPr>
+  </w:style>
+</w:styles>
+</file>
+
+<file path=word/stylesWithEffects.xml><?xml version="1.0" encoding="utf-8"?>
+<w:styles xmlns:wpc="http://schemas.microsoft.com/office/word/2010/wordprocessingCanvas" xmlns:mc="http://schemas.openxmlformats.org/markup-compatibility/2006" xmlns:o="urn:schemas-microsoft-com:office:office" xmlns:r="http://schemas.openxmlformats.org/officeDocument/2006/relationships" xmlns:m="http://schemas.openxmlformats.org/officeDocument/2006/math" xmlns:v="urn:schemas-microsoft-com:vml" xmlns:wp14="http://schemas.microsoft.com/office/word/2010/wordprocessingDrawing" xmlns:wp="http://schemas.openxmlformats.org/drawingml/2006/wordprocessingDrawing" xmlns:w10="urn:schemas-microsoft-com:office:word" xmlns:w="http://schemas.openxmlformats.org/wordprocessingml/2006/main" xmlns:w14="http://schemas.microsoft.com/office/word/2010/wordml" xmlns:wpg="http://schemas.microsoft.com/office/word/2010/wordprocessingGroup" xmlns:wpi="http://schemas.microsoft.com/office/word/2010/wordprocessingInk" xmlns:wne="http://schemas.microsoft.com/office/word/2006/wordml" xmlns:wps="http://schemas.microsoft.com/office/word/2010/wordprocessingShape" mc:Ignorable="w14 wp14">
+  <w:docDefaults>
+    <w:rPrDefault>
+      <w:rPr>
+        <w:rFonts w:asciiTheme="minorHAnsi" w:eastAsiaTheme="minorHAnsi" w:hAnsiTheme="minorHAnsi" w:cstheme="minorBidi"/>
+        <w:lang w:val="en-GB" w:eastAsia="en-US" w:bidi="ar-SA"/>
+      </w:rPr>
+    </w:rPrDefault>
+    <w:pPrDefault>
+      <w:pPr>
+        <w:spacing w:before="120" w:after="200" w:line="276" w:lineRule="auto"/>
+        <w:jc w:val="both"/>
+      </w:pPr>
+    </w:pPrDefault>
+  </w:docDefaults>
+  <w:latentStyles w:defLockedState="0" w:defUIPriority="99" w:defSemiHidden="1" w:defUnhideWhenUsed="1" w:defQFormat="0" w:count="267">
+    <w:lsdException w:name="Normal" w:semiHidden="0" w:uiPriority="0" w:unhideWhenUsed="0" w:qFormat="1"/>
+    <w:lsdException w:name="heading 1" w:semiHidden="0" w:uiPriority="9" w:unhideWhenUsed="0" w:qFormat="1"/>
+    <w:lsdException w:name="heading 2" w:uiPriority="9" w:qFormat="1"/>
+    <w:lsdException w:name="heading 3" w:uiPriority="9" w:qFormat="1"/>
+    <w:lsdException w:name="heading 4" w:uiPriority="9" w:qFormat="1"/>
+    <w:lsdException w:name="heading 5" w:uiPriority="9" w:qFormat="1"/>
+    <w:lsdException w:name="heading 6" w:uiPriority="9"/>
+    <w:lsdException w:name="heading 7" w:uiPriority="9" w:qFormat="1"/>
+    <w:lsdException w:name="heading 8" w:uiPriority="9" w:qFormat="1"/>
+    <w:lsdException w:name="heading 9" w:uiPriority="9" w:qFormat="1"/>
+    <w:lsdException w:name="toc 1" w:uiPriority="39"/>
+    <w:lsdException w:name="toc 2" w:uiPriority="39"/>
+    <w:lsdException w:name="toc 3" w:uiPriority="39"/>
+    <w:lsdException w:name="toc 4" w:uiPriority="39"/>
+    <w:lsdException w:name="toc 5" w:uiPriority="39"/>
+    <w:lsdException w:name="toc 6" w:uiPriority="39"/>
+    <w:lsdException w:name="toc 7" w:uiPriority="39"/>
+    <w:lsdException w:name="toc 8" w:uiPriority="39"/>
+    <w:lsdException w:name="toc 9" w:uiPriority="39"/>
+    <w:lsdException w:name="caption" w:uiPriority="35" w:qFormat="1"/>
+    <w:lsdException w:name="Title" w:semiHidden="0" w:uiPriority="10" w:unhideWhenUsed="0"/>
+    <w:lsdException w:name="Default Paragraph Font" w:uiPriority="1"/>
+    <w:lsdException w:name="Subtitle" w:semiHidden="0" w:uiPriority="11" w:unhideWhenUsed="0"/>
+    <w:lsdException w:name="Strong" w:semiHidden="0" w:uiPriority="22" w:unhideWhenUsed="0" w:qFormat="1"/>
+    <w:lsdException w:name="Emphasis" w:semiHidden="0" w:uiPriority="20" w:unhideWhenUsed="0"/>
+    <w:lsdException w:name="Table Grid" w:semiHidden="0" w:uiPriority="59" w:unhideWhenUsed="0"/>
+    <w:lsdException w:name="Placeholder Text" w:unhideWhenUsed="0"/>
+    <w:lsdException w:name="No Spacing" w:semiHidden="0" w:uiPriority="1" w:unhideWhenUsed="0"/>
+    <w:lsdException w:name="Light Shading" w:semiHidden="0" w:uiPriority="60" w:unhideWhenUsed="0"/>
+    <w:lsdException w:name="Light List" w:semiHidden="0" w:uiPriority="61" w:unhideWhenUsed="0"/>
+    <w:lsdException w:name="Light Grid" w:semiHidden="0" w:uiPriority="62" w:unhideWhenUsed="0"/>
+    <w:lsdException w:name="Medium Shading 1" w:semiHidden="0" w:uiPriority="63" w:unhideWhenUsed="0"/>
+    <w:lsdException w:name="Medium Shading 2" w:semiHidden="0" w:uiPriority="64" w:unhideWhenUsed="0"/>
+    <w:lsdException w:name="Medium List 1" w:semiHidden="0" w:uiPriority="65" w:unhideWhenUsed="0"/>
+    <w:lsdException w:name="Medium List 2" w:semiHidden="0" w:uiPriority="66" w:unhideWhenUsed="0"/>
+    <w:lsdException w:name="Medium Grid 1" w:semiHidden="0" w:uiPriority="67" w:unhideWhenUsed="0"/>
+    <w:lsdException w:name="Medium Grid 2" w:semiHidden="0" w:uiPriority="68" w:unhideWhenUsed="0"/>
+    <w:lsdException w:name="Medium Grid 3" w:semiHidden="0" w:uiPriority="69" w:unhideWhenUsed="0"/>
+    <w:lsdException w:name="Dark List" w:semiHidden="0" w:uiPriority="70" w:unhideWhenUsed="0"/>
+    <w:lsdException w:name="Colorful Shading" w:semiHidden="0" w:uiPriority="71" w:unhideWhenUsed="0"/>
+    <w:lsdException w:name="Colorful List" w:semiHidden="0" w:uiPriority="72" w:unhideWhenUsed="0"/>
+    <w:lsdException w:name="Colorful Grid" w:semiHidden="0" w:uiPriority="73" w:unhideWhenUsed="0"/>
+    <w:lsdException w:name="Light Shading Accent 1" w:semiHidden="0" w:uiPriority="60" w:unhideWhenUsed="0"/>
+    <w:lsdException w:name="Light List Accent 1" w:semiHidden="0" w:uiPriority="61" w:unhideWhenUsed="0"/>
+    <w:lsdException w:name="Light Grid Accent 1" w:semiHidden="0" w:uiPriority="62" w:unhideWhenUsed="0"/>
+    <w:lsdException w:name="Medium Shading 1 Accent 1" w:semiHidden="0" w:uiPriority="63" w:unhideWhenUsed="0"/>
+    <w:lsdException w:name="Medium Shading 2 Accent 1" w:semiHidden="0" w:uiPriority="64" w:unhideWhenUsed="0"/>
+    <w:lsdException w:name="Medium List 1 Accent 1" w:semiHidden="0" w:uiPriority="65" w:unhideWhenUsed="0"/>
+    <w:lsdException w:name="Revision" w:unhideWhenUsed="0"/>
+    <w:lsdException w:name="List Paragraph" w:semiHidden="0" w:uiPriority="34" w:unhideWhenUsed="0"/>
+    <w:lsdException w:name="Quote" w:semiHidden="0" w:uiPriority="29" w:unhideWhenUsed="0"/>
+    <w:lsdException w:name="Intense Quote" w:semiHidden="0" w:uiPriority="30" w:unhideWhenUsed="0"/>
+    <w:lsdException w:name="Medium List 2 Accent 1" w:semiHidden="0" w:uiPriority="66" w:unhideWhenUsed="0"/>
+    <w:lsdException w:name="Medium Grid 1 Accent 1" w:semiHidden="0" w:uiPriority="67" w:unhideWhenUsed="0"/>
+    <w:lsdException w:name="Medium Grid 2 Accent 1" w:semiHidden="0" w:uiPriority="68" w:unhideWhenUsed="0"/>
+    <w:lsdException w:name="Medium Grid 3 Accent 1" w:semiHidden="0" w:uiPriority="69" w:unhideWhenUsed="0"/>
+    <w:lsdException w:name="Dark List Accent 1" w:semiHidden="0" w:uiPriority="70" w:unhideWhenUsed="0"/>
+    <w:lsdException w:name="Colorful Shading Accent 1" w:semiHidden="0" w:uiPriority="71" w:unhideWhenUsed="0"/>
+    <w:lsdException w:name="Colorful List Accent 1" w:semiHidden="0" w:uiPriority="72" w:unhideWhenUsed="0"/>
+    <w:lsdException w:name="Colorful Grid Accent 1" w:semiHidden="0" w:uiPriority="73" w:unhideWhenUsed="0"/>
+    <w:lsdException w:name="Light Shading Accent 2" w:semiHidden="0" w:uiPriority="60" w:unhideWhenUsed="0"/>
+    <w:lsdException w:name="Light List Accent 2" w:semiHidden="0" w:uiPriority="61" w:unhideWhenUsed="0"/>
+    <w:lsdException w:name="Light Grid Accent 2" w:semiHidden="0" w:uiPriority="62" w:unhideWhenUsed="0"/>
+    <w:lsdException w:name="Medium Shading 1 Accent 2" w:semiHidden="0" w:uiPriority="63" w:unhideWhenUsed="0"/>
+    <w:lsdException w:name="Medium Shading 2 Accent 2" w:semiHidden="0" w:uiPriority="64" w:unhideWhenUsed="0"/>
+    <w:lsdException w:name="Medium List 1 Accent 2" w:semiHidden="0" w:uiPriority="65" w:unhideWhenUsed="0"/>
+    <w:lsdException w:name="Medium List 2 Accent 2" w:semiHidden="0" w:uiPriority="66" w:unhideWhenUsed="0"/>
+    <w:lsdException w:name="Medium Grid 1 Accent 2" w:semiHidden="0" w:uiPriority="67" w:unhideWhenUsed="0"/>
+    <w:lsdException w:name="Medium Grid 2 Accent 2" w:semiHidden="0" w:uiPriority="68" w:unhideWhenUsed="0"/>
+    <w:lsdException w:name="Medium Grid 3 Accent 2" w:semiHidden="0" w:uiPriority="69" w:unhideWhenUsed="0"/>
+    <w:lsdException w:name="Dark List Accent 2" w:semiHidden="0" w:uiPriority="70" w:unhideWhenUsed="0"/>
+    <w:lsdException w:name="Colorful Shading Accent 2" w:semiHidden="0" w:uiPriority="71" w:unhideWhenUsed="0"/>
+    <w:lsdException w:name="Colorful List Accent 2" w:semiHidden="0" w:uiPriority="72" w:unhideWhenUsed="0"/>
+    <w:lsdException w:name="Colorful Grid Accent 2" w:semiHidden="0" w:uiPriority="73" w:unhideWhenUsed="0"/>
+    <w:lsdException w:name="Light Shading Accent 3" w:semiHidden="0" w:uiPriority="60" w:unhideWhenUsed="0"/>
+    <w:lsdException w:name="Light List Accent 3" w:semiHidden="0" w:uiPriority="61" w:unhideWhenUsed="0"/>
+    <w:lsdException w:name="Light Grid Accent 3" w:semiHidden="0" w:uiPriority="62" w:unhideWhenUsed="0"/>
+    <w:lsdException w:name="Medium Shading 1 Accent 3" w:semiHidden="0" w:uiPriority="63" w:unhideWhenUsed="0"/>
+    <w:lsdException w:name="Medium Shading 2 Accent 3" w:semiHidden="0" w:uiPriority="64" w:unhideWhenUsed="0"/>
+    <w:lsdException w:name="Medium List 1 Accent 3" w:semiHidden="0" w:uiPriority="65" w:unhideWhenUsed="0"/>
+    <w:lsdException w:name="Medium List 2 Accent 3" w:semiHidden="0" w:uiPriority="66" w:unhideWhenUsed="0"/>
+    <w:lsdException w:name="Medium Grid 1 Accent 3" w:semiHidden="0" w:uiPriority="67" w:unhideWhenUsed="0"/>
+    <w:lsdException w:name="Medium Grid 2 Accent 3" w:semiHidden="0" w:uiPriority="68" w:unhideWhenUsed="0"/>
+    <w:lsdException w:name="Medium Grid 3 Accent 3" w:semiHidden="0" w:uiPriority="69" w:unhideWhenUsed="0"/>
+    <w:lsdException w:name="Dark List Accent 3" w:semiHidden="0" w:uiPriority="70" w:unhideWhenUsed="0"/>
+    <w:lsdException w:name="Colorful Shading Accent 3" w:semiHidden="0" w:uiPriority="71" w:unhideWhenUsed="0"/>
+    <w:lsdException w:name="Colorful List Accent 3" w:semiHidden="0" w:uiPriority="72" w:unhideWhenUsed="0"/>
+    <w:lsdException w:name="Colorful Grid Accent 3" w:semiHidden="0" w:uiPriority="73" w:unhideWhenUsed="0"/>
+    <w:lsdException w:name="Light Shading Accent 4" w:semiHidden="0" w:uiPriority="60" w:unhideWhenUsed="0"/>
+    <w:lsdException w:name="Light List Accent 4" w:semiHidden="0" w:uiPriority="61" w:unhideWhenUsed="0"/>
+    <w:lsdException w:name="Light Grid Accent 4" w:semiHidden="0" w:uiPriority="62" w:unhideWhenUsed="0"/>
+    <w:lsdException w:name="Medium Shading 1 Accent 4" w:semiHidden="0" w:uiPriority="63" w:unhideWhenUsed="0"/>
+    <w:lsdException w:name="Medium Shading 2 Accent 4" w:semiHidden="0" w:uiPriority="64" w:unhideWhenUsed="0"/>
+    <w:lsdException w:name="Medium List 1 Accent 4" w:semiHidden="0" w:uiPriority="65" w:unhideWhenUsed="0"/>
+    <w:lsdException w:name="Medium List 2 Accent 4" w:semiHidden="0" w:uiPriority="66" w:unhideWhenUsed="0"/>
+    <w:lsdException w:name="Medium Grid 1 Accent 4" w:semiHidden="0" w:uiPriority="67" w:unhideWhenUsed="0"/>
+    <w:lsdException w:name="Medium Grid 2 Accent 4" w:semiHidden="0" w:uiPriority="68" w:unhideWhenUsed="0"/>
+    <w:lsdException w:name="Medium Grid 3 Accent 4" w:semiHidden="0" w:uiPriority="69" w:unhideWhenUsed="0"/>
+    <w:lsdException w:name="Dark List Accent 4" w:semiHidden="0" w:uiPriority="70" w:unhideWhenUsed="0"/>
+    <w:lsdException w:name="Colorful Shading Accent 4" w:semiHidden="0" w:uiPriority="71" w:unhideWhenUsed="0"/>
+    <w:lsdException w:name="Colorful List Accent 4" w:semiHidden="0" w:uiPriority="72" w:unhideWhenUsed="0"/>
+    <w:lsdException w:name="Colorful Grid Accent 4" w:semiHidden="0" w:uiPriority="73" w:unhideWhenUsed="0"/>
+    <w:lsdException w:name="Light Shading Accent 5" w:semiHidden="0" w:uiPriority="60" w:unhideWhenUsed="0"/>
+    <w:lsdException w:name="Light List Accent 5" w:semiHidden="0" w:uiPriority="61" w:unhideWhenUsed="0"/>
+    <w:lsdException w:name="Light Grid Accent 5" w:semiHidden="0" w:uiPriority="62" w:unhideWhenUsed="0"/>
+    <w:lsdException w:name="Medium Shading 1 Accent 5" w:semiHidden="0" w:uiPriority="63" w:unhideWhenUsed="0"/>
+    <w:lsdException w:name="Medium Shading 2 Accent 5" w:semiHidden="0" w:uiPriority="64" w:unhideWhenUsed="0"/>
+    <w:lsdException w:name="Medium List 1 Accent 5" w:semiHidden="0" w:uiPriority="65" w:unhideWhenUsed="0"/>
+    <w:lsdException w:name="Medium List 2 Accent 5" w:semiHidden="0" w:uiPriority="66" w:unhideWhenUsed="0"/>
+    <w:lsdException w:name="Medium Grid 1 Accent 5" w:semiHidden="0" w:uiPriority="67" w:unhideWhenUsed="0"/>
+    <w:lsdException w:name="Medium Grid 2 Accent 5" w:semiHidden="0" w:uiPriority="68" w:unhideWhenUsed="0"/>
+    <w:lsdException w:name="Medium Grid 3 Accent 5" w:semiHidden="0" w:uiPriority="69" w:unhideWhenUsed="0"/>
+    <w:lsdException w:name="Dark List Accent 5" w:semiHidden="0" w:uiPriority="70" w:unhideWhenUsed="0"/>
+    <w:lsdException w:name="Colorful Shading Accent 5" w:semiHidden="0" w:uiPriority="71" w:unhideWhenUsed="0"/>
+    <w:lsdException w:name="Colorful List Accent 5" w:semiHidden="0" w:uiPriority="72" w:unhideWhenUsed="0"/>
+    <w:lsdException w:name="Colorful Grid Accent 5" w:semiHidden="0" w:uiPriority="73" w:unhideWhenUsed="0"/>
+    <w:lsdException w:name="Light Shading Accent 6" w:semiHidden="0" w:uiPriority="60" w:unhideWhenUsed="0"/>
+    <w:lsdException w:name="Light List Accent 6" w:semiHidden="0" w:uiPriority="61" w:unhideWhenUsed="0"/>
+    <w:lsdException w:name="Light Grid Accent 6" w:semiHidden="0" w:uiPriority="62" w:unhideWhenUsed="0"/>
+    <w:lsdException w:name="Medium Shading 1 Accent 6" w:semiHidden="0" w:uiPriority="63" w:unhideWhenUsed="0"/>
+    <w:lsdException w:name="Medium Shading 2 Accent 6" w:semiHidden="0" w:uiPriority="64" w:unhideWhenUsed="0"/>
+    <w:lsdException w:name="Medium List 1 Accent 6" w:semiHidden="0" w:uiPriority="65" w:unhideWhenUsed="0"/>
+    <w:lsdException w:name="Medium List 2 Accent 6" w:semiHidden="0" w:uiPriority="66" w:unhideWhenUsed="0"/>
+    <w:lsdException w:name="Medium Grid 1 Accent 6" w:semiHidden="0" w:uiPriority="67" w:unhideWhenUsed="0"/>
+    <w:lsdException w:name="Medium Grid 2 Accent 6" w:semiHidden="0" w:uiPriority="68" w:unhideWhenUsed="0"/>
+    <w:lsdException w:name="Medium Grid 3 Accent 6" w:semiHidden="0" w:uiPriority="69" w:unhideWhenUsed="0"/>
+    <w:lsdException w:name="Dark List Accent 6" w:semiHidden="0" w:uiPriority="70" w:unhideWhenUsed="0"/>
+    <w:lsdException w:name="Colorful Shading Accent 6" w:semiHidden="0" w:uiPriority="71" w:unhideWhenUsed="0"/>
+    <w:lsdException w:name="Colorful List Accent 6" w:semiHidden="0" w:uiPriority="72" w:unhideWhenUsed="0"/>
+    <w:lsdException w:name="Colorful Grid Accent 6" w:semiHidden="0" w:uiPriority="73" w:unhideWhenUsed="0"/>
+    <w:lsdException w:name="Subtle Emphasis" w:semiHidden="0" w:uiPriority="19" w:unhideWhenUsed="0"/>
+    <w:lsdException w:name="Intense Emphasis" w:semiHidden="0" w:uiPriority="21" w:unhideWhenUsed="0"/>
+    <w:lsdException w:name="Subtle Reference" w:semiHidden="0" w:uiPriority="31" w:unhideWhenUsed="0"/>
+    <w:lsdException w:name="Intense Reference" w:semiHidden="0" w:uiPriority="32" w:unhideWhenUsed="0"/>
+    <w:lsdException w:name="Book Title" w:semiHidden="0" w:uiPriority="33" w:unhideWhenUsed="0"/>
+    <w:lsdException w:name="Bibliography" w:uiPriority="37"/>
+    <w:lsdException w:name="TOC Heading" w:uiPriority="39" w:qFormat="1"/>
+  </w:latentStyles>
+  <w:style w:type="paragraph" w:default="1" w:styleId="Normal">
+    <w:name w:val="Normal"/>
+    <w:aliases w:val="Normal (NEVER USE)"/>
+    <w:next w:val="BodyText"/>
+    <w:qFormat/>
+    <w:rsid w:val="00E75008"/>
+  </w:style>
+  <w:style w:type="paragraph" w:styleId="Heading1">
+    <w:name w:val="heading 1"/>
+    <w:aliases w:val="UEL Heading 1"/>
+    <w:basedOn w:val="BodyText"/>
+    <w:next w:val="BodyText"/>
+    <w:link w:val="Heading1Char"/>
+    <w:autoRedefine/>
+    <w:uiPriority w:val="9"/>
+    <w:qFormat/>
+    <w:rsid w:val="00955F2D"/>
+    <w:pPr>
+      <w:keepLines/>
+      <w:numPr>
+        <w:numId w:val="13"/>
+      </w:numPr>
+      <w:tabs>
+        <w:tab w:val="left" w:pos="851"/>
+      </w:tabs>
+      <w:spacing w:before="480" w:after="0"/>
+      <w:ind w:left="431" w:hanging="431"/>
+      <w:outlineLvl w:val="0"/>
+    </w:pPr>
+    <w:rPr>
+      <w:rFonts w:ascii="Calibri" w:eastAsiaTheme="majorEastAsia" w:hAnsi="Calibri" w:cstheme="majorBidi"/>
+      <w:b/>
+      <w:bCs/>
+      <w:color w:val="365F91" w:themeColor="accent1" w:themeShade="BF"/>
+      <w:sz w:val="28"/>
+      <w:szCs w:val="28"/>
+    </w:rPr>
+  </w:style>
+  <w:style w:type="paragraph" w:styleId="Heading2">
+    <w:name w:val="heading 2"/>
+    <w:aliases w:val="UEL Heading 2"/>
+    <w:basedOn w:val="BodyText"/>
+    <w:next w:val="BodyText"/>
+    <w:link w:val="Heading2Char"/>
+    <w:autoRedefine/>
+    <w:uiPriority w:val="9"/>
+    <w:unhideWhenUsed/>
+    <w:qFormat/>
+    <w:rsid w:val="00955F2D"/>
+    <w:pPr>
+      <w:keepNext/>
+      <w:keepLines/>
+      <w:numPr>
+        <w:ilvl w:val="1"/>
+        <w:numId w:val="15"/>
+      </w:numPr>
+      <w:spacing w:before="200" w:after="0"/>
+      <w:outlineLvl w:val="1"/>
+    </w:pPr>
+    <w:rPr>
+      <w:rFonts w:eastAsiaTheme="majorEastAsia" w:cstheme="majorBidi"/>
+      <w:b/>
+      <w:bCs/>
+      <w:color w:val="4F81BD" w:themeColor="accent1"/>
+      <w:sz w:val="26"/>
+      <w:szCs w:val="26"/>
+    </w:rPr>
+  </w:style>
+  <w:style w:type="paragraph" w:styleId="Heading3">
+    <w:name w:val="heading 3"/>
+    <w:aliases w:val="UEL Heading 3"/>
+    <w:basedOn w:val="BodyText"/>
+    <w:next w:val="BodyText"/>
+    <w:link w:val="Heading3Char"/>
+    <w:autoRedefine/>
+    <w:uiPriority w:val="9"/>
+    <w:unhideWhenUsed/>
+    <w:qFormat/>
+    <w:rsid w:val="00955F2D"/>
+    <w:pPr>
+      <w:keepNext/>
+      <w:keepLines/>
+      <w:numPr>
+        <w:ilvl w:val="2"/>
+        <w:numId w:val="15"/>
+      </w:numPr>
+      <w:spacing w:before="200" w:after="0"/>
+      <w:outlineLvl w:val="2"/>
+    </w:pPr>
+    <w:rPr>
+      <w:rFonts w:eastAsiaTheme="majorEastAsia" w:cstheme="majorBidi"/>
+      <w:b/>
+      <w:bCs/>
+      <w:color w:val="A6A6A6" w:themeColor="background1" w:themeShade="A6"/>
+      <w:sz w:val="24"/>
+    </w:rPr>
+  </w:style>
+  <w:style w:type="paragraph" w:styleId="Heading4">
+    <w:name w:val="heading 4"/>
+    <w:aliases w:val="UEL Heading 4"/>
+    <w:basedOn w:val="BodyText"/>
+    <w:next w:val="BodyText"/>
+    <w:link w:val="Heading4Char"/>
+    <w:autoRedefine/>
+    <w:uiPriority w:val="9"/>
+    <w:unhideWhenUsed/>
+    <w:qFormat/>
+    <w:rsid w:val="00955F2D"/>
+    <w:pPr>
+      <w:keepNext/>
+      <w:keepLines/>
+      <w:numPr>
+        <w:ilvl w:val="3"/>
+        <w:numId w:val="15"/>
+      </w:numPr>
+      <w:spacing w:before="200" w:after="0"/>
+      <w:outlineLvl w:val="3"/>
+    </w:pPr>
+    <w:rPr>
+      <w:rFonts w:eastAsiaTheme="majorEastAsia" w:cstheme="majorBidi"/>
+      <w:b/>
+      <w:bCs/>
+      <w:iCs/>
+      <w:color w:val="A6A6A6" w:themeColor="background1" w:themeShade="A6"/>
+      <w:sz w:val="22"/>
+    </w:rPr>
+  </w:style>
+  <w:style w:type="paragraph" w:styleId="Heading5">
+    <w:name w:val="heading 5"/>
+    <w:aliases w:val="UEL Heading 5"/>
+    <w:basedOn w:val="BodyText"/>
+    <w:next w:val="BodyText"/>
+    <w:link w:val="Heading5Char"/>
+    <w:autoRedefine/>
+    <w:uiPriority w:val="9"/>
+    <w:unhideWhenUsed/>
+    <w:qFormat/>
+    <w:rsid w:val="00955F2D"/>
+    <w:pPr>
+      <w:keepNext/>
+      <w:keepLines/>
+      <w:numPr>
+        <w:ilvl w:val="4"/>
+        <w:numId w:val="15"/>
+      </w:numPr>
+      <w:spacing w:before="200" w:after="0"/>
+      <w:outlineLvl w:val="4"/>
+    </w:pPr>
+    <w:rPr>
+      <w:rFonts w:eastAsiaTheme="majorEastAsia" w:cstheme="majorBidi"/>
+      <w:b/>
+      <w:color w:val="A6A6A6" w:themeColor="background1" w:themeShade="A6"/>
+      <w:sz w:val="22"/>
+    </w:rPr>
+  </w:style>
+  <w:style w:type="paragraph" w:styleId="Heading6">
+    <w:name w:val="heading 6"/>
+    <w:aliases w:val="Appendix"/>
+    <w:basedOn w:val="BodyText"/>
+    <w:next w:val="BodyText"/>
+    <w:link w:val="Heading6Char"/>
+    <w:autoRedefine/>
+    <w:uiPriority w:val="9"/>
+    <w:unhideWhenUsed/>
+    <w:rsid w:val="00955F2D"/>
+    <w:pPr>
+      <w:keepNext/>
+      <w:keepLines/>
+      <w:numPr>
+        <w:ilvl w:val="5"/>
+        <w:numId w:val="15"/>
+      </w:numPr>
+      <w:spacing w:before="200" w:after="0"/>
+      <w:outlineLvl w:val="5"/>
+    </w:pPr>
+    <w:rPr>
+      <w:rFonts w:eastAsiaTheme="majorEastAsia" w:cstheme="majorBidi"/>
+      <w:b/>
+      <w:iCs/>
+      <w:color w:val="4F81BD" w:themeColor="accent1"/>
+      <w:sz w:val="28"/>
+    </w:rPr>
+  </w:style>
+  <w:style w:type="paragraph" w:styleId="Heading7">
+    <w:name w:val="heading 7"/>
+    <w:basedOn w:val="Normal"/>
+    <w:next w:val="Normal"/>
+    <w:link w:val="Heading7Char"/>
+    <w:uiPriority w:val="9"/>
+    <w:semiHidden/>
+    <w:unhideWhenUsed/>
+    <w:qFormat/>
+    <w:rsid w:val="00955F2D"/>
+    <w:pPr>
+      <w:keepNext/>
+      <w:keepLines/>
+      <w:numPr>
+        <w:ilvl w:val="6"/>
+        <w:numId w:val="15"/>
+      </w:numPr>
+      <w:spacing w:before="200" w:after="0"/>
+      <w:outlineLvl w:val="6"/>
+    </w:pPr>
+    <w:rPr>
+      <w:rFonts w:asciiTheme="majorHAnsi" w:eastAsiaTheme="majorEastAsia" w:hAnsiTheme="majorHAnsi" w:cstheme="majorBidi"/>
+      <w:i/>
+      <w:iCs/>
+      <w:color w:val="404040" w:themeColor="text1" w:themeTint="BF"/>
+    </w:rPr>
+  </w:style>
+  <w:style w:type="paragraph" w:styleId="Heading8">
+    <w:name w:val="heading 8"/>
+    <w:basedOn w:val="Normal"/>
+    <w:next w:val="Normal"/>
+    <w:link w:val="Heading8Char"/>
+    <w:uiPriority w:val="9"/>
+    <w:semiHidden/>
+    <w:unhideWhenUsed/>
+    <w:qFormat/>
+    <w:rsid w:val="00955F2D"/>
+    <w:pPr>
+      <w:keepNext/>
+      <w:keepLines/>
+      <w:numPr>
+        <w:ilvl w:val="7"/>
+        <w:numId w:val="15"/>
+      </w:numPr>
+      <w:spacing w:before="200" w:after="0"/>
+      <w:outlineLvl w:val="7"/>
+    </w:pPr>
+    <w:rPr>
+      <w:rFonts w:asciiTheme="majorHAnsi" w:eastAsiaTheme="majorEastAsia" w:hAnsiTheme="majorHAnsi" w:cstheme="majorBidi"/>
+      <w:color w:val="404040" w:themeColor="text1" w:themeTint="BF"/>
+    </w:rPr>
+  </w:style>
+  <w:style w:type="paragraph" w:styleId="Heading9">
+    <w:name w:val="heading 9"/>
+    <w:basedOn w:val="Normal"/>
+    <w:next w:val="Normal"/>
+    <w:link w:val="Heading9Char"/>
+    <w:uiPriority w:val="9"/>
+    <w:semiHidden/>
+    <w:unhideWhenUsed/>
+    <w:qFormat/>
+    <w:rsid w:val="00955F2D"/>
+    <w:pPr>
+      <w:keepNext/>
+      <w:keepLines/>
+      <w:numPr>
+        <w:ilvl w:val="8"/>
+        <w:numId w:val="15"/>
+      </w:numPr>
+      <w:spacing w:before="200" w:after="0"/>
+      <w:outlineLvl w:val="8"/>
+    </w:pPr>
+    <w:rPr>
+      <w:rFonts w:asciiTheme="majorHAnsi" w:eastAsiaTheme="majorEastAsia" w:hAnsiTheme="majorHAnsi" w:cstheme="majorBidi"/>
+      <w:i/>
+      <w:iCs/>
+      <w:color w:val="404040" w:themeColor="text1" w:themeTint="BF"/>
+    </w:rPr>
+  </w:style>
+  <w:style w:type="character" w:default="1" w:styleId="DefaultParagraphFont">
+    <w:name w:val="Default Paragraph Font"/>
+    <w:uiPriority w:val="1"/>
+    <w:semiHidden/>
+    <w:unhideWhenUsed/>
+  </w:style>
+  <w:style w:type="table" w:default="1" w:styleId="TableNormal">
+    <w:name w:val="Normal Table"/>
+    <w:uiPriority w:val="99"/>
+    <w:semiHidden/>
+    <w:unhideWhenUsed/>
+    <w:tblPr>
+      <w:tblInd w:w="0" w:type="dxa"/>
+      <w:tblCellMar>
+        <w:top w:w="0" w:type="dxa"/>
+        <w:left w:w="108" w:type="dxa"/>
+        <w:bottom w:w="0" w:type="dxa"/>
+        <w:right w:w="108" w:type="dxa"/>
+      </w:tblCellMar>
+    </w:tblPr>
+  </w:style>
+  <w:style w:type="numbering" w:default="1" w:styleId="NoList">
+    <w:name w:val="No List"/>
+    <w:uiPriority w:val="99"/>
+    <w:semiHidden/>
+    <w:unhideWhenUsed/>
+  </w:style>
+  <w:style w:type="table" w:styleId="TableGrid">
+    <w:name w:val="Table Grid"/>
+    <w:basedOn w:val="TableNormal"/>
+    <w:uiPriority w:val="59"/>
+    <w:rsid w:val="00AE6718"/>
+    <w:pPr>
+      <w:spacing w:after="0" w:line="240" w:lineRule="auto"/>
+    </w:pPr>
+    <w:tblPr>
+      <w:tblBorders>
+        <w:top w:val="single" w:sz="4" w:space="0" w:color="auto"/>
+        <w:left w:val="single" w:sz="4" w:space="0" w:color="auto"/>
+        <w:bottom w:val="single" w:sz="4" w:space="0" w:color="auto"/>
+        <w:right w:val="single" w:sz="4" w:space="0" w:color="auto"/>
+        <w:insideH w:val="single" w:sz="4" w:space="0" w:color="auto"/>
+        <w:insideV w:val="single" w:sz="4" w:space="0" w:color="auto"/>
+      </w:tblBorders>
+    </w:tblPr>
+  </w:style>
+  <w:style w:type="character" w:styleId="PlaceholderText">
+    <w:name w:val="Placeholder Text"/>
+    <w:basedOn w:val="DefaultParagraphFont"/>
+    <w:uiPriority w:val="99"/>
+    <w:semiHidden/>
+    <w:rsid w:val="00DB659E"/>
+    <w:rPr>
+      <w:color w:val="808080"/>
+    </w:rPr>
+  </w:style>
+  <w:style w:type="paragraph" w:styleId="BalloonText">
+    <w:name w:val="Balloon Text"/>
+    <w:basedOn w:val="Normal"/>
+    <w:link w:val="BalloonTextChar"/>
+    <w:uiPriority w:val="99"/>
+    <w:semiHidden/>
+    <w:unhideWhenUsed/>
+    <w:rsid w:val="00DB659E"/>
+    <w:pPr>
+      <w:spacing w:after="0" w:line="240" w:lineRule="auto"/>
+    </w:pPr>
+    <w:rPr>
+      <w:rFonts w:ascii="Tahoma" w:hAnsi="Tahoma" w:cs="Tahoma"/>
+      <w:sz w:val="16"/>
+      <w:szCs w:val="16"/>
+    </w:rPr>
+  </w:style>
+  <w:style w:type="character" w:customStyle="1" w:styleId="BalloonTextChar">
+    <w:name w:val="Balloon Text Char"/>
+    <w:basedOn w:val="DefaultParagraphFont"/>
+    <w:link w:val="BalloonText"/>
+    <w:uiPriority w:val="99"/>
+    <w:semiHidden/>
+    <w:rsid w:val="00DB659E"/>
+    <w:rPr>
+      <w:rFonts w:ascii="Tahoma" w:hAnsi="Tahoma" w:cs="Tahoma"/>
+      <w:sz w:val="16"/>
+      <w:szCs w:val="16"/>
+    </w:rPr>
+  </w:style>
+  <w:style w:type="character" w:customStyle="1" w:styleId="Heading2Char">
+    <w:name w:val="Heading 2 Char"/>
+    <w:aliases w:val="UEL Heading 2 Char"/>
+    <w:basedOn w:val="DefaultParagraphFont"/>
+    <w:link w:val="Heading2"/>
+    <w:uiPriority w:val="9"/>
+    <w:rsid w:val="00E649F5"/>
+    <w:rPr>
+      <w:rFonts w:eastAsiaTheme="majorEastAsia" w:cstheme="majorBidi"/>
+      <w:b/>
+      <w:bCs/>
+      <w:color w:val="4F81BD" w:themeColor="accent1"/>
+      <w:sz w:val="26"/>
+      <w:szCs w:val="26"/>
+    </w:rPr>
+  </w:style>
+  <w:style w:type="paragraph" w:styleId="BodyText">
+    <w:name w:val="Body Text"/>
+    <w:link w:val="BodyTextChar"/>
+    <w:uiPriority w:val="99"/>
+    <w:unhideWhenUsed/>
+    <w:rsid w:val="00E13953"/>
+    <w:pPr>
+      <w:spacing w:after="120"/>
+    </w:pPr>
+  </w:style>
+  <w:style w:type="character" w:customStyle="1" w:styleId="BodyTextChar">
+    <w:name w:val="Body Text Char"/>
+    <w:basedOn w:val="DefaultParagraphFont"/>
+    <w:link w:val="BodyText"/>
+    <w:uiPriority w:val="99"/>
+    <w:rsid w:val="00E13953"/>
+    <w:rPr>
+      <w:sz w:val="20"/>
+    </w:rPr>
+  </w:style>
+  <w:style w:type="character" w:customStyle="1" w:styleId="Heading1Char">
+    <w:name w:val="Heading 1 Char"/>
+    <w:aliases w:val="UEL Heading 1 Char"/>
+    <w:basedOn w:val="DefaultParagraphFont"/>
+    <w:link w:val="Heading1"/>
+    <w:uiPriority w:val="9"/>
+    <w:rsid w:val="00955F2D"/>
+    <w:rPr>
+      <w:rFonts w:ascii="Calibri" w:eastAsiaTheme="majorEastAsia" w:hAnsi="Calibri" w:cstheme="majorBidi"/>
+      <w:b/>
+      <w:bCs/>
+      <w:color w:val="365F91" w:themeColor="accent1" w:themeShade="BF"/>
+      <w:sz w:val="28"/>
+      <w:szCs w:val="28"/>
+    </w:rPr>
+  </w:style>
+  <w:style w:type="character" w:customStyle="1" w:styleId="Heading3Char">
+    <w:name w:val="Heading 3 Char"/>
+    <w:aliases w:val="UEL Heading 3 Char"/>
+    <w:basedOn w:val="DefaultParagraphFont"/>
+    <w:link w:val="Heading3"/>
+    <w:uiPriority w:val="9"/>
+    <w:rsid w:val="00631CA2"/>
+    <w:rPr>
+      <w:rFonts w:eastAsiaTheme="majorEastAsia" w:cstheme="majorBidi"/>
+      <w:b/>
+      <w:bCs/>
+      <w:color w:val="A6A6A6" w:themeColor="background1" w:themeShade="A6"/>
+      <w:sz w:val="24"/>
+    </w:rPr>
+  </w:style>
+  <w:style w:type="character" w:customStyle="1" w:styleId="Heading4Char">
+    <w:name w:val="Heading 4 Char"/>
+    <w:aliases w:val="UEL Heading 4 Char"/>
+    <w:basedOn w:val="DefaultParagraphFont"/>
+    <w:link w:val="Heading4"/>
+    <w:uiPriority w:val="9"/>
+    <w:rsid w:val="00631CA2"/>
+    <w:rPr>
+      <w:rFonts w:eastAsiaTheme="majorEastAsia" w:cstheme="majorBidi"/>
+      <w:b/>
+      <w:bCs/>
+      <w:iCs/>
+      <w:color w:val="A6A6A6" w:themeColor="background1" w:themeShade="A6"/>
+      <w:sz w:val="22"/>
+    </w:rPr>
+  </w:style>
+  <w:style w:type="character" w:customStyle="1" w:styleId="Heading5Char">
+    <w:name w:val="Heading 5 Char"/>
+    <w:aliases w:val="UEL Heading 5 Char"/>
+    <w:basedOn w:val="DefaultParagraphFont"/>
+    <w:link w:val="Heading5"/>
+    <w:uiPriority w:val="9"/>
+    <w:rsid w:val="00631CA2"/>
+    <w:rPr>
+      <w:rFonts w:eastAsiaTheme="majorEastAsia" w:cstheme="majorBidi"/>
+      <w:b/>
+      <w:color w:val="A6A6A6" w:themeColor="background1" w:themeShade="A6"/>
+      <w:sz w:val="22"/>
+    </w:rPr>
+  </w:style>
+  <w:style w:type="paragraph" w:styleId="TOC2">
+    <w:name w:val="toc 2"/>
+    <w:basedOn w:val="Normal"/>
+    <w:next w:val="Normal"/>
+    <w:autoRedefine/>
+    <w:uiPriority w:val="39"/>
+    <w:unhideWhenUsed/>
+    <w:rsid w:val="008F5BAC"/>
+    <w:pPr>
+      <w:spacing w:before="0" w:after="0"/>
+      <w:ind w:left="200"/>
+      <w:jc w:val="left"/>
+    </w:pPr>
+    <w:rPr>
+      <w:smallCaps/>
+    </w:rPr>
+  </w:style>
+  <w:style w:type="paragraph" w:styleId="TOC1">
+    <w:name w:val="toc 1"/>
+    <w:basedOn w:val="Normal"/>
+    <w:next w:val="Normal"/>
+    <w:autoRedefine/>
+    <w:uiPriority w:val="39"/>
+    <w:unhideWhenUsed/>
+    <w:rsid w:val="0032499D"/>
+    <w:pPr>
+      <w:spacing w:after="120"/>
+      <w:jc w:val="left"/>
+    </w:pPr>
+    <w:rPr>
+      <w:b/>
+      <w:bCs/>
+      <w:caps/>
+    </w:rPr>
+  </w:style>
+  <w:style w:type="table" w:styleId="LightList-Accent1">
+    <w:name w:val="Light List Accent 1"/>
+    <w:aliases w:val="UEL Table"/>
+    <w:basedOn w:val="TableNormal"/>
+    <w:uiPriority w:val="61"/>
+    <w:rsid w:val="00C5095D"/>
+    <w:pPr>
+      <w:spacing w:before="0" w:after="0" w:line="240" w:lineRule="auto"/>
+      <w:jc w:val="left"/>
+    </w:pPr>
+    <w:tblPr>
+      <w:tblStyleRowBandSize w:val="1"/>
+      <w:tblStyleColBandSize w:val="1"/>
+      <w:tblBorders>
+        <w:top w:val="single" w:sz="8" w:space="0" w:color="4F81BD" w:themeColor="accent1"/>
+        <w:left w:val="single" w:sz="8" w:space="0" w:color="4F81BD" w:themeColor="accent1"/>
+        <w:bottom w:val="single" w:sz="8" w:space="0" w:color="4F81BD" w:themeColor="accent1"/>
+        <w:right w:val="single" w:sz="8" w:space="0" w:color="4F81BD" w:themeColor="accent1"/>
+        <w:insideV w:val="single" w:sz="8" w:space="0" w:color="4F81BD" w:themeColor="accent1"/>
+      </w:tblBorders>
+    </w:tblPr>
+    <w:tcPr>
+      <w:vAlign w:val="center"/>
+    </w:tcPr>
+    <w:tblStylePr w:type="firstRow">
+      <w:pPr>
+        <w:spacing w:before="0" w:after="0" w:line="240" w:lineRule="auto"/>
+      </w:pPr>
+      <w:rPr>
+        <w:b/>
+        <w:bCs/>
+        <w:color w:val="FFFFFF" w:themeColor="background1"/>
+      </w:rPr>
+      <w:tblPr/>
+      <w:tcPr>
+        <w:shd w:val="clear" w:color="auto" w:fill="4F81BD" w:themeFill="accent1"/>
+      </w:tcPr>
+    </w:tblStylePr>
+    <w:tblStylePr w:type="lastRow">
+      <w:pPr>
+        <w:spacing w:before="0" w:after="0" w:line="240" w:lineRule="auto"/>
+      </w:pPr>
+      <w:rPr>
+        <w:b/>
+        <w:bCs/>
+      </w:rPr>
+      <w:tblPr/>
+      <w:tcPr>
+        <w:tcBorders>
+          <w:top w:val="double" w:sz="6" w:space="0" w:color="4F81BD" w:themeColor="accent1"/>
+          <w:left w:val="single" w:sz="8" w:space="0" w:color="4F81BD" w:themeColor="accent1"/>
+          <w:bottom w:val="single" w:sz="8" w:space="0" w:color="4F81BD" w:themeColor="accent1"/>
+          <w:right w:val="single" w:sz="8" w:space="0" w:color="4F81BD" w:themeColor="accent1"/>
+        </w:tcBorders>
+      </w:tcPr>
+    </w:tblStylePr>
+    <w:tblStylePr w:type="firstCol">
+      <w:rPr>
+        <w:b/>
+        <w:bCs/>
+      </w:rPr>
+    </w:tblStylePr>
+    <w:tblStylePr w:type="lastCol">
+      <w:rPr>
+        <w:b/>
+        <w:bCs/>
+      </w:rPr>
+    </w:tblStylePr>
+    <w:tblStylePr w:type="band1Vert">
+      <w:tblPr/>
+      <w:tcPr>
+        <w:tcBorders>
+          <w:top w:val="single" w:sz="8" w:space="0" w:color="4F81BD" w:themeColor="accent1"/>
+          <w:left w:val="single" w:sz="8" w:space="0" w:color="4F81BD" w:themeColor="accent1"/>
+          <w:bottom w:val="single" w:sz="8" w:space="0" w:color="4F81BD" w:themeColor="accent1"/>
+          <w:right w:val="single" w:sz="8" w:space="0" w:color="4F81BD" w:themeColor="accent1"/>
+        </w:tcBorders>
+      </w:tcPr>
+    </w:tblStylePr>
+    <w:tblStylePr w:type="band1Horz">
+      <w:tblPr/>
+      <w:tcPr>
+        <w:shd w:val="clear" w:color="auto" w:fill="DBE5F1" w:themeFill="accent1" w:themeFillTint="33"/>
+      </w:tcPr>
+    </w:tblStylePr>
+  </w:style>
+  <w:style w:type="paragraph" w:styleId="Caption">
+    <w:name w:val="caption"/>
+    <w:basedOn w:val="Normal"/>
+    <w:next w:val="Normal"/>
+    <w:autoRedefine/>
+    <w:uiPriority w:val="35"/>
+    <w:unhideWhenUsed/>
+    <w:qFormat/>
+    <w:rsid w:val="00BA03ED"/>
+    <w:pPr>
+      <w:spacing w:before="0" w:line="240" w:lineRule="auto"/>
+    </w:pPr>
+    <w:rPr>
+      <w:b/>
+      <w:bCs/>
+      <w:color w:val="4F81BD" w:themeColor="accent1"/>
+      <w:sz w:val="18"/>
+      <w:szCs w:val="18"/>
+    </w:rPr>
+  </w:style>
+  <w:style w:type="character" w:customStyle="1" w:styleId="Heading6Char">
+    <w:name w:val="Heading 6 Char"/>
+    <w:aliases w:val="Appendix Char"/>
+    <w:basedOn w:val="DefaultParagraphFont"/>
+    <w:link w:val="Heading6"/>
+    <w:uiPriority w:val="9"/>
+    <w:rsid w:val="009C634F"/>
+    <w:rPr>
+      <w:rFonts w:eastAsiaTheme="majorEastAsia" w:cstheme="majorBidi"/>
+      <w:b/>
+      <w:iCs/>
+      <w:color w:val="4F81BD" w:themeColor="accent1"/>
+      <w:sz w:val="28"/>
+    </w:rPr>
+  </w:style>
+  <w:style w:type="paragraph" w:styleId="TableofFigures">
+    <w:name w:val="table of figures"/>
+    <w:basedOn w:val="Normal"/>
+    <w:next w:val="Normal"/>
+    <w:uiPriority w:val="99"/>
+    <w:unhideWhenUsed/>
+    <w:rsid w:val="00615FC3"/>
+    <w:pPr>
+      <w:spacing w:after="0"/>
+    </w:pPr>
+  </w:style>
+  <w:style w:type="paragraph" w:styleId="Header">
+    <w:name w:val="header"/>
+    <w:basedOn w:val="Normal"/>
+    <w:link w:val="HeaderChar"/>
+    <w:uiPriority w:val="99"/>
+    <w:unhideWhenUsed/>
+    <w:rsid w:val="00615FC3"/>
+    <w:pPr>
+      <w:tabs>
+        <w:tab w:val="center" w:pos="4513"/>
+        <w:tab w:val="right" w:pos="9026"/>
+      </w:tabs>
+      <w:spacing w:before="0" w:after="0" w:line="240" w:lineRule="auto"/>
+    </w:pPr>
+  </w:style>
+  <w:style w:type="character" w:customStyle="1" w:styleId="HeaderChar">
+    <w:name w:val="Header Char"/>
+    <w:basedOn w:val="DefaultParagraphFont"/>
+    <w:link w:val="Header"/>
+    <w:uiPriority w:val="99"/>
+    <w:rsid w:val="00615FC3"/>
+  </w:style>
+  <w:style w:type="paragraph" w:styleId="Footer">
+    <w:name w:val="footer"/>
+    <w:basedOn w:val="Normal"/>
+    <w:link w:val="FooterChar"/>
+    <w:uiPriority w:val="99"/>
+    <w:unhideWhenUsed/>
+    <w:rsid w:val="00615FC3"/>
+    <w:pPr>
+      <w:tabs>
+        <w:tab w:val="center" w:pos="4513"/>
+        <w:tab w:val="right" w:pos="9026"/>
+      </w:tabs>
+      <w:spacing w:before="0" w:after="0" w:line="240" w:lineRule="auto"/>
+    </w:pPr>
+  </w:style>
+  <w:style w:type="character" w:customStyle="1" w:styleId="FooterChar">
+    <w:name w:val="Footer Char"/>
+    <w:basedOn w:val="DefaultParagraphFont"/>
+    <w:link w:val="Footer"/>
+    <w:uiPriority w:val="99"/>
+    <w:rsid w:val="00615FC3"/>
+  </w:style>
+  <w:style w:type="paragraph" w:customStyle="1" w:styleId="UELAppendix">
+    <w:name w:val="UEL Appendix"/>
+    <w:basedOn w:val="Heading1"/>
+    <w:qFormat/>
+    <w:rsid w:val="009C634F"/>
+    <w:pPr>
+      <w:numPr>
+        <w:numId w:val="0"/>
+      </w:numPr>
+    </w:pPr>
+  </w:style>
+  <w:style w:type="character" w:customStyle="1" w:styleId="Heading7Char">
+    <w:name w:val="Heading 7 Char"/>
+    <w:basedOn w:val="DefaultParagraphFont"/>
+    <w:link w:val="Heading7"/>
+    <w:uiPriority w:val="9"/>
+    <w:semiHidden/>
+    <w:rsid w:val="00631CA2"/>
+    <w:rPr>
+      <w:rFonts w:asciiTheme="majorHAnsi" w:eastAsiaTheme="majorEastAsia" w:hAnsiTheme="majorHAnsi" w:cstheme="majorBidi"/>
+      <w:i/>
+      <w:iCs/>
+      <w:color w:val="404040" w:themeColor="text1" w:themeTint="BF"/>
+    </w:rPr>
+  </w:style>
+  <w:style w:type="character" w:customStyle="1" w:styleId="Heading8Char">
+    <w:name w:val="Heading 8 Char"/>
+    <w:basedOn w:val="DefaultParagraphFont"/>
+    <w:link w:val="Heading8"/>
+    <w:uiPriority w:val="9"/>
+    <w:semiHidden/>
+    <w:rsid w:val="00631CA2"/>
+    <w:rPr>
+      <w:rFonts w:asciiTheme="majorHAnsi" w:eastAsiaTheme="majorEastAsia" w:hAnsiTheme="majorHAnsi" w:cstheme="majorBidi"/>
+      <w:color w:val="404040" w:themeColor="text1" w:themeTint="BF"/>
+    </w:rPr>
+  </w:style>
+  <w:style w:type="character" w:customStyle="1" w:styleId="Heading9Char">
+    <w:name w:val="Heading 9 Char"/>
+    <w:basedOn w:val="DefaultParagraphFont"/>
+    <w:link w:val="Heading9"/>
+    <w:uiPriority w:val="9"/>
+    <w:semiHidden/>
+    <w:rsid w:val="00631CA2"/>
+    <w:rPr>
+      <w:rFonts w:asciiTheme="majorHAnsi" w:eastAsiaTheme="majorEastAsia" w:hAnsiTheme="majorHAnsi" w:cstheme="majorBidi"/>
+      <w:i/>
+      <w:iCs/>
+      <w:color w:val="404040" w:themeColor="text1" w:themeTint="BF"/>
+    </w:rPr>
+  </w:style>
+  <w:style w:type="paragraph" w:styleId="TOC3">
+    <w:name w:val="toc 3"/>
+    <w:basedOn w:val="Normal"/>
+    <w:next w:val="Normal"/>
+    <w:autoRedefine/>
+    <w:uiPriority w:val="39"/>
+    <w:unhideWhenUsed/>
+    <w:rsid w:val="00DA4DDD"/>
+    <w:pPr>
+      <w:spacing w:after="100"/>
+      <w:ind w:left="400"/>
+    </w:pPr>
+  </w:style>
+  <w:style w:type="paragraph" w:styleId="TOC4">
+    <w:name w:val="toc 4"/>
+    <w:basedOn w:val="Normal"/>
+    <w:next w:val="Normal"/>
+    <w:autoRedefine/>
+    <w:uiPriority w:val="39"/>
+    <w:unhideWhenUsed/>
+    <w:rsid w:val="00DA4DDD"/>
+    <w:pPr>
+      <w:spacing w:after="100"/>
+      <w:ind w:left="600"/>
+    </w:pPr>
+  </w:style>
+  <w:style w:type="paragraph" w:styleId="TOC5">
+    <w:name w:val="toc 5"/>
+    <w:basedOn w:val="Normal"/>
+    <w:next w:val="Normal"/>
+    <w:autoRedefine/>
+    <w:uiPriority w:val="39"/>
+    <w:unhideWhenUsed/>
+    <w:rsid w:val="00DA4DDD"/>
+    <w:pPr>
+      <w:spacing w:after="100"/>
+      <w:ind w:left="800"/>
+    </w:pPr>
+  </w:style>
+  <w:style w:type="paragraph" w:styleId="DocumentMap">
+    <w:name w:val="Document Map"/>
+    <w:basedOn w:val="Normal"/>
+    <w:link w:val="DocumentMapChar"/>
+    <w:uiPriority w:val="99"/>
+    <w:semiHidden/>
+    <w:unhideWhenUsed/>
+    <w:rsid w:val="003C2A42"/>
+    <w:pPr>
+      <w:spacing w:before="0" w:after="0" w:line="240" w:lineRule="auto"/>
+    </w:pPr>
+    <w:rPr>
+      <w:rFonts w:ascii="Lucida Grande" w:hAnsi="Lucida Grande"/>
+      <w:sz w:val="24"/>
+      <w:szCs w:val="24"/>
+    </w:rPr>
+  </w:style>
+  <w:style w:type="character" w:customStyle="1" w:styleId="DocumentMapChar">
+    <w:name w:val="Document Map Char"/>
+    <w:basedOn w:val="DefaultParagraphFont"/>
+    <w:link w:val="DocumentMap"/>
+    <w:uiPriority w:val="99"/>
+    <w:semiHidden/>
+    <w:rsid w:val="003C2A42"/>
+    <w:rPr>
+      <w:rFonts w:ascii="Lucida Grande" w:hAnsi="Lucida Grande"/>
+      <w:sz w:val="24"/>
+      <w:szCs w:val="24"/>
+    </w:rPr>
+  </w:style>
+  <w:style w:type="character" w:styleId="CommentReference">
+    <w:name w:val="annotation reference"/>
+    <w:basedOn w:val="DefaultParagraphFont"/>
+    <w:uiPriority w:val="99"/>
+    <w:semiHidden/>
+    <w:unhideWhenUsed/>
+    <w:rsid w:val="003C2A42"/>
+    <w:rPr>
+      <w:sz w:val="18"/>
+      <w:szCs w:val="18"/>
+    </w:rPr>
+  </w:style>
+  <w:style w:type="paragraph" w:styleId="CommentText">
+    <w:name w:val="annotation text"/>
+    <w:basedOn w:val="Normal"/>
+    <w:link w:val="CommentTextChar"/>
+    <w:uiPriority w:val="99"/>
+    <w:semiHidden/>
+    <w:unhideWhenUsed/>
+    <w:rsid w:val="003C2A42"/>
+    <w:pPr>
+      <w:spacing w:line="240" w:lineRule="auto"/>
+    </w:pPr>
+    <w:rPr>
+      <w:sz w:val="24"/>
+      <w:szCs w:val="24"/>
+    </w:rPr>
+  </w:style>
+  <w:style w:type="character" w:customStyle="1" w:styleId="CommentTextChar">
+    <w:name w:val="Comment Text Char"/>
+    <w:basedOn w:val="DefaultParagraphFont"/>
+    <w:link w:val="CommentText"/>
+    <w:uiPriority w:val="99"/>
+    <w:semiHidden/>
+    <w:rsid w:val="003C2A42"/>
+    <w:rPr>
+      <w:sz w:val="24"/>
+      <w:szCs w:val="24"/>
+    </w:rPr>
+  </w:style>
+  <w:style w:type="paragraph" w:styleId="CommentSubject">
+    <w:name w:val="annotation subject"/>
+    <w:basedOn w:val="CommentText"/>
+    <w:next w:val="CommentText"/>
+    <w:link w:val="CommentSubjectChar"/>
+    <w:uiPriority w:val="99"/>
+    <w:semiHidden/>
+    <w:unhideWhenUsed/>
+    <w:rsid w:val="003C2A42"/>
+    <w:rPr>
+      <w:b/>
+      <w:bCs/>
+      <w:sz w:val="20"/>
+      <w:szCs w:val="20"/>
+    </w:rPr>
+  </w:style>
+  <w:style w:type="character" w:customStyle="1" w:styleId="CommentSubjectChar">
+    <w:name w:val="Comment Subject Char"/>
+    <w:basedOn w:val="CommentTextChar"/>
+    <w:link w:val="CommentSubject"/>
+    <w:uiPriority w:val="99"/>
+    <w:semiHidden/>
+    <w:rsid w:val="003C2A42"/>
+    <w:rPr>
+      <w:b/>
+      <w:bCs/>
+      <w:sz w:val="24"/>
+      <w:szCs w:val="24"/>
+    </w:rPr>
+  </w:style>
+  <w:style w:type="paragraph" w:customStyle="1" w:styleId="UEL-Pre-AmbleHeading">
+    <w:name w:val="UEL - Pre-Amble Heading"/>
+    <w:basedOn w:val="Normal"/>
+    <w:qFormat/>
+    <w:rsid w:val="003C2A42"/>
+    <w:rPr>
+      <w:b/>
+      <w:color w:val="4F81BD" w:themeColor="accent1"/>
+      <w:sz w:val="24"/>
+    </w:rPr>
+  </w:style>
+  <w:style w:type="character" w:customStyle="1" w:styleId="apple-converted-space">
+    <w:name w:val="apple-converted-space"/>
+    <w:basedOn w:val="DefaultParagraphFont"/>
+    <w:rsid w:val="00BA03ED"/>
+  </w:style>
+  <w:style w:type="character" w:styleId="Hyperlink">
+    <w:name w:val="Hyperlink"/>
+    <w:basedOn w:val="DefaultParagraphFont"/>
+    <w:uiPriority w:val="99"/>
     <w:unhideWhenUsed/>
     <w:rsid w:val="00BA03ED"/>
     <w:rPr>
@@ -6811,7 +9461,7 @@
 </file>
 
 <file path=customXml/itemProps1.xml><?xml version="1.0" encoding="utf-8"?>
-<ds:datastoreItem xmlns:ds="http://schemas.openxmlformats.org/officeDocument/2006/customXml" ds:itemID="{A17584D8-A17E-4E0D-9FFA-7788C402BA4D}">
+<ds:datastoreItem xmlns:ds="http://schemas.openxmlformats.org/officeDocument/2006/customXml" ds:itemID="{4F084B74-6870-42BC-B740-999A3EE3982D}">
   <ds:schemaRefs>
     <ds:schemaRef ds:uri="http://schemas.openxmlformats.org/officeDocument/2006/bibliography"/>
   </ds:schemaRefs>

</xml_diff>